<commit_message>
Update citations to Chicago style endnotes and convert to docx
</commit_message>
<xml_diff>
--- a/main.docx
+++ b/main.docx
@@ -62,7 +62,7 @@
         <w:t xml:space="preserve">These tools guide users from data upload through result interpretation, supporting evidence-based decision-making at scales ranging from individual components to entire districts.</w:t>
       </w:r>
     </w:p>
-    <w:bookmarkStart w:id="9" w:name="introduction"/>
+    <w:bookmarkStart w:id="13" w:name="introduction"/>
     <w:p>
       <w:pPr>
         <w:pStyle w:val="Heading1"/>
@@ -128,58 +128,49 @@
         <w:pStyle w:val="BodyText"/>
       </w:pPr>
       <w:r>
-        <w:t xml:space="preserve">Data-driven analysis is not new to preservation; we have done quantitative work for decades</w:t>
-      </w:r>
-      <w:r>
-        <w:t xml:space="preserve"> </w:t>
-      </w:r>
-      <w:r>
-        <w:t xml:space="preserve">(Mikesell 1986; Veillon 2014)</w:t>
-      </w:r>
-      <w:r>
-        <w:t xml:space="preserve">.</w:t>
-      </w:r>
-      <w:r>
-        <w:t xml:space="preserve"> </w:t>
-      </w:r>
-      <w:r>
-        <w:t xml:space="preserve">What has changed is scale and accessibility.</w:t>
-      </w:r>
-      <w:r>
-        <w:t xml:space="preserve"> </w:t>
-      </w:r>
-      <w:r>
-        <w:t xml:space="preserve">Modern machine learning algorithms process datasets impossible to handle twenty years ago</w:t>
-      </w:r>
-      <w:r>
-        <w:t xml:space="preserve"> </w:t>
-      </w:r>
-      <w:r>
-        <w:t xml:space="preserve">(Samborska 2025)</w:t>
-      </w:r>
-      <w:r>
-        <w:t xml:space="preserve">; cloud-based platforms like Google Colab</w:t>
-      </w:r>
-      <w:r>
-        <w:t xml:space="preserve"> </w:t>
-      </w:r>
-      <w:r>
-        <w:t xml:space="preserve">(Google 2025)</w:t>
-      </w:r>
-      <w:r>
-        <w:t xml:space="preserve"> </w:t>
-      </w:r>
-      <w:r>
-        <w:t xml:space="preserve">eliminate the need for specialized software or expensive infrastructure; most important, we can now make these tools accessible to practitioners who have never written code</w:t>
-      </w:r>
-      <w:r>
-        <w:t xml:space="preserve"> </w:t>
-      </w:r>
-      <w:r>
-        <w:t xml:space="preserve">(Trinh Nguyen 2024)</w:t>
-      </w:r>
-      <w:r>
-        <w:t xml:space="preserve">.</w:t>
+        <w:t xml:space="preserve">Data-driven analysis is not new to preservation; we have done quantitative work for decades.</w:t>
+      </w:r>
+      <w:r>
+        <w:rPr>
+          <w:rStyle w:val="FootnoteReference"/>
+        </w:rPr>
+        <w:footnoteReference w:id="9"/>
+      </w:r>
+      <w:r>
+        <w:t xml:space="preserve"> What has changed is scale and accessibility.</w:t>
+      </w:r>
+      <w:r>
+        <w:t xml:space="preserve"> </w:t>
+      </w:r>
+      <w:r>
+        <w:t xml:space="preserve">Modern machine learning algorithms process datasets impossible to handle twenty years ago;</w:t>
+      </w:r>
+      <w:r>
+        <w:rPr>
+          <w:rStyle w:val="FootnoteReference"/>
+        </w:rPr>
+        <w:footnoteReference w:id="10"/>
+      </w:r>
+      <w:r>
+        <w:t xml:space="preserve"> cloud-based platforms like Google Colab</w:t>
+      </w:r>
+      <w:r>
+        <w:rPr>
+          <w:rStyle w:val="FootnoteReference"/>
+        </w:rPr>
+        <w:footnoteReference w:id="11"/>
+      </w:r>
+      <w:r>
+        <w:t xml:space="preserve"> </w:t>
+      </w:r>
+      <w:r>
+        <w:t xml:space="preserve">eliminate the need for specialized software or expensive infrastructure; most important, we can now make these tools accessible to practitioners who have never written code.</w:t>
+      </w:r>
+      <w:r>
+        <w:rPr>
+          <w:rStyle w:val="FootnoteReference"/>
+        </w:rPr>
+        <w:footnoteReference w:id="12"/>
       </w:r>
     </w:p>
     <w:p>
@@ -290,8 +281,8 @@
         <w:t xml:space="preserve">These computational tools help you extract more insight from data you already collect, so you can decide where to focus limited resources.</w:t>
       </w:r>
     </w:p>
-    <w:bookmarkEnd w:id="9"/>
-    <w:bookmarkStart w:id="28" w:name="X54fdc76baa8e7bbe0d8eeaeb9e9bce8f2ab1911"/>
+    <w:bookmarkEnd w:id="13"/>
+    <w:bookmarkStart w:id="36" w:name="X54fdc76baa8e7bbe0d8eeaeb9e9bce8f2ab1911"/>
     <w:p>
       <w:pPr>
         <w:pStyle w:val="Heading1"/>
@@ -308,7 +299,7 @@
         <w:t xml:space="preserve">Before you open a computational notebook or run algorithms, plan. Just as you would not start a structural stabilization project without assessing the building’s condition and understanding failure mechanisms, do not jump into data-driven analysis without defining your objectives and evaluating your data.</w:t>
       </w:r>
     </w:p>
-    <w:bookmarkStart w:id="14" w:name="defining-your-questions"/>
+    <w:bookmarkStart w:id="22" w:name="defining-your-questions"/>
     <w:p>
       <w:pPr>
         <w:pStyle w:val="Heading2"/>
@@ -322,61 +313,46 @@
         <w:pStyle w:val="FirstParagraph"/>
       </w:pPr>
       <w:r>
-        <w:t xml:space="preserve">Dimensionality reduction techniques are powerful but not appropriate for every challenge. They excel when you face complexity: many variables, unclear relationships between factors, uncertainty about which parameters matter most</w:t>
-      </w:r>
-      <w:r>
-        <w:t xml:space="preserve"> </w:t>
-      </w:r>
-      <w:r>
-        <w:t xml:space="preserve">(Wani 2025; Fodor 2002)</w:t>
-      </w:r>
-      <w:r>
-        <w:t xml:space="preserve">.</w:t>
-      </w:r>
-      <w:r>
-        <w:t xml:space="preserve"> </w:t>
-      </w:r>
-      <w:r>
-        <w:t xml:space="preserve">Practical experience and statistical literature suggest minimum requirements.</w:t>
-      </w:r>
-      <w:r>
-        <w:t xml:space="preserve"> </w:t>
-      </w:r>
-      <w:r>
-        <w:t xml:space="preserve">For factor analysis, aim for at least 5-10 observations per variable (e.g., 100 observations for 10-20 variables) to achieve stable factor structures</w:t>
-      </w:r>
-      <w:r>
-        <w:t xml:space="preserve"> </w:t>
-      </w:r>
-      <w:r>
-        <w:t xml:space="preserve">(Grace‐Martin 2021)</w:t>
-      </w:r>
-      <w:r>
-        <w:t xml:space="preserve">.</w:t>
-      </w:r>
-      <w:r>
-        <w:t xml:space="preserve"> </w:t>
-      </w:r>
-      <w:r>
-        <w:t xml:space="preserve">For Random Forest models, 30 observations is the absolute minimum, but 100+ observations yield more reliable importance rankings</w:t>
-      </w:r>
-      <w:r>
-        <w:t xml:space="preserve"> </w:t>
-      </w:r>
-      <w:r>
-        <w:t xml:space="preserve">(Wang et al. 2016)</w:t>
-      </w:r>
-      <w:r>
-        <w:t xml:space="preserve">. With smaller samples, results become unstable and may not replicate</w:t>
-      </w:r>
-      <w:r>
-        <w:t xml:space="preserve"> </w:t>
-      </w:r>
-      <w:r>
-        <w:t xml:space="preserve">(Calle and Urrea 2011)</w:t>
-      </w:r>
-      <w:r>
-        <w:t xml:space="preserve">.</w:t>
+        <w:t xml:space="preserve">Dimensionality reduction techniques are powerful but not appropriate for every challenge. They excel when you face complexity: many variables, unclear relationships between factors, uncertainty about which parameters matter most.</w:t>
+      </w:r>
+      <w:r>
+        <w:rPr>
+          <w:rStyle w:val="FootnoteReference"/>
+        </w:rPr>
+        <w:footnoteReference w:id="14"/>
+      </w:r>
+      <w:r>
+        <w:t xml:space="preserve"> Practical experience and statistical literature suggest minimum requirements.</w:t>
+      </w:r>
+      <w:r>
+        <w:t xml:space="preserve"> </w:t>
+      </w:r>
+      <w:r>
+        <w:t xml:space="preserve">For factor analysis, aim for at least 5-10 observations per variable (e.g., 100 observations for 10-20 variables) to achieve stable factor structures.</w:t>
+      </w:r>
+      <w:r>
+        <w:rPr>
+          <w:rStyle w:val="FootnoteReference"/>
+        </w:rPr>
+        <w:footnoteReference w:id="15"/>
+      </w:r>
+      <w:r>
+        <w:t xml:space="preserve"> For Random Forest models, 30 observations is the absolute minimum, but 100+ observations yield more reliable importance rankings.</w:t>
+      </w:r>
+      <w:r>
+        <w:rPr>
+          <w:rStyle w:val="FootnoteReference"/>
+        </w:rPr>
+        <w:footnoteReference w:id="16"/>
+      </w:r>
+      <w:r>
+        <w:t xml:space="preserve"> With smaller samples, results become unstable and may not replicate.</w:t>
+      </w:r>
+      <w:r>
+        <w:rPr>
+          <w:rStyle w:val="FootnoteReference"/>
+        </w:rPr>
+        <w:footnoteReference w:id="17"/>
       </w:r>
     </w:p>
     <w:p>
@@ -446,7 +422,7 @@
         <w:t xml:space="preserve">shows the distribution of condition ratings in the example dataset for this practice point, which helps identify potential imbalances that could bias predictions.</w:t>
       </w:r>
     </w:p>
-    <w:bookmarkStart w:id="13" w:name="fig:condition_dist"/>
+    <w:bookmarkStart w:id="21" w:name="fig:condition_dist"/>
     <w:p>
       <w:pPr>
         <w:pStyle w:val="CaptionedFigure"/>
@@ -456,18 +432,18 @@
           <wp:inline>
             <wp:extent cx="4267200" cy="2635730"/>
             <wp:effectExtent b="0" l="0" r="0" t="0"/>
-            <wp:docPr descr="" title="" id="11" name="Picture"/>
+            <wp:docPr descr="" title="" id="19" name="Picture"/>
             <a:graphic>
               <a:graphicData uri="http://schemas.openxmlformats.org/drawingml/2006/picture">
                 <pic:pic>
                   <pic:nvPicPr>
-                    <pic:cNvPr descr="figures/condition_distribution.png" id="12" name="Picture"/>
+                    <pic:cNvPr descr="figures/condition_distribution.png" id="20" name="Picture"/>
                     <pic:cNvPicPr>
                       <a:picLocks noChangeArrowheads="1" noChangeAspect="1"/>
                     </pic:cNvPicPr>
                   </pic:nvPicPr>
                   <pic:blipFill>
-                    <a:blip r:embed="rId10"/>
+                    <a:blip r:embed="rId18"/>
                     <a:stretch>
                       <a:fillRect/>
                     </a:stretch>
@@ -502,9 +478,9 @@
         <w:t xml:space="preserve">Distribution of building condition ratings in the dataset. Understanding the balance of your data (e.g., how many “Good" vs. “Poor" buildings) is essential before starting analysis. An imbalanced dataset can bias model predictions.</w:t>
       </w:r>
     </w:p>
-    <w:bookmarkEnd w:id="13"/>
-    <w:bookmarkEnd w:id="14"/>
-    <w:bookmarkStart w:id="27" w:name="exploratory-data-visualization"/>
+    <w:bookmarkEnd w:id="21"/>
+    <w:bookmarkEnd w:id="22"/>
+    <w:bookmarkStart w:id="35" w:name="exploratory-data-visualization"/>
     <w:p>
       <w:pPr>
         <w:pStyle w:val="Heading2"/>
@@ -653,7 +629,7 @@
         <w:t xml:space="preserve">notebook provides VIF calculation and interpretation guidance.</w:t>
       </w:r>
     </w:p>
-    <w:bookmarkStart w:id="18" w:name="fig:correlation"/>
+    <w:bookmarkStart w:id="26" w:name="fig:correlation"/>
     <w:p>
       <w:pPr>
         <w:pStyle w:val="CaptionedFigure"/>
@@ -663,18 +639,18 @@
           <wp:inline>
             <wp:extent cx="4800600" cy="4197502"/>
             <wp:effectExtent b="0" l="0" r="0" t="0"/>
-            <wp:docPr descr="" title="" id="16" name="Picture"/>
+            <wp:docPr descr="" title="" id="24" name="Picture"/>
             <a:graphic>
               <a:graphicData uri="http://schemas.openxmlformats.org/drawingml/2006/picture">
                 <pic:pic>
                   <pic:nvPicPr>
-                    <pic:cNvPr descr="figures/correlation_heatmap.png" id="17" name="Picture"/>
+                    <pic:cNvPr descr="figures/correlation_heatmap.png" id="25" name="Picture"/>
                     <pic:cNvPicPr>
                       <a:picLocks noChangeArrowheads="1" noChangeAspect="1"/>
                     </pic:cNvPicPr>
                   </pic:nvPicPr>
                   <pic:blipFill>
-                    <a:blip r:embed="rId15"/>
+                    <a:blip r:embed="rId23"/>
                     <a:stretch>
                       <a:fillRect/>
                     </a:stretch>
@@ -709,8 +685,8 @@
         <w:t xml:space="preserve">Correlation matrix heatmap showing relationships between variables. Darker red indicates strong positive correlation, while darker blue indicates strong negative correlation. This high-level overview helps identify potential patterns, such as moisture variables correlating with condition.</w:t>
       </w:r>
     </w:p>
-    <w:bookmarkEnd w:id="18"/>
-    <w:bookmarkStart w:id="22" w:name="fig:pairplot"/>
+    <w:bookmarkEnd w:id="26"/>
+    <w:bookmarkStart w:id="30" w:name="fig:pairplot"/>
     <w:p>
       <w:pPr>
         <w:pStyle w:val="CaptionedFigure"/>
@@ -720,18 +696,18 @@
           <wp:inline>
             <wp:extent cx="4533900" cy="3669284"/>
             <wp:effectExtent b="0" l="0" r="0" t="0"/>
-            <wp:docPr descr="" title="" id="20" name="Picture"/>
+            <wp:docPr descr="" title="" id="28" name="Picture"/>
             <a:graphic>
               <a:graphicData uri="http://schemas.openxmlformats.org/drawingml/2006/picture">
                 <pic:pic>
                   <pic:nvPicPr>
-                    <pic:cNvPr descr="figures/pairplot.png" id="21" name="Picture"/>
+                    <pic:cNvPr descr="figures/pairplot.png" id="29" name="Picture"/>
                     <pic:cNvPicPr>
                       <a:picLocks noChangeArrowheads="1" noChangeAspect="1"/>
                     </pic:cNvPicPr>
                   </pic:nvPicPr>
                   <pic:blipFill>
-                    <a:blip r:embed="rId19"/>
+                    <a:blip r:embed="rId27"/>
                     <a:stretch>
                       <a:fillRect/>
                     </a:stretch>
@@ -766,8 +742,8 @@
         <w:t xml:space="preserve">Pairwise scatter plots showing relationships among key continuous variables. The diagonal shows distributions of individual variables, while off-diagonal plots reveal bivariate relationships. This visualization helps identify non-linear patterns and outliers that correlation coefficients alone might miss. Note that all variables have been standardized (scaled to mean = 0, standard deviation = 1) for comparability, which is why some variables show negative values.</w:t>
       </w:r>
     </w:p>
-    <w:bookmarkEnd w:id="22"/>
-    <w:bookmarkStart w:id="26" w:name="fig:vif"/>
+    <w:bookmarkEnd w:id="30"/>
+    <w:bookmarkStart w:id="34" w:name="fig:vif"/>
     <w:p>
       <w:pPr>
         <w:pStyle w:val="CaptionedFigure"/>
@@ -777,18 +753,18 @@
           <wp:inline>
             <wp:extent cx="4267200" cy="2551981"/>
             <wp:effectExtent b="0" l="0" r="0" t="0"/>
-            <wp:docPr descr="" title="" id="24" name="Picture"/>
+            <wp:docPr descr="" title="" id="32" name="Picture"/>
             <a:graphic>
               <a:graphicData uri="http://schemas.openxmlformats.org/drawingml/2006/picture">
                 <pic:pic>
                   <pic:nvPicPr>
-                    <pic:cNvPr descr="figures/vif_multicollinearity.png" id="25" name="Picture"/>
+                    <pic:cNvPr descr="figures/vif_multicollinearity.png" id="33" name="Picture"/>
                     <pic:cNvPicPr>
                       <a:picLocks noChangeArrowheads="1" noChangeAspect="1"/>
                     </pic:cNvPicPr>
                   </pic:nvPicPr>
                   <pic:blipFill>
-                    <a:blip r:embed="rId23"/>
+                    <a:blip r:embed="rId31"/>
                     <a:stretch>
                       <a:fillRect/>
                     </a:stretch>
@@ -823,10 +799,10 @@
         <w:t xml:space="preserve">Variance Inflation Factor (VIF) scores for predictor variables. VIF values above 5 or 10 indicate high multicollinearity, meaning variables are redundant (e.g., Average Temperature and Temperature Range). Identifying this early ensures statistical rigor.</w:t>
       </w:r>
     </w:p>
-    <w:bookmarkEnd w:id="26"/>
-    <w:bookmarkEnd w:id="27"/>
-    <w:bookmarkEnd w:id="28"/>
-    <w:bookmarkStart w:id="73" w:name="the-how-to-data-featurization"/>
+    <w:bookmarkEnd w:id="34"/>
+    <w:bookmarkEnd w:id="35"/>
+    <w:bookmarkEnd w:id="36"/>
+    <w:bookmarkStart w:id="94" w:name="the-how-to-data-featurization"/>
     <w:p>
       <w:pPr>
         <w:pStyle w:val="Heading1"/>
@@ -922,7 +898,7 @@
         <w:t xml:space="preserve">This section focuses on the analytical techniques themselves.</w:t>
       </w:r>
     </w:p>
-    <w:bookmarkStart w:id="45" w:name="factor-analysis"/>
+    <w:bookmarkStart w:id="56" w:name="factor-analysis"/>
     <w:p>
       <w:pPr>
         <w:pStyle w:val="Heading2"/>
@@ -931,7 +907,7 @@
         <w:t xml:space="preserve">Factor Analysis</w:t>
       </w:r>
     </w:p>
-    <w:bookmarkStart w:id="29" w:name="what-it-does"/>
+    <w:bookmarkStart w:id="39" w:name="what-it-does"/>
     <w:p>
       <w:pPr>
         <w:pStyle w:val="Heading3"/>
@@ -977,22 +953,16 @@
         <w:t xml:space="preserve"> </w:t>
       </w:r>
       <w:r>
-        <w:t xml:space="preserve">mechanisms</w:t>
-      </w:r>
-      <w:r>
-        <w:t xml:space="preserve"> </w:t>
-      </w:r>
-      <w:r>
-        <w:t xml:space="preserve">(Palomares Carrascosa 2024; Frost 2023)</w:t>
-      </w:r>
-      <w:r>
-        <w:t xml:space="preserve">.</w:t>
-      </w:r>
-      <w:r>
-        <w:t xml:space="preserve"> </w:t>
-      </w:r>
-      <w:r>
-        <w:t xml:space="preserve">When you measure many variables such as temperature, humidity, wind exposure, material properties, structural dimensions, these variables are rarely independent.</w:t>
+        <w:t xml:space="preserve">mechanisms.</w:t>
+      </w:r>
+      <w:r>
+        <w:rPr>
+          <w:rStyle w:val="FootnoteReference"/>
+        </w:rPr>
+        <w:footnoteReference w:id="37"/>
+      </w:r>
+      <w:r>
+        <w:t xml:space="preserve"> When you measure many variables such as temperature, humidity, wind exposure, material properties, structural dimensions, these variables are rarely independent.</w:t>
       </w:r>
       <w:r>
         <w:t xml:space="preserve"> </w:t>
@@ -1006,16 +976,16 @@
         <w:pStyle w:val="BodyText"/>
       </w:pPr>
       <w:r>
-        <w:t xml:space="preserve">Factor analysis identifies clusters of variables that vary together, revealing hidden structures</w:t>
-      </w:r>
-      <w:r>
-        <w:t xml:space="preserve"> </w:t>
-      </w:r>
-      <w:r>
-        <w:t xml:space="preserve">(Goretzko et al. 2021)</w:t>
-      </w:r>
-      <w:r>
-        <w:t xml:space="preserve">. We identify and extract factors that</w:t>
+        <w:t xml:space="preserve">Factor analysis identifies clusters of variables that vary together, revealing hidden structures.</w:t>
+      </w:r>
+      <w:r>
+        <w:rPr>
+          <w:rStyle w:val="FootnoteReference"/>
+        </w:rPr>
+        <w:footnoteReference w:id="38"/>
+      </w:r>
+      <w:r>
+        <w:t xml:space="preserve"> We identify and extract factors that</w:t>
       </w:r>
       <w:r>
         <w:t xml:space="preserve"> </w:t>
@@ -1240,8 +1210,8 @@
         <w:t xml:space="preserve">A factor with high loadings on temperature range, freeze-thaw cycles, and thermal expansion might be named “thermal stress;" a factor loading heavily on wind speed, rainfall intensity, and exposed surface area might be termed “weather exposure."</w:t>
       </w:r>
     </w:p>
-    <w:bookmarkEnd w:id="29"/>
-    <w:bookmarkStart w:id="30" w:name="when-to-use-factor-analysis"/>
+    <w:bookmarkEnd w:id="39"/>
+    <w:bookmarkStart w:id="40" w:name="when-to-use-factor-analysis"/>
     <w:p>
       <w:pPr>
         <w:pStyle w:val="Heading3"/>
@@ -1294,8 +1264,8 @@
         <w:t xml:space="preserve">In that last case, feature importance analysis (discussed next) may suit you better.</w:t>
       </w:r>
     </w:p>
-    <w:bookmarkEnd w:id="30"/>
-    <w:bookmarkStart w:id="43" w:name="the-process"/>
+    <w:bookmarkEnd w:id="40"/>
+    <w:bookmarkStart w:id="54" w:name="the-process"/>
     <w:p>
       <w:pPr>
         <w:pStyle w:val="Heading3"/>
@@ -1309,22 +1279,16 @@
         <w:pStyle w:val="FirstParagraph"/>
       </w:pPr>
       <w:r>
-        <w:t xml:space="preserve">Factor analysis proceeds through several steps</w:t>
-      </w:r>
-      <w:r>
-        <w:t xml:space="preserve"> </w:t>
-      </w:r>
-      <w:r>
-        <w:t xml:space="preserve">(Williams et al. 2010)</w:t>
-      </w:r>
-      <w:r>
-        <w:t xml:space="preserve">.</w:t>
-      </w:r>
-      <w:r>
-        <w:t xml:space="preserve"> </w:t>
-      </w:r>
-      <w:r>
-        <w:t xml:space="preserve">First, variables are standardized to ensure equal influence regardless of units.</w:t>
+        <w:t xml:space="preserve">Factor analysis proceeds through several steps.</w:t>
+      </w:r>
+      <w:r>
+        <w:rPr>
+          <w:rStyle w:val="FootnoteReference"/>
+        </w:rPr>
+        <w:footnoteReference w:id="41"/>
+      </w:r>
+      <w:r>
+        <w:t xml:space="preserve"> First, variables are standardized to ensure equal influence regardless of units.</w:t>
       </w:r>
       <w:r>
         <w:t xml:space="preserve"> </w:t>
@@ -1359,7 +1323,7 @@
         <w:t xml:space="preserve">) shows where additional factors stop adding meaningful information.</w:t>
       </w:r>
     </w:p>
-    <w:bookmarkStart w:id="34" w:name="fig:scree"/>
+    <w:bookmarkStart w:id="45" w:name="fig:scree"/>
     <w:p>
       <w:pPr>
         <w:pStyle w:val="CaptionedFigure"/>
@@ -1369,18 +1333,18 @@
           <wp:inline>
             <wp:extent cx="3733800" cy="2529640"/>
             <wp:effectExtent b="0" l="0" r="0" t="0"/>
-            <wp:docPr descr="" title="" id="32" name="Picture"/>
+            <wp:docPr descr="" title="" id="43" name="Picture"/>
             <a:graphic>
               <a:graphicData uri="http://schemas.openxmlformats.org/drawingml/2006/picture">
                 <pic:pic>
                   <pic:nvPicPr>
-                    <pic:cNvPr descr="figures/scree_plot.png" id="33" name="Picture"/>
+                    <pic:cNvPr descr="figures/scree_plot.png" id="44" name="Picture"/>
                     <pic:cNvPicPr>
                       <a:picLocks noChangeArrowheads="1" noChangeAspect="1"/>
                     </pic:cNvPicPr>
                   </pic:nvPicPr>
                   <pic:blipFill>
-                    <a:blip r:embed="rId31"/>
+                    <a:blip r:embed="rId42"/>
                     <a:stretch>
                       <a:fillRect/>
                     </a:stretch>
@@ -1415,7 +1379,7 @@
         <w:t xml:space="preserve">Scree plot used to determine the number of factors to retain. The “elbow" in the curve (where the line flattens out) suggests the optimal number of factors that capture the most meaningful variation in the data.</w:t>
       </w:r>
     </w:p>
-    <w:bookmarkEnd w:id="34"/>
+    <w:bookmarkEnd w:id="45"/>
     <w:p>
       <w:pPr>
         <w:pStyle w:val="BodyText"/>
@@ -1450,7 +1414,7 @@
         <w:t xml:space="preserve">Each observation receives a factor score showing how strongly it exhibits each factor.</w:t>
       </w:r>
     </w:p>
-    <w:bookmarkStart w:id="38" w:name="fig:loadings"/>
+    <w:bookmarkStart w:id="49" w:name="fig:loadings"/>
     <w:p>
       <w:pPr>
         <w:pStyle w:val="CaptionedFigure"/>
@@ -1460,18 +1424,18 @@
           <wp:inline>
             <wp:extent cx="4800600" cy="3606650"/>
             <wp:effectExtent b="0" l="0" r="0" t="0"/>
-            <wp:docPr descr="" title="" id="36" name="Picture"/>
+            <wp:docPr descr="" title="" id="47" name="Picture"/>
             <a:graphic>
               <a:graphicData uri="http://schemas.openxmlformats.org/drawingml/2006/picture">
                 <pic:pic>
                   <pic:nvPicPr>
-                    <pic:cNvPr descr="figures/factor_loadings.png" id="37" name="Picture"/>
+                    <pic:cNvPr descr="figures/factor_loadings.png" id="48" name="Picture"/>
                     <pic:cNvPicPr>
                       <a:picLocks noChangeArrowheads="1" noChangeAspect="1"/>
                     </pic:cNvPicPr>
                   </pic:nvPicPr>
                   <pic:blipFill>
-                    <a:blip r:embed="rId35"/>
+                    <a:blip r:embed="rId46"/>
                     <a:stretch>
                       <a:fillRect/>
                     </a:stretch>
@@ -1506,7 +1470,7 @@
         <w:t xml:space="preserve">Factor loadings heatmap. This visualization is key to interpretation, showing which variables cluster together. For example, Factor 1 might show high loadings for moisture-related variables, while Factor 2 groups thermal variables.</w:t>
       </w:r>
     </w:p>
-    <w:bookmarkEnd w:id="38"/>
+    <w:bookmarkEnd w:id="49"/>
     <w:p>
       <w:pPr>
         <w:pStyle w:val="BodyText"/>
@@ -1544,7 +1508,7 @@
         <w:t xml:space="preserve">Clustering patterns reveal whether certain districts share similar deterioration profiles, while scattered points indicate diverse conditions within districts.</w:t>
       </w:r>
     </w:p>
-    <w:bookmarkStart w:id="42" w:name="fig:factor_scores"/>
+    <w:bookmarkStart w:id="53" w:name="fig:factor_scores"/>
     <w:p>
       <w:pPr>
         <w:pStyle w:val="CaptionedFigure"/>
@@ -1554,18 +1518,18 @@
           <wp:inline>
             <wp:extent cx="4000500" cy="3272036"/>
             <wp:effectExtent b="0" l="0" r="0" t="0"/>
-            <wp:docPr descr="" title="" id="40" name="Picture"/>
+            <wp:docPr descr="" title="" id="51" name="Picture"/>
             <a:graphic>
               <a:graphicData uri="http://schemas.openxmlformats.org/drawingml/2006/picture">
                 <pic:pic>
                   <pic:nvPicPr>
-                    <pic:cNvPr descr="figures/factor_scores_scatter.png" id="41" name="Picture"/>
+                    <pic:cNvPr descr="figures/factor_scores_scatter.png" id="52" name="Picture"/>
                     <pic:cNvPicPr>
                       <a:picLocks noChangeArrowheads="1" noChangeAspect="1"/>
                     </pic:cNvPicPr>
                   </pic:nvPicPr>
                   <pic:blipFill>
-                    <a:blip r:embed="rId39"/>
+                    <a:blip r:embed="rId50"/>
                     <a:stretch>
                       <a:fillRect/>
                     </a:stretch>
@@ -1600,9 +1564,9 @@
         <w:t xml:space="preserve">Factor scores scatter plot showing how buildings distribute across the first two factors, color-coded by district. Clustering patterns reveal whether certain districts share similar deterioration profiles, while scattered points indicate diverse conditions within districts.</w:t>
       </w:r>
     </w:p>
-    <w:bookmarkEnd w:id="42"/>
-    <w:bookmarkEnd w:id="43"/>
-    <w:bookmarkStart w:id="44" w:name="interactive-tutorial-factor-analysis"/>
+    <w:bookmarkEnd w:id="53"/>
+    <w:bookmarkEnd w:id="54"/>
+    <w:bookmarkStart w:id="55" w:name="interactive-tutorial-factor-analysis"/>
     <w:p>
       <w:pPr>
         <w:pStyle w:val="Heading3"/>
@@ -1634,9 +1598,9 @@
         <w:t xml:space="preserve">The notebook uses a synthetic dataset of 200 heritage buildings with 9 environmental and structural variables, includes troubleshooting guidance, and saves results as CSV files for further analysis.</w:t>
       </w:r>
     </w:p>
-    <w:bookmarkEnd w:id="44"/>
-    <w:bookmarkEnd w:id="45"/>
-    <w:bookmarkStart w:id="72" w:name="feature-importance"/>
+    <w:bookmarkEnd w:id="55"/>
+    <w:bookmarkEnd w:id="56"/>
+    <w:bookmarkStart w:id="93" w:name="feature-importance"/>
     <w:p>
       <w:pPr>
         <w:pStyle w:val="Heading2"/>
@@ -1645,7 +1609,7 @@
         <w:t xml:space="preserve">Feature Importance</w:t>
       </w:r>
     </w:p>
-    <w:bookmarkStart w:id="46" w:name="what-it-does-1"/>
+    <w:bookmarkStart w:id="63" w:name="what-it-does-1"/>
     <w:p>
       <w:pPr>
         <w:pStyle w:val="Heading3"/>
@@ -1662,10 +1626,10 @@
         <w:t xml:space="preserve">While factor analysis identifies groups of related variables, feature importance analysis ranks individual variables by their predictive power for specific outcomes</w:t>
       </w:r>
       <w:r>
-        <w:t xml:space="preserve"> </w:t>
-      </w:r>
-      <w:r>
-        <w:t xml:space="preserve">(Saarela and Jauhiainen 2021)</w:t>
+        <w:rPr>
+          <w:rStyle w:val="FootnoteReference"/>
+        </w:rPr>
+        <w:footnoteReference w:id="57"/>
       </w:r>
       <w:r>
         <w:t xml:space="preserve"> </w:t>
@@ -1674,61 +1638,49 @@
         <w:t xml:space="preserve">(deterioration severity, maintenance costs, intervention timing). The technique trains machine learning models (in this case Random Forest</w:t>
       </w:r>
       <w:r>
-        <w:t xml:space="preserve"> </w:t>
-      </w:r>
-      <w:r>
-        <w:t xml:space="preserve">(Breiman 2001)</w:t>
-      </w:r>
-      <w:r>
-        <w:t xml:space="preserve"> </w:t>
-      </w:r>
-      <w:r>
-        <w:t xml:space="preserve">or Gradient Boosting</w:t>
-      </w:r>
-      <w:r>
-        <w:t xml:space="preserve"> </w:t>
-      </w:r>
-      <w:r>
-        <w:t xml:space="preserve">(Friedman 2001)</w:t>
-      </w:r>
-      <w:r>
-        <w:t xml:space="preserve">) to learn relationships between input variables and target outcomes.</w:t>
-      </w:r>
-      <w:r>
-        <w:t xml:space="preserve"> </w:t>
-      </w:r>
-      <w:r>
-        <w:t xml:space="preserve">These ensemble methods construct multiple decision trees and aggregate results to determine which parameters matter most</w:t>
-      </w:r>
-      <w:r>
-        <w:t xml:space="preserve"> </w:t>
-      </w:r>
-      <w:r>
-        <w:t xml:space="preserve">(Zhou and Hooker 2021)</w:t>
-      </w:r>
-      <w:r>
-        <w:t xml:space="preserve">.</w:t>
-      </w:r>
-      <w:r>
-        <w:t xml:space="preserve"> </w:t>
-      </w:r>
-      <w:r>
-        <w:t xml:space="preserve">Unlike simpler statistical approaches, these models automatically capture variable interactions</w:t>
-      </w:r>
-      <w:r>
-        <w:t xml:space="preserve"> </w:t>
-      </w:r>
-      <w:r>
-        <w:t xml:space="preserve">(Basu et al. 2018)</w:t>
-      </w:r>
-      <w:r>
-        <w:t xml:space="preserve">.</w:t>
-      </w:r>
-      <w:r>
-        <w:t xml:space="preserve"> </w:t>
-      </w:r>
-      <w:r>
-        <w:t xml:space="preserve">High humidity alone may not predict deterioration, but combined with temperature fluctuations it might strongly predict decay.</w:t>
+        <w:rPr>
+          <w:rStyle w:val="FootnoteReference"/>
+        </w:rPr>
+        <w:footnoteReference w:id="58"/>
+      </w:r>
+      <w:r>
+        <w:t xml:space="preserve"> </w:t>
+      </w:r>
+      <w:r>
+        <w:t xml:space="preserve">or Gradient Boosting)</w:t>
+      </w:r>
+      <w:r>
+        <w:rPr>
+          <w:rStyle w:val="FootnoteReference"/>
+        </w:rPr>
+        <w:footnoteReference w:id="59"/>
+      </w:r>
+      <w:r>
+        <w:t xml:space="preserve"> to learn relationships between input variables and target outcomes.</w:t>
+      </w:r>
+      <w:r>
+        <w:t xml:space="preserve"> </w:t>
+      </w:r>
+      <w:r>
+        <w:t xml:space="preserve">These ensemble methods construct multiple decision trees and aggregate results to determine which parameters matter most.</w:t>
+      </w:r>
+      <w:r>
+        <w:rPr>
+          <w:rStyle w:val="FootnoteReference"/>
+        </w:rPr>
+        <w:footnoteReference w:id="60"/>
+      </w:r>
+      <w:r>
+        <w:t xml:space="preserve"> Unlike simpler statistical approaches, these models automatically capture variable interactions.</w:t>
+      </w:r>
+      <w:r>
+        <w:rPr>
+          <w:rStyle w:val="FootnoteReference"/>
+        </w:rPr>
+        <w:footnoteReference w:id="61"/>
+      </w:r>
+      <w:r>
+        <w:t xml:space="preserve"> High humidity alone may not predict deterioration, but combined with temperature fluctuations it might strongly predict decay.</w:t>
       </w:r>
       <w:r>
         <w:t xml:space="preserve"> </w:t>
@@ -1754,22 +1706,16 @@
         <w:t xml:space="preserve"> </w:t>
       </w:r>
       <w:r>
-        <w:t xml:space="preserve">Parameters identified as highly significant could be given priority attention in subsequent preservation and intervention strategies</w:t>
-      </w:r>
-      <w:r>
-        <w:t xml:space="preserve"> </w:t>
-      </w:r>
-      <w:r>
-        <w:t xml:space="preserve">(Kallas and Napolitano 2024, 2025b, 2025a)</w:t>
-      </w:r>
-      <w:r>
-        <w:t xml:space="preserve">.</w:t>
-      </w:r>
-      <w:r>
-        <w:t xml:space="preserve"> </w:t>
-      </w:r>
-      <w:r>
-        <w:t xml:space="preserve">If the analysis reveals that groundwater level is the strongest predictor of foundation deterioration, monitoring and managing groundwater can become the top priority.</w:t>
+        <w:t xml:space="preserve">Parameters identified as highly significant could be given priority attention in subsequent preservation and intervention strategies.</w:t>
+      </w:r>
+      <w:r>
+        <w:rPr>
+          <w:rStyle w:val="FootnoteReference"/>
+        </w:rPr>
+        <w:footnoteReference w:id="62"/>
+      </w:r>
+      <w:r>
+        <w:t xml:space="preserve"> If the analysis reveals that groundwater level is the strongest predictor of foundation deterioration, monitoring and managing groundwater can become the top priority.</w:t>
       </w:r>
     </w:p>
     <w:p>
@@ -1804,8 +1750,8 @@
         <w:t xml:space="preserve">This simplifies both interpretation and data collection since once you know which features drive outcomes, you can prioritize those in future monitoring campaigns or predictive models for this specific case of analysis.</w:t>
       </w:r>
     </w:p>
-    <w:bookmarkEnd w:id="46"/>
-    <w:bookmarkStart w:id="47" w:name="when-to-use-feature-importance"/>
+    <w:bookmarkEnd w:id="63"/>
+    <w:bookmarkStart w:id="66" w:name="when-to-use-feature-importance"/>
     <w:p>
       <w:pPr>
         <w:pStyle w:val="Heading3"/>
@@ -1887,22 +1833,16 @@
         <w:pStyle w:val="BodyText"/>
       </w:pPr>
       <w:r>
-        <w:t xml:space="preserve">Feature importance is less appropriate when you lack outcome data, when you have very few observations (fewer than 30), or when relationships are simple enough that traditional statistical methods suffice</w:t>
-      </w:r>
-      <w:r>
-        <w:t xml:space="preserve"> </w:t>
-      </w:r>
-      <w:r>
-        <w:t xml:space="preserve">(Gulati 2025; Ewald et al. 2024)</w:t>
-      </w:r>
-      <w:r>
-        <w:t xml:space="preserve">.</w:t>
-      </w:r>
-      <w:r>
-        <w:t xml:space="preserve"> </w:t>
-      </w:r>
-      <w:r>
-        <w:t xml:space="preserve">It’s also less useful when variables are highly collinear, when several variables measure nearly the same thing, because the model may distribute their importance unevenly.</w:t>
+        <w:t xml:space="preserve">Feature importance is less appropriate when you lack outcome data, when you have very few observations (fewer than 30), or when relationships are simple enough that traditional statistical methods suffice.</w:t>
+      </w:r>
+      <w:r>
+        <w:rPr>
+          <w:rStyle w:val="FootnoteReference"/>
+        </w:rPr>
+        <w:footnoteReference w:id="64"/>
+      </w:r>
+      <w:r>
+        <w:t xml:space="preserve"> It’s also less useful when variables are highly collinear, when several variables measure nearly the same thing, because the model may distribute their importance unevenly.</w:t>
       </w:r>
       <w:r>
         <w:t xml:space="preserve"> </w:t>
@@ -1914,22 +1854,16 @@
         <w:t xml:space="preserve"> </w:t>
       </w:r>
       <w:r>
-        <w:t xml:space="preserve">You can check for multicollinearity by calculating Variance Inflation Factor (VIF) for each variable. Values above 10 indicate severe collinearity</w:t>
-      </w:r>
-      <w:r>
-        <w:t xml:space="preserve"> </w:t>
-      </w:r>
-      <w:r>
-        <w:t xml:space="preserve">(Penn State STAT 462 2025)</w:t>
-      </w:r>
-      <w:r>
-        <w:t xml:space="preserve">.</w:t>
-      </w:r>
-      <w:r>
-        <w:t xml:space="preserve"> </w:t>
-      </w:r>
-      <w:r>
-        <w:t xml:space="preserve">In such cases, consider removing redundant variables (e.g., keep annual rainfall but remove monthly rainfall averages), using factor scores from factor analysis as inputs, or accepting that importance rankings may vary but focusing only on the top 3-5 features that consistently rank high across different model runs.</w:t>
+        <w:t xml:space="preserve">You can check for multicollinearity by calculating Variance Inflation Factor (VIF) for each variable. Values above 10 indicate severe collinearity.</w:t>
+      </w:r>
+      <w:r>
+        <w:rPr>
+          <w:rStyle w:val="FootnoteReference"/>
+        </w:rPr>
+        <w:footnoteReference w:id="65"/>
+      </w:r>
+      <w:r>
+        <w:t xml:space="preserve"> In such cases, consider removing redundant variables (e.g., keep annual rainfall but remove monthly rainfall averages), using factor scores from factor analysis as inputs, or accepting that importance rankings may vary but focusing only on the top 3-5 features that consistently rank high across different model runs.</w:t>
       </w:r>
       <w:r>
         <w:t xml:space="preserve"> </w:t>
@@ -1956,8 +1890,8 @@
         <w:t xml:space="preserve">If the models disagree substantially, that suggests either data quality issues or complex relationships that merit closer investigation.</w:t>
       </w:r>
     </w:p>
-    <w:bookmarkEnd w:id="47"/>
-    <w:bookmarkStart w:id="68" w:name="the-process-1"/>
+    <w:bookmarkEnd w:id="66"/>
+    <w:bookmarkStart w:id="89" w:name="the-process-1"/>
     <w:p>
       <w:pPr>
         <w:pStyle w:val="Heading3"/>
@@ -2133,7 +2067,7 @@
         <w:t xml:space="preserve">demonstrates the limited explanatory power of single-variable approaches.</w:t>
       </w:r>
     </w:p>
-    <w:bookmarkStart w:id="51" w:name="fig:regression"/>
+    <w:bookmarkStart w:id="70" w:name="fig:regression"/>
     <w:p>
       <w:pPr>
         <w:pStyle w:val="CaptionedFigure"/>
@@ -2143,18 +2077,18 @@
           <wp:inline>
             <wp:extent cx="3733800" cy="2230222"/>
             <wp:effectExtent b="0" l="0" r="0" t="0"/>
-            <wp:docPr descr="" title="" id="49" name="Picture"/>
+            <wp:docPr descr="" title="" id="68" name="Picture"/>
             <a:graphic>
               <a:graphicData uri="http://schemas.openxmlformats.org/drawingml/2006/picture">
                 <pic:pic>
                   <pic:nvPicPr>
-                    <pic:cNvPr descr="figures/multiple_regression.png" id="50" name="Picture"/>
+                    <pic:cNvPr descr="figures/multiple_regression.png" id="69" name="Picture"/>
                     <pic:cNvPicPr>
                       <a:picLocks noChangeArrowheads="1" noChangeAspect="1"/>
                     </pic:cNvPicPr>
                   </pic:nvPicPr>
                   <pic:blipFill>
-                    <a:blip r:embed="rId48"/>
+                    <a:blip r:embed="rId67"/>
                     <a:stretch>
                       <a:fillRect/>
                     </a:stretch>
@@ -2189,8 +2123,8 @@
         <w:t xml:space="preserve">Actual vs. Predicted values from a regression model. Points clustering closely around the red dashed line indicate accurate predictions. Outliers far from the line represent buildings where the model’s prediction differed significantly from reality.</w:t>
       </w:r>
     </w:p>
-    <w:bookmarkEnd w:id="51"/>
-    <w:bookmarkStart w:id="55" w:name="fig:simple_regression"/>
+    <w:bookmarkEnd w:id="70"/>
+    <w:bookmarkStart w:id="74" w:name="fig:simple_regression"/>
     <w:p>
       <w:pPr>
         <w:pStyle w:val="CaptionedFigure"/>
@@ -2200,18 +2134,18 @@
           <wp:inline>
             <wp:extent cx="3467100" cy="2236396"/>
             <wp:effectExtent b="0" l="0" r="0" t="0"/>
-            <wp:docPr descr="" title="" id="53" name="Picture"/>
+            <wp:docPr descr="" title="" id="72" name="Picture"/>
             <a:graphic>
               <a:graphicData uri="http://schemas.openxmlformats.org/drawingml/2006/picture">
                 <pic:pic>
                   <pic:nvPicPr>
-                    <pic:cNvPr descr="figures/simple_regression.png" id="54" name="Picture"/>
+                    <pic:cNvPr descr="figures/simple_regression.png" id="73" name="Picture"/>
                     <pic:cNvPicPr>
                       <a:picLocks noChangeArrowheads="1" noChangeAspect="1"/>
                     </pic:cNvPicPr>
                   </pic:nvPicPr>
                   <pic:blipFill>
-                    <a:blip r:embed="rId52"/>
+                    <a:blip r:embed="rId71"/>
                     <a:stretch>
                       <a:fillRect/>
                     </a:stretch>
@@ -2246,7 +2180,7 @@
         <w:t xml:space="preserve">Simple linear regression of Condition Rating vs. Crack Width. This baseline model using a single predictor demonstrates why multivariate approaches are necessary. The scattered points show that crack width alone explains only part of the variation in building condition.</w:t>
       </w:r>
     </w:p>
-    <w:bookmarkEnd w:id="55"/>
+    <w:bookmarkEnd w:id="74"/>
     <w:p>
       <w:pPr>
         <w:pStyle w:val="BodyText"/>
@@ -2316,37 +2250,25 @@
         </m:r>
       </m:oMath>
       <w:r>
-        <w:t xml:space="preserve">-fold cross-validation is recommended</w:t>
-      </w:r>
-      <w:r>
-        <w:t xml:space="preserve"> </w:t>
-      </w:r>
-      <w:r>
-        <w:t xml:space="preserve">(Bhagat and Bakariya 2025)</w:t>
-      </w:r>
-      <w:r>
-        <w:t xml:space="preserve">.</w:t>
-      </w:r>
-      <w:r>
-        <w:t xml:space="preserve"> </w:t>
-      </w:r>
-      <w:r>
-        <w:t xml:space="preserve">Finally, feature importance is computed by measuring the performance loss occurred when a specific variable is removed (permutation importance</w:t>
-      </w:r>
-      <w:r>
-        <w:t xml:space="preserve"> </w:t>
-      </w:r>
-      <w:r>
-        <w:t xml:space="preserve">(Saarela and Jauhiainen 2021)</w:t>
-      </w:r>
-      <w:r>
-        <w:t xml:space="preserve">).</w:t>
-      </w:r>
-      <w:r>
-        <w:t xml:space="preserve"> </w:t>
-      </w:r>
-      <w:r>
-        <w:t xml:space="preserve">These results, ideally visualized as bar charts (Figure</w:t>
+        <w:t xml:space="preserve">-fold cross-validation is recommended.</w:t>
+      </w:r>
+      <w:r>
+        <w:rPr>
+          <w:rStyle w:val="FootnoteReference"/>
+        </w:rPr>
+        <w:footnoteReference w:id="75"/>
+      </w:r>
+      <w:r>
+        <w:t xml:space="preserve"> Finally, feature importance is computed by measuring the performance loss occurred when a specific variable is removed (permutation importance).</w:t>
+      </w:r>
+      <w:r>
+        <w:rPr>
+          <w:rStyle w:val="FootnoteReference"/>
+        </w:rPr>
+        <w:footnoteReference w:id="76"/>
+      </w:r>
+      <w:r>
+        <w:t xml:space="preserve"> These results, ideally visualized as bar charts (Figure</w:t>
       </w:r>
       <w:r>
         <w:t xml:space="preserve"> </w:t>
@@ -2403,7 +2325,7 @@
         <w:t xml:space="preserve">) justifies algorithm selection and reveals whether simpler approaches might suffice.</w:t>
       </w:r>
     </w:p>
-    <w:bookmarkStart w:id="59" w:name="fig:importance"/>
+    <w:bookmarkStart w:id="80" w:name="fig:importance"/>
     <w:p>
       <w:pPr>
         <w:pStyle w:val="CaptionedFigure"/>
@@ -2413,18 +2335,18 @@
           <wp:inline>
             <wp:extent cx="4267200" cy="2539350"/>
             <wp:effectExtent b="0" l="0" r="0" t="0"/>
-            <wp:docPr descr="" title="" id="57" name="Picture"/>
+            <wp:docPr descr="" title="" id="78" name="Picture"/>
             <a:graphic>
               <a:graphicData uri="http://schemas.openxmlformats.org/drawingml/2006/picture">
                 <pic:pic>
                   <pic:nvPicPr>
-                    <pic:cNvPr descr="figures/feature_importance.png" id="58" name="Picture"/>
+                    <pic:cNvPr descr="figures/feature_importance.png" id="79" name="Picture"/>
                     <pic:cNvPicPr>
                       <a:picLocks noChangeArrowheads="1" noChangeAspect="1"/>
                     </pic:cNvPicPr>
                   </pic:nvPicPr>
                   <pic:blipFill>
-                    <a:blip r:embed="rId56"/>
+                    <a:blip r:embed="rId77"/>
                     <a:stretch>
                       <a:fillRect/>
                     </a:stretch>
@@ -2459,8 +2381,8 @@
         <w:t xml:space="preserve">Feature importance ranking. This chart directly answers “What drives deterioration?" by ranking variables based on their predictive power. In this example, variables like Soil Moisture and Freeze-Thaw Cycles might appear as top drivers.</w:t>
       </w:r>
     </w:p>
-    <w:bookmarkEnd w:id="59"/>
-    <w:bookmarkStart w:id="63" w:name="fig:permutation"/>
+    <w:bookmarkEnd w:id="80"/>
+    <w:bookmarkStart w:id="84" w:name="fig:permutation"/>
     <w:p>
       <w:pPr>
         <w:pStyle w:val="CaptionedFigure"/>
@@ -2470,18 +2392,18 @@
           <wp:inline>
             <wp:extent cx="4267200" cy="2642457"/>
             <wp:effectExtent b="0" l="0" r="0" t="0"/>
-            <wp:docPr descr="" title="" id="61" name="Picture"/>
+            <wp:docPr descr="" title="" id="82" name="Picture"/>
             <a:graphic>
               <a:graphicData uri="http://schemas.openxmlformats.org/drawingml/2006/picture">
                 <pic:pic>
                   <pic:nvPicPr>
-                    <pic:cNvPr descr="figures/permutation_importance.png" id="62" name="Picture"/>
+                    <pic:cNvPr descr="figures/permutation_importance.png" id="83" name="Picture"/>
                     <pic:cNvPicPr>
                       <a:picLocks noChangeArrowheads="1" noChangeAspect="1"/>
                     </pic:cNvPicPr>
                   </pic:nvPicPr>
                   <pic:blipFill>
-                    <a:blip r:embed="rId60"/>
+                    <a:blip r:embed="rId81"/>
                     <a:stretch>
                       <a:fillRect/>
                     </a:stretch>
@@ -2516,8 +2438,8 @@
         <w:t xml:space="preserve">Permutation importance scores showing the decrease in model performance when each variable is randomly shuffled. This validation technique confirms that the ranked variables truly contribute to predictions rather than being artifacts of the model’s internal structure.</w:t>
       </w:r>
     </w:p>
-    <w:bookmarkEnd w:id="63"/>
-    <w:bookmarkStart w:id="67" w:name="fig:model_comp"/>
+    <w:bookmarkEnd w:id="84"/>
+    <w:bookmarkStart w:id="88" w:name="fig:model_comp"/>
     <w:p>
       <w:pPr>
         <w:pStyle w:val="CaptionedFigure"/>
@@ -2527,18 +2449,18 @@
           <wp:inline>
             <wp:extent cx="4267200" cy="2894490"/>
             <wp:effectExtent b="0" l="0" r="0" t="0"/>
-            <wp:docPr descr="" title="" id="65" name="Picture"/>
+            <wp:docPr descr="" title="" id="86" name="Picture"/>
             <a:graphic>
               <a:graphicData uri="http://schemas.openxmlformats.org/drawingml/2006/picture">
                 <pic:pic>
                   <pic:nvPicPr>
-                    <pic:cNvPr descr="figures/model_comparison.png" id="66" name="Picture"/>
+                    <pic:cNvPr descr="figures/model_comparison.png" id="87" name="Picture"/>
                     <pic:cNvPicPr>
                       <a:picLocks noChangeArrowheads="1" noChangeAspect="1"/>
                     </pic:cNvPicPr>
                   </pic:nvPicPr>
                   <pic:blipFill>
-                    <a:blip r:embed="rId64"/>
+                    <a:blip r:embed="rId85"/>
                     <a:stretch>
                       <a:fillRect/>
                     </a:stretch>
@@ -2593,7 +2515,7 @@
         <w:t xml:space="preserve">scores). This justifies the choice of algorithm; for instance, Random Forest often outperforms simple Linear Regression on complex heritage datasets by capturing non-linear relationships.</w:t>
       </w:r>
     </w:p>
-    <w:bookmarkEnd w:id="67"/>
+    <w:bookmarkEnd w:id="88"/>
     <w:p>
       <w:pPr>
         <w:pStyle w:val="BodyText"/>
@@ -2628,8 +2550,8 @@
         <w:t xml:space="preserve">), resulting in a more transparent analytical output.</w:t>
       </w:r>
     </w:p>
-    <w:bookmarkEnd w:id="68"/>
-    <w:bookmarkStart w:id="69" w:name="when-interpreting-results"/>
+    <w:bookmarkEnd w:id="89"/>
+    <w:bookmarkStart w:id="90" w:name="when-interpreting-results"/>
     <w:p>
       <w:pPr>
         <w:pStyle w:val="Heading3"/>
@@ -2670,8 +2592,8 @@
         <w:t xml:space="preserve">The value lies in prioritization: deciding where to focus monitoring or intervention.</w:t>
       </w:r>
     </w:p>
-    <w:bookmarkEnd w:id="69"/>
-    <w:bookmarkStart w:id="70" w:name="interactive-tutorial-feature-importance"/>
+    <w:bookmarkEnd w:id="90"/>
+    <w:bookmarkStart w:id="91" w:name="interactive-tutorial-feature-importance"/>
     <w:p>
       <w:pPr>
         <w:pStyle w:val="Heading3"/>
@@ -2697,8 +2619,8 @@
         <w:t xml:space="preserve">) walks through model training, validation, and interpretation: train-test splitting with temporal/spatial considerations, hyperparameter explanations, dual model training (Random Forest and Gradient Boosting), performance evaluation, and feature importance visualization. The notebook includes model comparison tables, troubleshooting guidance for common issues, and saves all results as CSV files.</w:t>
       </w:r>
     </w:p>
-    <w:bookmarkEnd w:id="70"/>
-    <w:bookmarkStart w:id="71" w:name="X076ed7929098128da91e9106335bdddeaf4ea0b"/>
+    <w:bookmarkEnd w:id="91"/>
+    <w:bookmarkStart w:id="92" w:name="X076ed7929098128da91e9106335bdddeaf4ea0b"/>
     <w:p>
       <w:pPr>
         <w:pStyle w:val="Heading3"/>
@@ -2751,10 +2673,10 @@
         <w:t xml:space="preserve">When variables grouped by factor analysis also rank highly in feature importance, confidence in interpretation can increase whereas discrepancies can prompt further investigation.</w:t>
       </w:r>
     </w:p>
-    <w:bookmarkEnd w:id="71"/>
-    <w:bookmarkEnd w:id="72"/>
-    <w:bookmarkEnd w:id="73"/>
-    <w:bookmarkStart w:id="83" w:name="interpretation"/>
+    <w:bookmarkEnd w:id="92"/>
+    <w:bookmarkEnd w:id="93"/>
+    <w:bookmarkEnd w:id="94"/>
+    <w:bookmarkStart w:id="104" w:name="interpretation"/>
     <w:p>
       <w:pPr>
         <w:pStyle w:val="Heading1"/>
@@ -2801,7 +2723,7 @@
         <w:t xml:space="preserve">Computational analysis should be viewed as a tool that supports, rather than supplants, core preservation principles.</w:t>
       </w:r>
     </w:p>
-    <w:bookmarkStart w:id="82" w:name="X64ffe44a6416f77b020151dc2d485a73b8b82fa"/>
+    <w:bookmarkStart w:id="103" w:name="X64ffe44a6416f77b020151dc2d485a73b8b82fa"/>
     <w:p>
       <w:pPr>
         <w:pStyle w:val="Heading2"/>
@@ -2864,7 +2786,7 @@
         <w:t xml:space="preserve">maps predicted risk across building locations; geographic clustering of high-risk buildings suggests shared environmental exposures that warrant district-level rather than building-by-building interventions.</w:t>
       </w:r>
     </w:p>
-    <w:bookmarkStart w:id="77" w:name="fig:material_boxplot"/>
+    <w:bookmarkStart w:id="98" w:name="fig:material_boxplot"/>
     <w:p>
       <w:pPr>
         <w:pStyle w:val="CaptionedFigure"/>
@@ -2874,18 +2796,18 @@
           <wp:inline>
             <wp:extent cx="3733800" cy="2991394"/>
             <wp:effectExtent b="0" l="0" r="0" t="0"/>
-            <wp:docPr descr="" title="" id="75" name="Picture"/>
+            <wp:docPr descr="" title="" id="96" name="Picture"/>
             <a:graphic>
               <a:graphicData uri="http://schemas.openxmlformats.org/drawingml/2006/picture">
                 <pic:pic>
                   <pic:nvPicPr>
-                    <pic:cNvPr descr="figures/boxplot_condition_by_material.png" id="76" name="Picture"/>
+                    <pic:cNvPr descr="figures/boxplot_condition_by_material.png" id="97" name="Picture"/>
                     <pic:cNvPicPr>
                       <a:picLocks noChangeArrowheads="1" noChangeAspect="1"/>
                     </pic:cNvPicPr>
                   </pic:nvPicPr>
                   <pic:blipFill>
-                    <a:blip r:embed="rId74"/>
+                    <a:blip r:embed="rId95"/>
                     <a:stretch>
                       <a:fillRect/>
                     </a:stretch>
@@ -2920,8 +2842,8 @@
         <w:t xml:space="preserve">Distribution of condition ratings by material type. Box plots reveal median values (center line), quartiles (box edges), and outliers (points). Such visualizations help practitioners identify material-specific vulnerabilities and prioritize interventions accordingly.</w:t>
       </w:r>
     </w:p>
-    <w:bookmarkEnd w:id="77"/>
-    <w:bookmarkStart w:id="81" w:name="fig:spatial"/>
+    <w:bookmarkEnd w:id="98"/>
+    <w:bookmarkStart w:id="102" w:name="fig:spatial"/>
     <w:p>
       <w:pPr>
         <w:pStyle w:val="CaptionedFigure"/>
@@ -2931,18 +2853,18 @@
           <wp:inline>
             <wp:extent cx="4000500" cy="3184166"/>
             <wp:effectExtent b="0" l="0" r="0" t="0"/>
-            <wp:docPr descr="" title="" id="79" name="Picture"/>
+            <wp:docPr descr="" title="" id="100" name="Picture"/>
             <a:graphic>
               <a:graphicData uri="http://schemas.openxmlformats.org/drawingml/2006/picture">
                 <pic:pic>
                   <pic:nvPicPr>
-                    <pic:cNvPr descr="figures/spatial_map.png" id="80" name="Picture"/>
+                    <pic:cNvPr descr="figures/spatial_map.png" id="101" name="Picture"/>
                     <pic:cNvPicPr>
                       <a:picLocks noChangeArrowheads="1" noChangeAspect="1"/>
                     </pic:cNvPicPr>
                   </pic:nvPicPr>
                   <pic:blipFill>
-                    <a:blip r:embed="rId78"/>
+                    <a:blip r:embed="rId99"/>
                     <a:stretch>
                       <a:fillRect/>
                     </a:stretch>
@@ -2977,7 +2899,7 @@
         <w:t xml:space="preserve">Spatial distribution of predicted condition ratings across building locations. Geographic clustering of high-risk buildings suggests shared environmental exposures (e.g., groundwater, pollution) that warrant district-level interventions rather than building-by-building approaches.</w:t>
       </w:r>
     </w:p>
-    <w:bookmarkEnd w:id="81"/>
+    <w:bookmarkEnd w:id="102"/>
     <w:p>
       <w:pPr>
         <w:pStyle w:val="BodyText"/>
@@ -3128,9 +3050,9 @@
         <w:t xml:space="preserve">If model output is strong and field evidence is ambiguous, use the model to prioritize further investigation; always document your reasoning for future reference and accountability.</w:t>
       </w:r>
     </w:p>
-    <w:bookmarkEnd w:id="82"/>
-    <w:bookmarkEnd w:id="83"/>
-    <w:bookmarkStart w:id="84" w:name="challenges-and-tips"/>
+    <w:bookmarkEnd w:id="103"/>
+    <w:bookmarkEnd w:id="104"/>
+    <w:bookmarkStart w:id="105" w:name="challenges-and-tips"/>
     <w:p>
       <w:pPr>
         <w:pStyle w:val="Heading1"/>
@@ -3281,8 +3203,8 @@
         <w:t xml:space="preserve">For datasets spanning decades, recent 10-15 year rolling windows often perform better than cumulative data because they prioritize current conditions over historical patterns that may no longer apply.</w:t>
       </w:r>
     </w:p>
-    <w:bookmarkEnd w:id="84"/>
-    <w:bookmarkStart w:id="138" w:name="interactive-tutorials"/>
+    <w:bookmarkEnd w:id="105"/>
+    <w:bookmarkStart w:id="159" w:name="interactive-tutorials"/>
     <w:p>
       <w:pPr>
         <w:pStyle w:val="Heading1"/>
@@ -3514,14 +3436,14 @@
         <w:t xml:space="preserve">The synthetic dataset includes 200 heritage buildings with 15 variables (construction year, district, material type, foundation type, temperature, rainfall, humidity, freeze-thaw cycles, soil moisture, crack width, salt deposition, condition rating, intervention urgency).</w:t>
       </w:r>
     </w:p>
-    <w:bookmarkStart w:id="137" w:name="refs"/>
-    <w:bookmarkStart w:id="86" w:name="ref-basu2018"/>
+    <w:bookmarkStart w:id="158" w:name="refs"/>
+    <w:bookmarkStart w:id="107" w:name="ref-basu2018"/>
     <w:p>
       <w:pPr>
         <w:pStyle w:val="Bibliography"/>
       </w:pPr>
       <w:r>
-        <w:t xml:space="preserve">Basu, Sumanta, Karl Kumbier, James B. Brown, and Bin Yu. 2018.</w:t>
+        <w:t xml:space="preserve">Basu, Sumanta, Karl Kumbier, James B. Brown, and Bin Yu.</w:t>
       </w:r>
       <w:r>
         <w:t xml:space="preserve"> </w:t>
@@ -3543,12 +3465,12 @@
         <w:t xml:space="preserve"> </w:t>
       </w:r>
       <w:r>
-        <w:t xml:space="preserve">115 (8): 1943–48.</w:t>
-      </w:r>
-      <w:r>
-        <w:t xml:space="preserve"> </w:t>
-      </w:r>
-      <w:hyperlink r:id="rId85">
+        <w:t xml:space="preserve">115, no. 8 (2018): 1943–48.</w:t>
+      </w:r>
+      <w:r>
+        <w:t xml:space="preserve"> </w:t>
+      </w:r>
+      <w:hyperlink r:id="rId106">
         <w:r>
           <w:rPr>
             <w:rStyle w:val="Hyperlink"/>
@@ -3560,14 +3482,14 @@
         <w:t xml:space="preserve">.</w:t>
       </w:r>
     </w:p>
-    <w:bookmarkEnd w:id="86"/>
-    <w:bookmarkStart w:id="88" w:name="ref-bhagat2025"/>
+    <w:bookmarkEnd w:id="107"/>
+    <w:bookmarkStart w:id="109" w:name="ref-bhagat2025"/>
     <w:p>
       <w:pPr>
         <w:pStyle w:val="Bibliography"/>
       </w:pPr>
       <w:r>
-        <w:t xml:space="preserve">Bhagat, Meenu, and Brijesh Bakariya. 2025.</w:t>
+        <w:t xml:space="preserve">Bhagat, Meenu, and Brijesh Bakariya.</w:t>
       </w:r>
       <w:r>
         <w:t xml:space="preserve"> </w:t>
@@ -3589,12 +3511,12 @@
         <w:t xml:space="preserve"> </w:t>
       </w:r>
       <w:r>
-        <w:t xml:space="preserve">16: 2229–7677.</w:t>
-      </w:r>
-      <w:r>
-        <w:t xml:space="preserve"> </w:t>
-      </w:r>
-      <w:hyperlink r:id="rId87">
+        <w:t xml:space="preserve">16 (2025): 2229–7677.</w:t>
+      </w:r>
+      <w:r>
+        <w:t xml:space="preserve"> </w:t>
+      </w:r>
+      <w:hyperlink r:id="rId108">
         <w:r>
           <w:rPr>
             <w:rStyle w:val="Hyperlink"/>
@@ -3606,14 +3528,14 @@
         <w:t xml:space="preserve">.</w:t>
       </w:r>
     </w:p>
-    <w:bookmarkEnd w:id="88"/>
-    <w:bookmarkStart w:id="90" w:name="ref-breiman2001"/>
+    <w:bookmarkEnd w:id="109"/>
+    <w:bookmarkStart w:id="111" w:name="ref-breiman2001"/>
     <w:p>
       <w:pPr>
         <w:pStyle w:val="Bibliography"/>
       </w:pPr>
       <w:r>
-        <w:t xml:space="preserve">Breiman, Leo. 2001.</w:t>
+        <w:t xml:space="preserve">Breiman, Leo.</w:t>
       </w:r>
       <w:r>
         <w:t xml:space="preserve"> </w:t>
@@ -3635,12 +3557,12 @@
         <w:t xml:space="preserve"> </w:t>
       </w:r>
       <w:r>
-        <w:t xml:space="preserve">45 (1): 5–32.</w:t>
-      </w:r>
-      <w:r>
-        <w:t xml:space="preserve"> </w:t>
-      </w:r>
-      <w:hyperlink r:id="rId89">
+        <w:t xml:space="preserve">45, no. 1 (2001): 5–32.</w:t>
+      </w:r>
+      <w:r>
+        <w:t xml:space="preserve"> </w:t>
+      </w:r>
+      <w:hyperlink r:id="rId110">
         <w:r>
           <w:rPr>
             <w:rStyle w:val="Hyperlink"/>
@@ -3652,14 +3574,14 @@
         <w:t xml:space="preserve">.</w:t>
       </w:r>
     </w:p>
-    <w:bookmarkEnd w:id="90"/>
-    <w:bookmarkStart w:id="92" w:name="ref-calle2010"/>
+    <w:bookmarkEnd w:id="111"/>
+    <w:bookmarkStart w:id="113" w:name="ref-calle2010"/>
     <w:p>
       <w:pPr>
         <w:pStyle w:val="Bibliography"/>
       </w:pPr>
       <w:r>
-        <w:t xml:space="preserve">Calle, M. Luz, and Víctor Urrea. 2011.</w:t>
+        <w:t xml:space="preserve">Calle, M. Luz, and Víctor Urrea.</w:t>
       </w:r>
       <w:r>
         <w:t xml:space="preserve"> </w:t>
@@ -3681,9 +3603,9 @@
         <w:t xml:space="preserve"> </w:t>
       </w:r>
       <w:r>
-        <w:t xml:space="preserve">12 (1): 86–89. https://doi.org/</w:t>
-      </w:r>
-      <w:hyperlink r:id="rId91">
+        <w:t xml:space="preserve">12, no. 1 (2011): 86–89. https://doi.org/</w:t>
+      </w:r>
+      <w:hyperlink r:id="rId112">
         <w:r>
           <w:rPr>
             <w:rStyle w:val="Hyperlink"/>
@@ -3695,14 +3617,14 @@
         <w:t xml:space="preserve">.</w:t>
       </w:r>
     </w:p>
-    <w:bookmarkEnd w:id="92"/>
-    <w:bookmarkStart w:id="94" w:name="ref-ewald2024"/>
+    <w:bookmarkEnd w:id="113"/>
+    <w:bookmarkStart w:id="115" w:name="ref-ewald2024"/>
     <w:p>
       <w:pPr>
         <w:pStyle w:val="Bibliography"/>
       </w:pPr>
       <w:r>
-        <w:t xml:space="preserve">Ewald, Fiona K., Ludwig Bothmann, Marvin N. Wright, Bernd Bischl, and Giuseppe Casalicchio. 2024.</w:t>
+        <w:t xml:space="preserve">Ewald, Fiona K., Ludwig Bothmann, Marvin N. Wright, Bernd Bischl, and Giuseppe Casalicchio.</w:t>
       </w:r>
       <w:r>
         <w:t xml:space="preserve"> </w:t>
@@ -3715,12 +3637,12 @@
         <w:t xml:space="preserve">A Guide to Feature Importance Methods for Scientific Inference</w:t>
       </w:r>
       <w:r>
-        <w:t xml:space="preserve">. arXiv preprint arXiv:2404.12862.</w:t>
-      </w:r>
-      <w:r>
-        <w:t xml:space="preserve"> </w:t>
-      </w:r>
-      <w:hyperlink r:id="rId93">
+        <w:t xml:space="preserve">. arXiv preprint arXiv:2404.12862, 2024.</w:t>
+      </w:r>
+      <w:r>
+        <w:t xml:space="preserve"> </w:t>
+      </w:r>
+      <w:hyperlink r:id="rId114">
         <w:r>
           <w:rPr>
             <w:rStyle w:val="Hyperlink"/>
@@ -3732,14 +3654,14 @@
         <w:t xml:space="preserve">.</w:t>
       </w:r>
     </w:p>
-    <w:bookmarkEnd w:id="94"/>
-    <w:bookmarkStart w:id="96" w:name="ref-fodor2002"/>
+    <w:bookmarkEnd w:id="115"/>
+    <w:bookmarkStart w:id="117" w:name="ref-fodor2002"/>
     <w:p>
       <w:pPr>
         <w:pStyle w:val="Bibliography"/>
       </w:pPr>
       <w:r>
-        <w:t xml:space="preserve">Fodor, Imola K. 2002.</w:t>
+        <w:t xml:space="preserve">Fodor, Imola K.</w:t>
       </w:r>
       <w:r>
         <w:t xml:space="preserve"> </w:t>
@@ -3752,12 +3674,12 @@
         <w:t xml:space="preserve">A Survey of Dimension Reduction Techniques</w:t>
       </w:r>
       <w:r>
-        <w:t xml:space="preserve">. Lawrence Livermore National Laboratory.</w:t>
-      </w:r>
-      <w:r>
-        <w:t xml:space="preserve"> </w:t>
-      </w:r>
-      <w:hyperlink r:id="rId95">
+        <w:t xml:space="preserve">. Lawrence Livermore National Laboratory, 2002.</w:t>
+      </w:r>
+      <w:r>
+        <w:t xml:space="preserve"> </w:t>
+      </w:r>
+      <w:hyperlink r:id="rId116">
         <w:r>
           <w:rPr>
             <w:rStyle w:val="Hyperlink"/>
@@ -3769,14 +3691,14 @@
         <w:t xml:space="preserve">.</w:t>
       </w:r>
     </w:p>
-    <w:bookmarkEnd w:id="96"/>
-    <w:bookmarkStart w:id="98" w:name="ref-friedman2001"/>
+    <w:bookmarkEnd w:id="117"/>
+    <w:bookmarkStart w:id="119" w:name="ref-friedman2001"/>
     <w:p>
       <w:pPr>
         <w:pStyle w:val="Bibliography"/>
       </w:pPr>
       <w:r>
-        <w:t xml:space="preserve">Friedman, Jerome H. 2001.</w:t>
+        <w:t xml:space="preserve">Friedman, Jerome H.</w:t>
       </w:r>
       <w:r>
         <w:t xml:space="preserve"> </w:t>
@@ -3798,12 +3720,12 @@
         <w:t xml:space="preserve"> </w:t>
       </w:r>
       <w:r>
-        <w:t xml:space="preserve">29 (5): 1189–232.</w:t>
-      </w:r>
-      <w:r>
-        <w:t xml:space="preserve"> </w:t>
-      </w:r>
-      <w:hyperlink r:id="rId97">
+        <w:t xml:space="preserve">29, no. 5 (2001): 1189–232.</w:t>
+      </w:r>
+      <w:r>
+        <w:t xml:space="preserve"> </w:t>
+      </w:r>
+      <w:hyperlink r:id="rId118">
         <w:r>
           <w:rPr>
             <w:rStyle w:val="Hyperlink"/>
@@ -3815,14 +3737,14 @@
         <w:t xml:space="preserve">.</w:t>
       </w:r>
     </w:p>
-    <w:bookmarkEnd w:id="98"/>
-    <w:bookmarkStart w:id="100" w:name="ref-frost2023"/>
+    <w:bookmarkEnd w:id="119"/>
+    <w:bookmarkStart w:id="121" w:name="ref-frost2023"/>
     <w:p>
       <w:pPr>
         <w:pStyle w:val="Bibliography"/>
       </w:pPr>
       <w:r>
-        <w:t xml:space="preserve">Frost, Jim. 2023.</w:t>
+        <w:t xml:space="preserve">Frost, Jim.</w:t>
       </w:r>
       <w:r>
         <w:t xml:space="preserve"> </w:t>
@@ -3835,12 +3757,12 @@
         <w:t xml:space="preserve">Correlation Vs Causation: Understanding the Differences</w:t>
       </w:r>
       <w:r>
-        <w:t xml:space="preserve">.</w:t>
-      </w:r>
-      <w:r>
-        <w:t xml:space="preserve"> </w:t>
-      </w:r>
-      <w:hyperlink r:id="rId99">
+        <w:t xml:space="preserve">. 2023.</w:t>
+      </w:r>
+      <w:r>
+        <w:t xml:space="preserve"> </w:t>
+      </w:r>
+      <w:hyperlink r:id="rId120">
         <w:r>
           <w:rPr>
             <w:rStyle w:val="Hyperlink"/>
@@ -3852,14 +3774,14 @@
         <w:t xml:space="preserve">.</w:t>
       </w:r>
     </w:p>
-    <w:bookmarkEnd w:id="100"/>
-    <w:bookmarkStart w:id="102" w:name="ref-googlecolab2025"/>
+    <w:bookmarkEnd w:id="121"/>
+    <w:bookmarkStart w:id="123" w:name="ref-googlecolab2025"/>
     <w:p>
       <w:pPr>
         <w:pStyle w:val="Bibliography"/>
       </w:pPr>
       <w:r>
-        <w:t xml:space="preserve">Google. 2025.</w:t>
+        <w:t xml:space="preserve">Google.</w:t>
       </w:r>
       <w:r>
         <w:t xml:space="preserve"> </w:t>
@@ -3872,12 +3794,12 @@
         <w:t xml:space="preserve">Google Colaboratory</w:t>
       </w:r>
       <w:r>
-        <w:t xml:space="preserve">.</w:t>
-      </w:r>
-      <w:r>
-        <w:t xml:space="preserve"> </w:t>
-      </w:r>
-      <w:hyperlink r:id="rId101">
+        <w:t xml:space="preserve">. 2025.</w:t>
+      </w:r>
+      <w:r>
+        <w:t xml:space="preserve"> </w:t>
+      </w:r>
+      <w:hyperlink r:id="rId122">
         <w:r>
           <w:rPr>
             <w:rStyle w:val="Hyperlink"/>
@@ -3889,14 +3811,14 @@
         <w:t xml:space="preserve">.</w:t>
       </w:r>
     </w:p>
-    <w:bookmarkEnd w:id="102"/>
-    <w:bookmarkStart w:id="104" w:name="ref-goretzko2021"/>
+    <w:bookmarkEnd w:id="123"/>
+    <w:bookmarkStart w:id="125" w:name="ref-goretzko2021"/>
     <w:p>
       <w:pPr>
         <w:pStyle w:val="Bibliography"/>
       </w:pPr>
       <w:r>
-        <w:t xml:space="preserve">Goretzko, David, Trang Thien Huong Pham, and Markus Bühner. 2021.</w:t>
+        <w:t xml:space="preserve">Goretzko, David, Trang Thien Huong Pham, and Markus Bühner.</w:t>
       </w:r>
       <w:r>
         <w:t xml:space="preserve"> </w:t>
@@ -3918,12 +3840,12 @@
         <w:t xml:space="preserve"> </w:t>
       </w:r>
       <w:r>
-        <w:t xml:space="preserve">40 (6): 3510--3521.</w:t>
-      </w:r>
-      <w:r>
-        <w:t xml:space="preserve"> </w:t>
-      </w:r>
-      <w:hyperlink r:id="rId103">
+        <w:t xml:space="preserve">40, no. 6 (2021): 3510--3521.</w:t>
+      </w:r>
+      <w:r>
+        <w:t xml:space="preserve"> </w:t>
+      </w:r>
+      <w:hyperlink r:id="rId124">
         <w:r>
           <w:rPr>
             <w:rStyle w:val="Hyperlink"/>
@@ -3935,14 +3857,14 @@
         <w:t xml:space="preserve">.</w:t>
       </w:r>
     </w:p>
-    <w:bookmarkEnd w:id="104"/>
-    <w:bookmarkStart w:id="106" w:name="ref-gracemartin2021"/>
+    <w:bookmarkEnd w:id="125"/>
+    <w:bookmarkStart w:id="127" w:name="ref-gracemartin2021"/>
     <w:p>
       <w:pPr>
         <w:pStyle w:val="Bibliography"/>
       </w:pPr>
       <w:r>
-        <w:t xml:space="preserve">Grace‐Martin, Karen. 2021.</w:t>
+        <w:t xml:space="preserve">Grace‐Martin, Karen.</w:t>
       </w:r>
       <w:r>
         <w:t xml:space="preserve"> </w:t>
@@ -3955,9 +3877,12 @@
         <w:t xml:space="preserve">How Big of a Sample Size Do You Need for Factor Analysis?</w:t>
       </w:r>
       <w:r>
-        <w:t xml:space="preserve"> </w:t>
-      </w:r>
-      <w:hyperlink r:id="rId105">
+        <w:t xml:space="preserve"> 2021.</w:t>
+      </w:r>
+      <w:r>
+        <w:t xml:space="preserve"> </w:t>
+      </w:r>
+      <w:hyperlink r:id="rId126">
         <w:r>
           <w:rPr>
             <w:rStyle w:val="Hyperlink"/>
@@ -3969,14 +3894,14 @@
         <w:t xml:space="preserve">.</w:t>
       </w:r>
     </w:p>
-    <w:bookmarkEnd w:id="106"/>
-    <w:bookmarkStart w:id="108" w:name="ref-gulati"/>
+    <w:bookmarkEnd w:id="127"/>
+    <w:bookmarkStart w:id="129" w:name="ref-gulati"/>
     <w:p>
       <w:pPr>
         <w:pStyle w:val="Bibliography"/>
       </w:pPr>
       <w:r>
-        <w:t xml:space="preserve">Gulati, Jayita. 2025.</w:t>
+        <w:t xml:space="preserve">Gulati, Jayita.</w:t>
       </w:r>
       <w:r>
         <w:t xml:space="preserve"> </w:t>
@@ -3989,9 +3914,12 @@
         <w:t xml:space="preserve">Logistic Vs SVM Vs Random Forest: Which One Wins for Small Datasets?</w:t>
       </w:r>
       <w:r>
-        <w:t xml:space="preserve"> </w:t>
-      </w:r>
-      <w:hyperlink r:id="rId107">
+        <w:t xml:space="preserve"> 2025.</w:t>
+      </w:r>
+      <w:r>
+        <w:t xml:space="preserve"> </w:t>
+      </w:r>
+      <w:hyperlink r:id="rId128">
         <w:r>
           <w:rPr>
             <w:rStyle w:val="Hyperlink"/>
@@ -4003,20 +3931,20 @@
         <w:t xml:space="preserve">.</w:t>
       </w:r>
     </w:p>
-    <w:bookmarkEnd w:id="108"/>
-    <w:bookmarkStart w:id="110" w:name="ref-KALLAS2024"/>
+    <w:bookmarkEnd w:id="129"/>
+    <w:bookmarkStart w:id="131" w:name="ref-KALLAS2025b"/>
     <w:p>
       <w:pPr>
         <w:pStyle w:val="Bibliography"/>
       </w:pPr>
       <w:r>
-        <w:t xml:space="preserve">Kallas, Joe, and Rebecca Napolitano. 2024.</w:t>
-      </w:r>
-      <w:r>
-        <w:t xml:space="preserve"> </w:t>
-      </w:r>
-      <w:r>
-        <w:t xml:space="preserve">“Understanding Critical Masonry Building Attributes Shaping Vulnerability to Blast Loads: Data-Driven Insights from the 2020 Beirut Explosion.”</w:t>
+        <w:t xml:space="preserve">Kallas, Joe, and Rebecca Napolitano.</w:t>
+      </w:r>
+      <w:r>
+        <w:t xml:space="preserve"> </w:t>
+      </w:r>
+      <w:r>
+        <w:t xml:space="preserve">“Beyond Field Surveys: Understanding the Role of 3D Spatial Attributes for Data-Driven Blast Vulnerability Assessment of Masonry Buildings.”</w:t>
       </w:r>
       <w:r>
         <w:t xml:space="preserve"> </w:t>
@@ -4032,9 +3960,52 @@
         <w:t xml:space="preserve"> </w:t>
       </w:r>
       <w:r>
-        <w:t xml:space="preserve">110: 104640. https://doi.org/</w:t>
-      </w:r>
-      <w:hyperlink r:id="rId109">
+        <w:t xml:space="preserve">128 (2025): 105672. https://doi.org/</w:t>
+      </w:r>
+      <w:hyperlink r:id="rId130">
+        <w:r>
+          <w:rPr>
+            <w:rStyle w:val="Hyperlink"/>
+          </w:rPr>
+          <w:t xml:space="preserve">https://doi.org/10.1016/j.ijdrr.2025.105672</w:t>
+        </w:r>
+      </w:hyperlink>
+      <w:r>
+        <w:t xml:space="preserve">.</w:t>
+      </w:r>
+    </w:p>
+    <w:bookmarkEnd w:id="131"/>
+    <w:bookmarkStart w:id="133" w:name="ref-KALLAS2024"/>
+    <w:p>
+      <w:pPr>
+        <w:pStyle w:val="Bibliography"/>
+      </w:pPr>
+      <w:r>
+        <w:t xml:space="preserve">Kallas, Joe, and Rebecca Napolitano.</w:t>
+      </w:r>
+      <w:r>
+        <w:t xml:space="preserve"> </w:t>
+      </w:r>
+      <w:r>
+        <w:t xml:space="preserve">“Understanding Critical Masonry Building Attributes Shaping Vulnerability to Blast Loads: Data-Driven Insights from the 2020 Beirut Explosion.”</w:t>
+      </w:r>
+      <w:r>
+        <w:t xml:space="preserve"> </w:t>
+      </w:r>
+      <w:r>
+        <w:rPr>
+          <w:i/>
+          <w:iCs/>
+        </w:rPr>
+        <w:t xml:space="preserve">International Journal of Disaster Risk Reduction</w:t>
+      </w:r>
+      <w:r>
+        <w:t xml:space="preserve"> </w:t>
+      </w:r>
+      <w:r>
+        <w:t xml:space="preserve">110 (2024): 104640. https://doi.org/</w:t>
+      </w:r>
+      <w:hyperlink r:id="rId132">
         <w:r>
           <w:rPr>
             <w:rStyle w:val="Hyperlink"/>
@@ -4046,20 +4017,20 @@
         <w:t xml:space="preserve">.</w:t>
       </w:r>
     </w:p>
-    <w:bookmarkEnd w:id="110"/>
-    <w:bookmarkStart w:id="112" w:name="ref-KALLAS2025b"/>
+    <w:bookmarkEnd w:id="133"/>
+    <w:bookmarkStart w:id="135" w:name="ref-Kallas2025a"/>
     <w:p>
       <w:pPr>
         <w:pStyle w:val="Bibliography"/>
       </w:pPr>
       <w:r>
-        <w:t xml:space="preserve">Kallas, Joe, and Rebecca Napolitano. 2025a.</w:t>
-      </w:r>
-      <w:r>
-        <w:t xml:space="preserve"> </w:t>
-      </w:r>
-      <w:r>
-        <w:t xml:space="preserve">“Beyond Field Surveys: Understanding the Role of 3D Spatial Attributes for Data-Driven Blast Vulnerability Assessment of Masonry Buildings.”</w:t>
+        <w:t xml:space="preserve">Kallas, Joe, and Rebecca Napolitano.</w:t>
+      </w:r>
+      <w:r>
+        <w:t xml:space="preserve"> </w:t>
+      </w:r>
+      <w:r>
+        <w:t xml:space="preserve">“Understanding Key Building Attributes Influencing Flood Vulnerability in Masonry Structures After the 2023 Kakhovka Dam Breach in Ukraine.”</w:t>
       </w:r>
       <w:r>
         <w:t xml:space="preserve"> </w:t>
@@ -4069,61 +4040,18 @@
           <w:i/>
           <w:iCs/>
         </w:rPr>
-        <w:t xml:space="preserve">International Journal of Disaster Risk Reduction</w:t>
-      </w:r>
-      <w:r>
-        <w:t xml:space="preserve"> </w:t>
-      </w:r>
-      <w:r>
-        <w:t xml:space="preserve">128: 105672. https://doi.org/</w:t>
-      </w:r>
-      <w:hyperlink r:id="rId111">
-        <w:r>
-          <w:rPr>
-            <w:rStyle w:val="Hyperlink"/>
-          </w:rPr>
-          <w:t xml:space="preserve">https://doi.org/10.1016/j.ijdrr.2025.105672</w:t>
-        </w:r>
-      </w:hyperlink>
-      <w:r>
-        <w:t xml:space="preserve">.</w:t>
-      </w:r>
-    </w:p>
-    <w:bookmarkEnd w:id="112"/>
-    <w:bookmarkStart w:id="114" w:name="ref-Kallas2025a"/>
-    <w:p>
-      <w:pPr>
-        <w:pStyle w:val="Bibliography"/>
-      </w:pPr>
-      <w:r>
-        <w:t xml:space="preserve">Kallas, Joe, and Rebecca Napolitano. 2025b.</w:t>
-      </w:r>
-      <w:r>
-        <w:t xml:space="preserve"> </w:t>
-      </w:r>
-      <w:r>
-        <w:t xml:space="preserve">“Understanding Key Building Attributes Influencing Flood Vulnerability in Masonry Structures After the 2023 Kakhovka Dam Breach in Ukraine.”</w:t>
-      </w:r>
-      <w:r>
-        <w:t xml:space="preserve"> </w:t>
-      </w:r>
-      <w:r>
-        <w:rPr>
-          <w:i/>
-          <w:iCs/>
-        </w:rPr>
         <w:t xml:space="preserve">J. Comput. Cult. Herit.</w:t>
       </w:r>
       <w:r>
         <w:t xml:space="preserve"> </w:t>
       </w:r>
       <w:r>
-        <w:t xml:space="preserve">(New York, NY, USA) 18 (3).</w:t>
-      </w:r>
-      <w:r>
-        <w:t xml:space="preserve"> </w:t>
-      </w:r>
-      <w:hyperlink r:id="rId113">
+        <w:t xml:space="preserve">(New York, NY, USA) 18, no. 3 (2025).</w:t>
+      </w:r>
+      <w:r>
+        <w:t xml:space="preserve"> </w:t>
+      </w:r>
+      <w:hyperlink r:id="rId134">
         <w:r>
           <w:rPr>
             <w:rStyle w:val="Hyperlink"/>
@@ -4135,14 +4063,14 @@
         <w:t xml:space="preserve">.</w:t>
       </w:r>
     </w:p>
-    <w:bookmarkEnd w:id="114"/>
-    <w:bookmarkStart w:id="116" w:name="ref-mikesell1986"/>
+    <w:bookmarkEnd w:id="135"/>
+    <w:bookmarkStart w:id="137" w:name="ref-mikesell1986"/>
     <w:p>
       <w:pPr>
         <w:pStyle w:val="Bibliography"/>
       </w:pPr>
       <w:r>
-        <w:t xml:space="preserve">Mikesell, Stephen D. 1986.</w:t>
+        <w:t xml:space="preserve">Mikesell, Stephen D.</w:t>
       </w:r>
       <w:r>
         <w:t xml:space="preserve"> </w:t>
@@ -4164,12 +4092,12 @@
         <w:t xml:space="preserve"> </w:t>
       </w:r>
       <w:r>
-        <w:t xml:space="preserve">8 (4): 61–74.</w:t>
-      </w:r>
-      <w:r>
-        <w:t xml:space="preserve"> </w:t>
-      </w:r>
-      <w:hyperlink r:id="rId115">
+        <w:t xml:space="preserve">8, no. 4 (1986): 61–74.</w:t>
+      </w:r>
+      <w:r>
+        <w:t xml:space="preserve"> </w:t>
+      </w:r>
+      <w:hyperlink r:id="rId136">
         <w:r>
           <w:rPr>
             <w:rStyle w:val="Hyperlink"/>
@@ -4181,14 +4109,14 @@
         <w:t xml:space="preserve">.</w:t>
       </w:r>
     </w:p>
-    <w:bookmarkEnd w:id="116"/>
-    <w:bookmarkStart w:id="118" w:name="ref-palomares2024"/>
+    <w:bookmarkEnd w:id="137"/>
+    <w:bookmarkStart w:id="139" w:name="ref-palomares2024"/>
     <w:p>
       <w:pPr>
         <w:pStyle w:val="Bibliography"/>
       </w:pPr>
       <w:r>
-        <w:t xml:space="preserve">Palomares Carrascosa, Iván. 2024.</w:t>
+        <w:t xml:space="preserve">Palomares Carrascosa, Iván.</w:t>
       </w:r>
       <w:r>
         <w:t xml:space="preserve"> </w:t>
@@ -4201,12 +4129,12 @@
         <w:t xml:space="preserve">Understanding Correlation and Causation</w:t>
       </w:r>
       <w:r>
-        <w:t xml:space="preserve">.</w:t>
-      </w:r>
-      <w:r>
-        <w:t xml:space="preserve"> </w:t>
-      </w:r>
-      <w:hyperlink r:id="rId117">
+        <w:t xml:space="preserve">. 2024.</w:t>
+      </w:r>
+      <w:r>
+        <w:t xml:space="preserve"> </w:t>
+      </w:r>
+      <w:hyperlink r:id="rId138">
         <w:r>
           <w:rPr>
             <w:rStyle w:val="Hyperlink"/>
@@ -4218,14 +4146,14 @@
         <w:t xml:space="preserve">.</w:t>
       </w:r>
     </w:p>
-    <w:bookmarkEnd w:id="118"/>
-    <w:bookmarkStart w:id="120" w:name="ref-pennstate2025"/>
+    <w:bookmarkEnd w:id="139"/>
+    <w:bookmarkStart w:id="141" w:name="ref-pennstate2025"/>
     <w:p>
       <w:pPr>
         <w:pStyle w:val="Bibliography"/>
       </w:pPr>
       <w:r>
-        <w:t xml:space="preserve">Penn State STAT 462. 2025.</w:t>
+        <w:t xml:space="preserve">Penn State STAT 462.</w:t>
       </w:r>
       <w:r>
         <w:t xml:space="preserve"> </w:t>
@@ -4238,12 +4166,12 @@
         <w:t xml:space="preserve">Detecting Multicollinearity Using Variance Inflation Factors</w:t>
       </w:r>
       <w:r>
-        <w:t xml:space="preserve">.</w:t>
-      </w:r>
-      <w:r>
-        <w:t xml:space="preserve"> </w:t>
-      </w:r>
-      <w:hyperlink r:id="rId119">
+        <w:t xml:space="preserve">. 2025.</w:t>
+      </w:r>
+      <w:r>
+        <w:t xml:space="preserve"> </w:t>
+      </w:r>
+      <w:hyperlink r:id="rId140">
         <w:r>
           <w:rPr>
             <w:rStyle w:val="Hyperlink"/>
@@ -4255,14 +4183,14 @@
         <w:t xml:space="preserve">.</w:t>
       </w:r>
     </w:p>
-    <w:bookmarkEnd w:id="120"/>
-    <w:bookmarkStart w:id="122" w:name="ref-saarela2021"/>
+    <w:bookmarkEnd w:id="141"/>
+    <w:bookmarkStart w:id="143" w:name="ref-saarela2021"/>
     <w:p>
       <w:pPr>
         <w:pStyle w:val="Bibliography"/>
       </w:pPr>
       <w:r>
-        <w:t xml:space="preserve">Saarela, Mirka, and Susanne Jauhiainen. 2021.</w:t>
+        <w:t xml:space="preserve">Saarela, Mirka, and Susanne Jauhiainen.</w:t>
       </w:r>
       <w:r>
         <w:t xml:space="preserve"> </w:t>
@@ -4284,12 +4212,12 @@
         <w:t xml:space="preserve"> </w:t>
       </w:r>
       <w:r>
-        <w:t xml:space="preserve">3 (272).</w:t>
-      </w:r>
-      <w:r>
-        <w:t xml:space="preserve"> </w:t>
-      </w:r>
-      <w:hyperlink r:id="rId121">
+        <w:t xml:space="preserve">3, no. 272 (2021).</w:t>
+      </w:r>
+      <w:r>
+        <w:t xml:space="preserve"> </w:t>
+      </w:r>
+      <w:hyperlink r:id="rId142">
         <w:r>
           <w:rPr>
             <w:rStyle w:val="Hyperlink"/>
@@ -4301,14 +4229,14 @@
         <w:t xml:space="preserve">.</w:t>
       </w:r>
     </w:p>
-    <w:bookmarkEnd w:id="122"/>
-    <w:bookmarkStart w:id="124" w:name="ref-amb2025"/>
+    <w:bookmarkEnd w:id="143"/>
+    <w:bookmarkStart w:id="145" w:name="ref-amb2025"/>
     <w:p>
       <w:pPr>
         <w:pStyle w:val="Bibliography"/>
       </w:pPr>
       <w:r>
-        <w:t xml:space="preserve">Samborska, Veronika. 2025.</w:t>
+        <w:t xml:space="preserve">Samborska, Veronika.</w:t>
       </w:r>
       <w:r>
         <w:t xml:space="preserve"> </w:t>
@@ -4327,12 +4255,12 @@
         <w:t xml:space="preserve">Our World in Data</w:t>
       </w:r>
       <w:r>
-        <w:t xml:space="preserve">.</w:t>
-      </w:r>
-      <w:r>
-        <w:t xml:space="preserve"> </w:t>
-      </w:r>
-      <w:hyperlink r:id="rId123">
+        <w:t xml:space="preserve">, 2025.</w:t>
+      </w:r>
+      <w:r>
+        <w:t xml:space="preserve"> </w:t>
+      </w:r>
+      <w:hyperlink r:id="rId144">
         <w:r>
           <w:rPr>
             <w:rStyle w:val="Hyperlink"/>
@@ -4344,14 +4272,14 @@
         <w:t xml:space="preserve">.</w:t>
       </w:r>
     </w:p>
-    <w:bookmarkEnd w:id="124"/>
-    <w:bookmarkStart w:id="126" w:name="ref-neurond2024"/>
+    <w:bookmarkEnd w:id="145"/>
+    <w:bookmarkStart w:id="147" w:name="ref-neurond2024"/>
     <w:p>
       <w:pPr>
         <w:pStyle w:val="Bibliography"/>
       </w:pPr>
       <w:r>
-        <w:t xml:space="preserve">Trinh Nguyen. 2024.</w:t>
+        <w:t xml:space="preserve">Trinh Nguyen.</w:t>
       </w:r>
       <w:r>
         <w:t xml:space="preserve"> </w:t>
@@ -4364,12 +4292,12 @@
         <w:t xml:space="preserve">Top 10 No Code Machine Learning Platforms to Use in 2024</w:t>
       </w:r>
       <w:r>
-        <w:t xml:space="preserve">.</w:t>
-      </w:r>
-      <w:r>
-        <w:t xml:space="preserve"> </w:t>
-      </w:r>
-      <w:hyperlink r:id="rId125">
+        <w:t xml:space="preserve">. 2024.</w:t>
+      </w:r>
+      <w:r>
+        <w:t xml:space="preserve"> </w:t>
+      </w:r>
+      <w:hyperlink r:id="rId146">
         <w:r>
           <w:rPr>
             <w:rStyle w:val="Hyperlink"/>
@@ -4381,14 +4309,14 @@
         <w:t xml:space="preserve">.</w:t>
       </w:r>
     </w:p>
-    <w:bookmarkEnd w:id="126"/>
-    <w:bookmarkStart w:id="128" w:name="ref-unesco2014"/>
+    <w:bookmarkEnd w:id="147"/>
+    <w:bookmarkStart w:id="149" w:name="ref-unesco2014"/>
     <w:p>
       <w:pPr>
         <w:pStyle w:val="Bibliography"/>
       </w:pPr>
       <w:r>
-        <w:t xml:space="preserve">Veillon, Richard. 2014.</w:t>
+        <w:t xml:space="preserve">Veillon, Richard.</w:t>
       </w:r>
       <w:r>
         <w:t xml:space="preserve"> </w:t>
@@ -4401,12 +4329,12 @@
         <w:t xml:space="preserve">State of Conservation of World Heritage Properties – a Statistical Analysis (1979–2013)</w:t>
       </w:r>
       <w:r>
-        <w:t xml:space="preserve">. UNESCO World Heritage Centre.</w:t>
-      </w:r>
-      <w:r>
-        <w:t xml:space="preserve"> </w:t>
-      </w:r>
-      <w:hyperlink r:id="rId127">
+        <w:t xml:space="preserve">. UNESCO World Heritage Centre, 2014.</w:t>
+      </w:r>
+      <w:r>
+        <w:t xml:space="preserve"> </w:t>
+      </w:r>
+      <w:hyperlink r:id="rId148">
         <w:r>
           <w:rPr>
             <w:rStyle w:val="Hyperlink"/>
@@ -4418,14 +4346,14 @@
         <w:t xml:space="preserve">.</w:t>
       </w:r>
     </w:p>
-    <w:bookmarkEnd w:id="128"/>
-    <w:bookmarkStart w:id="130" w:name="ref-wang2016"/>
+    <w:bookmarkEnd w:id="149"/>
+    <w:bookmarkStart w:id="151" w:name="ref-wang2016"/>
     <w:p>
       <w:pPr>
         <w:pStyle w:val="Bibliography"/>
       </w:pPr>
       <w:r>
-        <w:t xml:space="preserve">Wang, Huazhen, Fan Yang, and Zhiyuan Luo. 2016.</w:t>
+        <w:t xml:space="preserve">Wang, Huazhen, Fan Yang, and Zhiyuan Luo.</w:t>
       </w:r>
       <w:r>
         <w:t xml:space="preserve"> </w:t>
@@ -4447,12 +4375,12 @@
         <w:t xml:space="preserve"> </w:t>
       </w:r>
       <w:r>
-        <w:t xml:space="preserve">17: 60.</w:t>
-      </w:r>
-      <w:r>
-        <w:t xml:space="preserve"> </w:t>
-      </w:r>
-      <w:hyperlink r:id="rId129">
+        <w:t xml:space="preserve">17 (2016): 60.</w:t>
+      </w:r>
+      <w:r>
+        <w:t xml:space="preserve"> </w:t>
+      </w:r>
+      <w:hyperlink r:id="rId150">
         <w:r>
           <w:rPr>
             <w:rStyle w:val="Hyperlink"/>
@@ -4464,14 +4392,14 @@
         <w:t xml:space="preserve">.</w:t>
       </w:r>
     </w:p>
-    <w:bookmarkEnd w:id="130"/>
-    <w:bookmarkStart w:id="132" w:name="ref-wani2025"/>
+    <w:bookmarkEnd w:id="151"/>
+    <w:bookmarkStart w:id="153" w:name="ref-wani2025"/>
     <w:p>
       <w:pPr>
         <w:pStyle w:val="Bibliography"/>
       </w:pPr>
       <w:r>
-        <w:t xml:space="preserve">Wani, Aasim Ayaz. 2025.</w:t>
+        <w:t xml:space="preserve">Wani, Aasim Ayaz.</w:t>
       </w:r>
       <w:r>
         <w:t xml:space="preserve"> </w:t>
@@ -4493,12 +4421,12 @@
         <w:t xml:space="preserve"> </w:t>
       </w:r>
       <w:r>
-        <w:t xml:space="preserve">11.</w:t>
-      </w:r>
-      <w:r>
-        <w:t xml:space="preserve"> </w:t>
-      </w:r>
-      <w:hyperlink r:id="rId131">
+        <w:t xml:space="preserve">11 (2025).</w:t>
+      </w:r>
+      <w:r>
+        <w:t xml:space="preserve"> </w:t>
+      </w:r>
+      <w:hyperlink r:id="rId152">
         <w:r>
           <w:rPr>
             <w:rStyle w:val="Hyperlink"/>
@@ -4510,14 +4438,14 @@
         <w:t xml:space="preserve">.</w:t>
       </w:r>
     </w:p>
-    <w:bookmarkEnd w:id="132"/>
-    <w:bookmarkStart w:id="134" w:name="ref-williams2010"/>
+    <w:bookmarkEnd w:id="153"/>
+    <w:bookmarkStart w:id="155" w:name="ref-williams2010"/>
     <w:p>
       <w:pPr>
         <w:pStyle w:val="Bibliography"/>
       </w:pPr>
       <w:r>
-        <w:t xml:space="preserve">Williams, Brett, Andrys Onsman, and Ted Brown. 2010.</w:t>
+        <w:t xml:space="preserve">Williams, Brett, Andrys Onsman, and Ted Brown.</w:t>
       </w:r>
       <w:r>
         <w:t xml:space="preserve"> </w:t>
@@ -4539,12 +4467,12 @@
         <w:t xml:space="preserve"> </w:t>
       </w:r>
       <w:r>
-        <w:t xml:space="preserve">8 (3): 1447–4999.</w:t>
-      </w:r>
-      <w:r>
-        <w:t xml:space="preserve"> </w:t>
-      </w:r>
-      <w:hyperlink r:id="rId133">
+        <w:t xml:space="preserve">8, no. 3 (2010): 1447–4999.</w:t>
+      </w:r>
+      <w:r>
+        <w:t xml:space="preserve"> </w:t>
+      </w:r>
+      <w:hyperlink r:id="rId154">
         <w:r>
           <w:rPr>
             <w:rStyle w:val="Hyperlink"/>
@@ -4556,14 +4484,14 @@
         <w:t xml:space="preserve">.</w:t>
       </w:r>
     </w:p>
-    <w:bookmarkEnd w:id="134"/>
-    <w:bookmarkStart w:id="136" w:name="ref-zhou2021"/>
+    <w:bookmarkEnd w:id="155"/>
+    <w:bookmarkStart w:id="157" w:name="ref-zhou2021"/>
     <w:p>
       <w:pPr>
         <w:pStyle w:val="Bibliography"/>
       </w:pPr>
       <w:r>
-        <w:t xml:space="preserve">Zhou, Zhengze, and Giles Hooker. 2021.</w:t>
+        <w:t xml:space="preserve">Zhou, Zhengze, and Giles Hooker.</w:t>
       </w:r>
       <w:r>
         <w:t xml:space="preserve"> </w:t>
@@ -4585,12 +4513,12 @@
         <w:t xml:space="preserve"> </w:t>
       </w:r>
       <w:r>
-        <w:t xml:space="preserve">15 (2): 1–21.</w:t>
-      </w:r>
-      <w:r>
-        <w:t xml:space="preserve"> </w:t>
-      </w:r>
-      <w:hyperlink r:id="rId135">
+        <w:t xml:space="preserve">15, no. 2 (2021): 1–21.</w:t>
+      </w:r>
+      <w:r>
+        <w:t xml:space="preserve"> </w:t>
+      </w:r>
+      <w:hyperlink r:id="rId156">
         <w:r>
           <w:rPr>
             <w:rStyle w:val="Hyperlink"/>
@@ -4602,9 +4530,9 @@
         <w:t xml:space="preserve">.</w:t>
       </w:r>
     </w:p>
-    <w:bookmarkEnd w:id="136"/>
-    <w:bookmarkEnd w:id="137"/>
-    <w:bookmarkEnd w:id="138"/>
+    <w:bookmarkEnd w:id="157"/>
+    <w:bookmarkEnd w:id="158"/>
+    <w:bookmarkEnd w:id="159"/>
     <w:sectPr>
       <w:footnotePr>
         <w:numRestart w:val="eachSect"/>
@@ -4631,6 +4559,646 @@
     <w:p>
       <w:r>
         <w:separator/>
+      </w:r>
+    </w:p>
+  </w:footnote>
+  <w:footnote w:id="9">
+    <w:p>
+      <w:pPr>
+        <w:pStyle w:val="FootnoteText"/>
+      </w:pPr>
+      <w:r>
+        <w:rPr>
+          <w:rStyle w:val="FootnoteReference"/>
+        </w:rPr>
+        <w:footnoteRef/>
+      </w:r>
+      <w:r>
+        <w:t xml:space="preserve"> </w:t>
+      </w:r>
+      <w:r>
+        <w:t xml:space="preserve">Mikesell,</w:t>
+      </w:r>
+      <w:r>
+        <w:t xml:space="preserve"> </w:t>
+      </w:r>
+      <w:r>
+        <w:t xml:space="preserve">“Historic Preservation That Counts”</w:t>
+      </w:r>
+      <w:r>
+        <w:t xml:space="preserve">; Veillon,</w:t>
+      </w:r>
+      <w:r>
+        <w:t xml:space="preserve"> </w:t>
+      </w:r>
+      <w:r>
+        <w:rPr>
+          <w:i/>
+          <w:iCs/>
+        </w:rPr>
+        <w:t xml:space="preserve">State of Conservation of World Heritage Properties – a Statistical Analysis (1979–2013)</w:t>
+      </w:r>
+      <w:r>
+        <w:t xml:space="preserve">.</w:t>
+      </w:r>
+    </w:p>
+  </w:footnote>
+  <w:footnote w:id="10">
+    <w:p>
+      <w:pPr>
+        <w:pStyle w:val="FootnoteText"/>
+      </w:pPr>
+      <w:r>
+        <w:rPr>
+          <w:rStyle w:val="FootnoteReference"/>
+        </w:rPr>
+        <w:footnoteRef/>
+      </w:r>
+      <w:r>
+        <w:t xml:space="preserve"> </w:t>
+      </w:r>
+      <w:r>
+        <w:t xml:space="preserve">Samborska,</w:t>
+      </w:r>
+      <w:r>
+        <w:t xml:space="preserve"> </w:t>
+      </w:r>
+      <w:r>
+        <w:t xml:space="preserve">“Scaling Up.”</w:t>
+      </w:r>
+    </w:p>
+  </w:footnote>
+  <w:footnote w:id="11">
+    <w:p>
+      <w:pPr>
+        <w:pStyle w:val="FootnoteText"/>
+      </w:pPr>
+      <w:r>
+        <w:rPr>
+          <w:rStyle w:val="FootnoteReference"/>
+        </w:rPr>
+        <w:footnoteRef/>
+      </w:r>
+      <w:r>
+        <w:t xml:space="preserve"> </w:t>
+      </w:r>
+      <w:r>
+        <w:t xml:space="preserve">Google,</w:t>
+      </w:r>
+      <w:r>
+        <w:t xml:space="preserve"> </w:t>
+      </w:r>
+      <w:r>
+        <w:rPr>
+          <w:i/>
+          <w:iCs/>
+        </w:rPr>
+        <w:t xml:space="preserve">Google Colaboratory</w:t>
+      </w:r>
+      <w:r>
+        <w:t xml:space="preserve">.</w:t>
+      </w:r>
+    </w:p>
+  </w:footnote>
+  <w:footnote w:id="12">
+    <w:p>
+      <w:pPr>
+        <w:pStyle w:val="FootnoteText"/>
+      </w:pPr>
+      <w:r>
+        <w:rPr>
+          <w:rStyle w:val="FootnoteReference"/>
+        </w:rPr>
+        <w:footnoteRef/>
+      </w:r>
+      <w:r>
+        <w:t xml:space="preserve"> </w:t>
+      </w:r>
+      <w:r>
+        <w:t xml:space="preserve">Trinh Nguyen,</w:t>
+      </w:r>
+      <w:r>
+        <w:t xml:space="preserve"> </w:t>
+      </w:r>
+      <w:r>
+        <w:rPr>
+          <w:i/>
+          <w:iCs/>
+        </w:rPr>
+        <w:t xml:space="preserve">Top 10 No Code Machine Learning Platforms to Use in 2024</w:t>
+      </w:r>
+      <w:r>
+        <w:t xml:space="preserve">.</w:t>
+      </w:r>
+    </w:p>
+  </w:footnote>
+  <w:footnote w:id="14">
+    <w:p>
+      <w:pPr>
+        <w:pStyle w:val="FootnoteText"/>
+      </w:pPr>
+      <w:r>
+        <w:rPr>
+          <w:rStyle w:val="FootnoteReference"/>
+        </w:rPr>
+        <w:footnoteRef/>
+      </w:r>
+      <w:r>
+        <w:t xml:space="preserve"> </w:t>
+      </w:r>
+      <w:r>
+        <w:t xml:space="preserve">Wani,</w:t>
+      </w:r>
+      <w:r>
+        <w:t xml:space="preserve"> </w:t>
+      </w:r>
+      <w:r>
+        <w:t xml:space="preserve">“Comprehensive Review of Dimensionality Reduction Algorithms”</w:t>
+      </w:r>
+      <w:r>
+        <w:t xml:space="preserve">; Fodor,</w:t>
+      </w:r>
+      <w:r>
+        <w:t xml:space="preserve"> </w:t>
+      </w:r>
+      <w:r>
+        <w:rPr>
+          <w:i/>
+          <w:iCs/>
+        </w:rPr>
+        <w:t xml:space="preserve">A Survey of Dimension Reduction Techniques</w:t>
+      </w:r>
+      <w:r>
+        <w:t xml:space="preserve">.</w:t>
+      </w:r>
+    </w:p>
+  </w:footnote>
+  <w:footnote w:id="15">
+    <w:p>
+      <w:pPr>
+        <w:pStyle w:val="FootnoteText"/>
+      </w:pPr>
+      <w:r>
+        <w:rPr>
+          <w:rStyle w:val="FootnoteReference"/>
+        </w:rPr>
+        <w:footnoteRef/>
+      </w:r>
+      <w:r>
+        <w:t xml:space="preserve"> </w:t>
+      </w:r>
+      <w:r>
+        <w:t xml:space="preserve">Grace‐Martin,</w:t>
+      </w:r>
+      <w:r>
+        <w:t xml:space="preserve"> </w:t>
+      </w:r>
+      <w:r>
+        <w:rPr>
+          <w:i/>
+          <w:iCs/>
+        </w:rPr>
+        <w:t xml:space="preserve">How Big of a Sample Size Do You Need for Factor Analysis?</w:t>
+      </w:r>
+    </w:p>
+  </w:footnote>
+  <w:footnote w:id="16">
+    <w:p>
+      <w:pPr>
+        <w:pStyle w:val="FootnoteText"/>
+      </w:pPr>
+      <w:r>
+        <w:rPr>
+          <w:rStyle w:val="FootnoteReference"/>
+        </w:rPr>
+        <w:footnoteRef/>
+      </w:r>
+      <w:r>
+        <w:t xml:space="preserve"> </w:t>
+      </w:r>
+      <w:r>
+        <w:t xml:space="preserve">Wang et al.,</w:t>
+      </w:r>
+      <w:r>
+        <w:t xml:space="preserve"> </w:t>
+      </w:r>
+      <w:r>
+        <w:t xml:space="preserve">“An Experimental Study of the Intrinsic Stability of Random Forest Variable Importance Measures.”</w:t>
+      </w:r>
+    </w:p>
+  </w:footnote>
+  <w:footnote w:id="17">
+    <w:p>
+      <w:pPr>
+        <w:pStyle w:val="FootnoteText"/>
+      </w:pPr>
+      <w:r>
+        <w:rPr>
+          <w:rStyle w:val="FootnoteReference"/>
+        </w:rPr>
+        <w:footnoteRef/>
+      </w:r>
+      <w:r>
+        <w:t xml:space="preserve"> </w:t>
+      </w:r>
+      <w:r>
+        <w:t xml:space="preserve">Calle and Urrea,</w:t>
+      </w:r>
+      <w:r>
+        <w:t xml:space="preserve"> </w:t>
+      </w:r>
+      <w:r>
+        <w:t xml:space="preserve">“Letter to the Editor.”</w:t>
+      </w:r>
+    </w:p>
+  </w:footnote>
+  <w:footnote w:id="37">
+    <w:p>
+      <w:pPr>
+        <w:pStyle w:val="FootnoteText"/>
+      </w:pPr>
+      <w:r>
+        <w:rPr>
+          <w:rStyle w:val="FootnoteReference"/>
+        </w:rPr>
+        <w:footnoteRef/>
+      </w:r>
+      <w:r>
+        <w:t xml:space="preserve"> </w:t>
+      </w:r>
+      <w:r>
+        <w:t xml:space="preserve">Palomares Carrascosa,</w:t>
+      </w:r>
+      <w:r>
+        <w:t xml:space="preserve"> </w:t>
+      </w:r>
+      <w:r>
+        <w:rPr>
+          <w:i/>
+          <w:iCs/>
+        </w:rPr>
+        <w:t xml:space="preserve">Understanding Correlation and Causation</w:t>
+      </w:r>
+      <w:r>
+        <w:t xml:space="preserve">; Frost,</w:t>
+      </w:r>
+      <w:r>
+        <w:t xml:space="preserve"> </w:t>
+      </w:r>
+      <w:r>
+        <w:rPr>
+          <w:i/>
+          <w:iCs/>
+        </w:rPr>
+        <w:t xml:space="preserve">Correlation Vs Causation</w:t>
+      </w:r>
+      <w:r>
+        <w:t xml:space="preserve">.</w:t>
+      </w:r>
+    </w:p>
+  </w:footnote>
+  <w:footnote w:id="38">
+    <w:p>
+      <w:pPr>
+        <w:pStyle w:val="FootnoteText"/>
+      </w:pPr>
+      <w:r>
+        <w:rPr>
+          <w:rStyle w:val="FootnoteReference"/>
+        </w:rPr>
+        <w:footnoteRef/>
+      </w:r>
+      <w:r>
+        <w:t xml:space="preserve"> </w:t>
+      </w:r>
+      <w:r>
+        <w:t xml:space="preserve">Goretzko et al.,</w:t>
+      </w:r>
+      <w:r>
+        <w:t xml:space="preserve"> </w:t>
+      </w:r>
+      <w:r>
+        <w:t xml:space="preserve">“Exploratory Factor Analysis.”</w:t>
+      </w:r>
+    </w:p>
+  </w:footnote>
+  <w:footnote w:id="41">
+    <w:p>
+      <w:pPr>
+        <w:pStyle w:val="FootnoteText"/>
+      </w:pPr>
+      <w:r>
+        <w:rPr>
+          <w:rStyle w:val="FootnoteReference"/>
+        </w:rPr>
+        <w:footnoteRef/>
+      </w:r>
+      <w:r>
+        <w:t xml:space="preserve"> </w:t>
+      </w:r>
+      <w:r>
+        <w:t xml:space="preserve">Williams et al.,</w:t>
+      </w:r>
+      <w:r>
+        <w:t xml:space="preserve"> </w:t>
+      </w:r>
+      <w:r>
+        <w:t xml:space="preserve">“Exploratory Factor Analysis.”</w:t>
+      </w:r>
+    </w:p>
+  </w:footnote>
+  <w:footnote w:id="57">
+    <w:p>
+      <w:pPr>
+        <w:pStyle w:val="FootnoteText"/>
+      </w:pPr>
+      <w:r>
+        <w:rPr>
+          <w:rStyle w:val="FootnoteReference"/>
+        </w:rPr>
+        <w:footnoteRef/>
+      </w:r>
+      <w:r>
+        <w:t xml:space="preserve"> </w:t>
+      </w:r>
+      <w:r>
+        <w:t xml:space="preserve">Saarela and Jauhiainen,</w:t>
+      </w:r>
+      <w:r>
+        <w:t xml:space="preserve"> </w:t>
+      </w:r>
+      <w:r>
+        <w:t xml:space="preserve">“Comparison of Feature Importance Measures as Explanations for Classification Models.”</w:t>
+      </w:r>
+    </w:p>
+  </w:footnote>
+  <w:footnote w:id="58">
+    <w:p>
+      <w:pPr>
+        <w:pStyle w:val="FootnoteText"/>
+      </w:pPr>
+      <w:r>
+        <w:rPr>
+          <w:rStyle w:val="FootnoteReference"/>
+        </w:rPr>
+        <w:footnoteRef/>
+      </w:r>
+      <w:r>
+        <w:t xml:space="preserve"> </w:t>
+      </w:r>
+      <w:r>
+        <w:t xml:space="preserve">Breiman,</w:t>
+      </w:r>
+      <w:r>
+        <w:t xml:space="preserve"> </w:t>
+      </w:r>
+      <w:r>
+        <w:t xml:space="preserve">“Random Forests.”</w:t>
+      </w:r>
+    </w:p>
+  </w:footnote>
+  <w:footnote w:id="59">
+    <w:p>
+      <w:pPr>
+        <w:pStyle w:val="FootnoteText"/>
+      </w:pPr>
+      <w:r>
+        <w:rPr>
+          <w:rStyle w:val="FootnoteReference"/>
+        </w:rPr>
+        <w:footnoteRef/>
+      </w:r>
+      <w:r>
+        <w:t xml:space="preserve"> </w:t>
+      </w:r>
+      <w:r>
+        <w:t xml:space="preserve">Friedman,</w:t>
+      </w:r>
+      <w:r>
+        <w:t xml:space="preserve"> </w:t>
+      </w:r>
+      <w:r>
+        <w:t xml:space="preserve">“Greedy Function Approximation.”</w:t>
+      </w:r>
+    </w:p>
+  </w:footnote>
+  <w:footnote w:id="60">
+    <w:p>
+      <w:pPr>
+        <w:pStyle w:val="FootnoteText"/>
+      </w:pPr>
+      <w:r>
+        <w:rPr>
+          <w:rStyle w:val="FootnoteReference"/>
+        </w:rPr>
+        <w:footnoteRef/>
+      </w:r>
+      <w:r>
+        <w:t xml:space="preserve"> </w:t>
+      </w:r>
+      <w:r>
+        <w:t xml:space="preserve">Zhou and Hooker,</w:t>
+      </w:r>
+      <w:r>
+        <w:t xml:space="preserve"> </w:t>
+      </w:r>
+      <w:r>
+        <w:t xml:space="preserve">“Unbiased Measurement of Feature Importance in Tree-Based Methods.”</w:t>
+      </w:r>
+    </w:p>
+  </w:footnote>
+  <w:footnote w:id="61">
+    <w:p>
+      <w:pPr>
+        <w:pStyle w:val="FootnoteText"/>
+      </w:pPr>
+      <w:r>
+        <w:rPr>
+          <w:rStyle w:val="FootnoteReference"/>
+        </w:rPr>
+        <w:footnoteRef/>
+      </w:r>
+      <w:r>
+        <w:t xml:space="preserve"> </w:t>
+      </w:r>
+      <w:r>
+        <w:t xml:space="preserve">Basu et al.,</w:t>
+      </w:r>
+      <w:r>
+        <w:t xml:space="preserve"> </w:t>
+      </w:r>
+      <w:r>
+        <w:t xml:space="preserve">“Iterative Random Forests to Discover Predictive and Stable High-Order Interactions.”</w:t>
+      </w:r>
+    </w:p>
+  </w:footnote>
+  <w:footnote w:id="62">
+    <w:p>
+      <w:pPr>
+        <w:pStyle w:val="FootnoteText"/>
+      </w:pPr>
+      <w:r>
+        <w:rPr>
+          <w:rStyle w:val="FootnoteReference"/>
+        </w:rPr>
+        <w:footnoteRef/>
+      </w:r>
+      <w:r>
+        <w:t xml:space="preserve"> </w:t>
+      </w:r>
+      <w:r>
+        <w:t xml:space="preserve">Kallas and Napolitano,</w:t>
+      </w:r>
+      <w:r>
+        <w:t xml:space="preserve"> </w:t>
+      </w:r>
+      <w:r>
+        <w:t xml:space="preserve">“Understanding Critical Masonry Building Attributes Shaping Vulnerability to Blast Loads”</w:t>
+      </w:r>
+      <w:r>
+        <w:t xml:space="preserve">; Kallas and Napolitano,</w:t>
+      </w:r>
+      <w:r>
+        <w:t xml:space="preserve"> </w:t>
+      </w:r>
+      <w:r>
+        <w:t xml:space="preserve">“Understanding Key Building Attributes Influencing Flood Vulnerability in Masonry Structures After the 2023 Kakhovka Dam Breach in Ukraine”</w:t>
+      </w:r>
+      <w:r>
+        <w:t xml:space="preserve">; Kallas and Napolitano,</w:t>
+      </w:r>
+      <w:r>
+        <w:t xml:space="preserve"> </w:t>
+      </w:r>
+      <w:r>
+        <w:t xml:space="preserve">“Beyond Field Surveys.”</w:t>
+      </w:r>
+    </w:p>
+  </w:footnote>
+  <w:footnote w:id="64">
+    <w:p>
+      <w:pPr>
+        <w:pStyle w:val="FootnoteText"/>
+      </w:pPr>
+      <w:r>
+        <w:rPr>
+          <w:rStyle w:val="FootnoteReference"/>
+        </w:rPr>
+        <w:footnoteRef/>
+      </w:r>
+      <w:r>
+        <w:t xml:space="preserve"> </w:t>
+      </w:r>
+      <w:r>
+        <w:t xml:space="preserve">Gulati,</w:t>
+      </w:r>
+      <w:r>
+        <w:t xml:space="preserve"> </w:t>
+      </w:r>
+      <w:r>
+        <w:rPr>
+          <w:i/>
+          <w:iCs/>
+        </w:rPr>
+        <w:t xml:space="preserve">Logistic Vs SVM Vs Random Forest</w:t>
+      </w:r>
+      <w:r>
+        <w:t xml:space="preserve">; Ewald et al.,</w:t>
+      </w:r>
+      <w:r>
+        <w:t xml:space="preserve"> </w:t>
+      </w:r>
+      <w:r>
+        <w:rPr>
+          <w:i/>
+          <w:iCs/>
+        </w:rPr>
+        <w:t xml:space="preserve">A Guide to Feature Importance Methods for Scientific Inference</w:t>
+      </w:r>
+      <w:r>
+        <w:t xml:space="preserve">.</w:t>
+      </w:r>
+    </w:p>
+  </w:footnote>
+  <w:footnote w:id="65">
+    <w:p>
+      <w:pPr>
+        <w:pStyle w:val="FootnoteText"/>
+      </w:pPr>
+      <w:r>
+        <w:rPr>
+          <w:rStyle w:val="FootnoteReference"/>
+        </w:rPr>
+        <w:footnoteRef/>
+      </w:r>
+      <w:r>
+        <w:t xml:space="preserve"> </w:t>
+      </w:r>
+      <w:r>
+        <w:t xml:space="preserve">Penn State STAT 462,</w:t>
+      </w:r>
+      <w:r>
+        <w:t xml:space="preserve"> </w:t>
+      </w:r>
+      <w:r>
+        <w:rPr>
+          <w:i/>
+          <w:iCs/>
+        </w:rPr>
+        <w:t xml:space="preserve">Detecting Multicollinearity Using Variance Inflation Factors</w:t>
+      </w:r>
+      <w:r>
+        <w:t xml:space="preserve">.</w:t>
+      </w:r>
+    </w:p>
+  </w:footnote>
+  <w:footnote w:id="75">
+    <w:p>
+      <w:pPr>
+        <w:pStyle w:val="FootnoteText"/>
+      </w:pPr>
+      <w:r>
+        <w:rPr>
+          <w:rStyle w:val="FootnoteReference"/>
+        </w:rPr>
+        <w:footnoteRef/>
+      </w:r>
+      <w:r>
+        <w:t xml:space="preserve"> </w:t>
+      </w:r>
+      <w:r>
+        <w:t xml:space="preserve">Bhagat and Bakariya,</w:t>
+      </w:r>
+      <w:r>
+        <w:t xml:space="preserve"> </w:t>
+      </w:r>
+      <w:r>
+        <w:t xml:space="preserve">“A Comprehensive Review of Cross-Validation Techniques in Machine Learning.”</w:t>
+      </w:r>
+    </w:p>
+  </w:footnote>
+  <w:footnote w:id="76">
+    <w:p>
+      <w:pPr>
+        <w:pStyle w:val="FootnoteText"/>
+      </w:pPr>
+      <w:r>
+        <w:rPr>
+          <w:rStyle w:val="FootnoteReference"/>
+        </w:rPr>
+        <w:footnoteRef/>
+      </w:r>
+      <w:r>
+        <w:t xml:space="preserve"> </w:t>
+      </w:r>
+      <w:r>
+        <w:t xml:space="preserve">Saarela and Jauhiainen,</w:t>
+      </w:r>
+      <w:r>
+        <w:t xml:space="preserve"> </w:t>
+      </w:r>
+      <w:r>
+        <w:t xml:space="preserve">“Comparison of Feature Importance Measures as Explanations for Classification Models.”</w:t>
       </w:r>
     </w:p>
   </w:footnote>

</xml_diff>

<commit_message>
Hardcode figure numbers and convert to docx with Chicago endnotes
</commit_message>
<xml_diff>
--- a/main.docx
+++ b/main.docx
@@ -475,7 +475,7 @@
         <w:pStyle w:val="ImageCaption"/>
       </w:pPr>
       <w:r>
-        <w:t xml:space="preserve">Distribution of building condition ratings in the dataset. Understanding the balance of your data (e.g., how many “Good" vs. “Poor" buildings) is essential before starting analysis. An imbalanced dataset can bias model predictions.</w:t>
+        <w:t xml:space="preserve">Figure 4: Distribution of building condition ratings in the dataset. Understanding the balance of your data (e.g., how many “Good" vs. “Poor" buildings) is essential before starting analysis. An imbalanced dataset can bias model predictions.</w:t>
       </w:r>
     </w:p>
     <w:bookmarkEnd w:id="21"/>
@@ -682,7 +682,7 @@
         <w:pStyle w:val="ImageCaption"/>
       </w:pPr>
       <w:r>
-        <w:t xml:space="preserve">Correlation matrix heatmap showing relationships between variables. Darker red indicates strong positive correlation, while darker blue indicates strong negative correlation. This high-level overview helps identify potential patterns, such as moisture variables correlating with condition.</w:t>
+        <w:t xml:space="preserve">Figure 5: Correlation matrix heatmap showing relationships between variables. Darker red indicates strong positive correlation, while darker blue indicates strong negative correlation. This high-level overview helps identify potential patterns, such as moisture variables correlating with condition.</w:t>
       </w:r>
     </w:p>
     <w:bookmarkEnd w:id="26"/>
@@ -739,7 +739,7 @@
         <w:pStyle w:val="ImageCaption"/>
       </w:pPr>
       <w:r>
-        <w:t xml:space="preserve">Pairwise scatter plots showing relationships among key continuous variables. The diagonal shows distributions of individual variables, while off-diagonal plots reveal bivariate relationships. This visualization helps identify non-linear patterns and outliers that correlation coefficients alone might miss. Note that all variables have been standardized (scaled to mean = 0, standard deviation = 1) for comparability, which is why some variables show negative values.</w:t>
+        <w:t xml:space="preserve">Figure 6: Pairwise scatter plots showing relationships among key continuous variables. The diagonal shows distributions of individual variables, while off-diagonal plots reveal bivariate relationships. This visualization helps identify non-linear patterns and outliers that correlation coefficients alone might miss. Note that all variables have been standardized (scaled to mean = 0, standard deviation = 1) for comparability, which is why some variables show negative values.</w:t>
       </w:r>
     </w:p>
     <w:bookmarkEnd w:id="30"/>
@@ -796,7 +796,7 @@
         <w:pStyle w:val="ImageCaption"/>
       </w:pPr>
       <w:r>
-        <w:t xml:space="preserve">Variance Inflation Factor (VIF) scores for predictor variables. VIF values above 5 or 10 indicate high multicollinearity, meaning variables are redundant (e.g., Average Temperature and Temperature Range). Identifying this early ensures statistical rigor.</w:t>
+        <w:t xml:space="preserve">Figure 7: Variance Inflation Factor (VIF) scores for predictor variables. VIF values above 5 or 10 indicate high multicollinearity, meaning variables are redundant (e.g., Average Temperature and Temperature Range). Identifying this early ensures statistical rigor.</w:t>
       </w:r>
     </w:p>
     <w:bookmarkEnd w:id="34"/>
@@ -1376,7 +1376,7 @@
         <w:pStyle w:val="ImageCaption"/>
       </w:pPr>
       <w:r>
-        <w:t xml:space="preserve">Scree plot used to determine the number of factors to retain. The “elbow" in the curve (where the line flattens out) suggests the optimal number of factors that capture the most meaningful variation in the data.</w:t>
+        <w:t xml:space="preserve">Figure 8: Scree plot used to determine the number of factors to retain. The “elbow" in the curve (where the line flattens out) suggests the optimal number of factors that capture the most meaningful variation in the data.</w:t>
       </w:r>
     </w:p>
     <w:bookmarkEnd w:id="45"/>
@@ -1467,7 +1467,7 @@
         <w:pStyle w:val="ImageCaption"/>
       </w:pPr>
       <w:r>
-        <w:t xml:space="preserve">Factor loadings heatmap. This visualization is key to interpretation, showing which variables cluster together. For example, Factor 1 might show high loadings for moisture-related variables, while Factor 2 groups thermal variables.</w:t>
+        <w:t xml:space="preserve">Figure 9: Factor loadings heatmap. This visualization is key to interpretation, showing which variables cluster together. For example, Factor 1 might show high loadings for moisture-related variables, while Factor 2 groups thermal variables.</w:t>
       </w:r>
     </w:p>
     <w:bookmarkEnd w:id="49"/>
@@ -1561,7 +1561,7 @@
         <w:pStyle w:val="ImageCaption"/>
       </w:pPr>
       <w:r>
-        <w:t xml:space="preserve">Factor scores scatter plot showing how buildings distribute across the first two factors, color-coded by district. Clustering patterns reveal whether certain districts share similar deterioration profiles, while scattered points indicate diverse conditions within districts.</w:t>
+        <w:t xml:space="preserve">Figure 10: Factor scores scatter plot showing how buildings distribute across the first two factors, color-coded by district. Clustering patterns reveal whether certain districts share similar deterioration profiles, while scattered points indicate diverse conditions within districts.</w:t>
       </w:r>
     </w:p>
     <w:bookmarkEnd w:id="53"/>
@@ -2120,7 +2120,7 @@
         <w:pStyle w:val="ImageCaption"/>
       </w:pPr>
       <w:r>
-        <w:t xml:space="preserve">Actual vs. Predicted values from a regression model. Points clustering closely around the red dashed line indicate accurate predictions. Outliers far from the line represent buildings where the model’s prediction differed significantly from reality.</w:t>
+        <w:t xml:space="preserve">Figure 11: Actual vs. Predicted values from a regression model. Points clustering closely around the red dashed line indicate accurate predictions. Outliers far from the line represent buildings where the model’s prediction differed significantly from reality.</w:t>
       </w:r>
     </w:p>
     <w:bookmarkEnd w:id="70"/>
@@ -2177,7 +2177,7 @@
         <w:pStyle w:val="ImageCaption"/>
       </w:pPr>
       <w:r>
-        <w:t xml:space="preserve">Simple linear regression of Condition Rating vs. Crack Width. This baseline model using a single predictor demonstrates why multivariate approaches are necessary. The scattered points show that crack width alone explains only part of the variation in building condition.</w:t>
+        <w:t xml:space="preserve">Figure 12: Simple linear regression of Condition Rating vs. Crack Width. This baseline model using a single predictor demonstrates why multivariate approaches are necessary. The scattered points show that crack width alone explains only part of the variation in building condition.</w:t>
       </w:r>
     </w:p>
     <w:bookmarkEnd w:id="74"/>
@@ -2378,7 +2378,7 @@
         <w:pStyle w:val="ImageCaption"/>
       </w:pPr>
       <w:r>
-        <w:t xml:space="preserve">Feature importance ranking. This chart directly answers “What drives deterioration?" by ranking variables based on their predictive power. In this example, variables like Soil Moisture and Freeze-Thaw Cycles might appear as top drivers.</w:t>
+        <w:t xml:space="preserve">Figure 13: Feature importance ranking. This chart directly answers “What drives deterioration?" by ranking variables based on their predictive power. In this example, variables like Soil Moisture and Freeze-Thaw Cycles might appear as top drivers.</w:t>
       </w:r>
     </w:p>
     <w:bookmarkEnd w:id="80"/>
@@ -2435,7 +2435,7 @@
         <w:pStyle w:val="ImageCaption"/>
       </w:pPr>
       <w:r>
-        <w:t xml:space="preserve">Permutation importance scores showing the decrease in model performance when each variable is randomly shuffled. This validation technique confirms that the ranked variables truly contribute to predictions rather than being artifacts of the model’s internal structure.</w:t>
+        <w:t xml:space="preserve">Figure 14: Permutation importance scores showing the decrease in model performance when each variable is randomly shuffled. This validation technique confirms that the ranked variables truly contribute to predictions rather than being artifacts of the model’s internal structure.</w:t>
       </w:r>
     </w:p>
     <w:bookmarkEnd w:id="84"/>
@@ -2492,7 +2492,7 @@
         <w:pStyle w:val="ImageCaption"/>
       </w:pPr>
       <w:r>
-        <w:t xml:space="preserve">Comparison of model performance (</w:t>
+        <w:t xml:space="preserve">Figure 15: Comparison of model performance (</w:t>
       </w:r>
       <m:oMath>
         <m:sSup>
@@ -2839,7 +2839,7 @@
         <w:pStyle w:val="ImageCaption"/>
       </w:pPr>
       <w:r>
-        <w:t xml:space="preserve">Distribution of condition ratings by material type. Box plots reveal median values (center line), quartiles (box edges), and outliers (points). Such visualizations help practitioners identify material-specific vulnerabilities and prioritize interventions accordingly.</w:t>
+        <w:t xml:space="preserve">Figure 16: Distribution of condition ratings by material type. Box plots reveal median values (center line), quartiles (box edges), and outliers (points). Such visualizations help practitioners identify material-specific vulnerabilities and prioritize interventions accordingly.</w:t>
       </w:r>
     </w:p>
     <w:bookmarkEnd w:id="98"/>
@@ -2896,7 +2896,7 @@
         <w:pStyle w:val="ImageCaption"/>
       </w:pPr>
       <w:r>
-        <w:t xml:space="preserve">Spatial distribution of predicted condition ratings across building locations. Geographic clustering of high-risk buildings suggests shared environmental exposures (e.g., groundwater, pollution) that warrant district-level interventions rather than building-by-building approaches.</w:t>
+        <w:t xml:space="preserve">Figure 17: Spatial distribution of predicted condition ratings across building locations. Geographic clustering of high-risk buildings suggests shared environmental exposures (e.g., groundwater, pollution) that warrant district-level interventions rather than building-by-building approaches.</w:t>
       </w:r>
     </w:p>
     <w:bookmarkEnd w:id="102"/>

</xml_diff>

<commit_message>
Fix figure numbering start index
</commit_message>
<xml_diff>
--- a/main.docx
+++ b/main.docx
@@ -475,7 +475,7 @@
         <w:pStyle w:val="ImageCaption"/>
       </w:pPr>
       <w:r>
-        <w:t xml:space="preserve">Figure 4: Distribution of building condition ratings in the dataset. Understanding the balance of your data (e.g., how many “Good" vs. “Poor" buildings) is essential before starting analysis. An imbalanced dataset can bias model predictions.</w:t>
+        <w:t xml:space="preserve">Figure 1: Distribution of building condition ratings in the dataset. Understanding the balance of your data (e.g., how many “Good" vs. “Poor" buildings) is essential before starting analysis. An imbalanced dataset can bias model predictions.</w:t>
       </w:r>
     </w:p>
     <w:bookmarkEnd w:id="21"/>
@@ -682,7 +682,7 @@
         <w:pStyle w:val="ImageCaption"/>
       </w:pPr>
       <w:r>
-        <w:t xml:space="preserve">Figure 5: Correlation matrix heatmap showing relationships between variables. Darker red indicates strong positive correlation, while darker blue indicates strong negative correlation. This high-level overview helps identify potential patterns, such as moisture variables correlating with condition.</w:t>
+        <w:t xml:space="preserve">Figure 2: Correlation matrix heatmap showing relationships between variables. Darker red indicates strong positive correlation, while darker blue indicates strong negative correlation. This high-level overview helps identify potential patterns, such as moisture variables correlating with condition.</w:t>
       </w:r>
     </w:p>
     <w:bookmarkEnd w:id="26"/>
@@ -739,7 +739,7 @@
         <w:pStyle w:val="ImageCaption"/>
       </w:pPr>
       <w:r>
-        <w:t xml:space="preserve">Figure 6: Pairwise scatter plots showing relationships among key continuous variables. The diagonal shows distributions of individual variables, while off-diagonal plots reveal bivariate relationships. This visualization helps identify non-linear patterns and outliers that correlation coefficients alone might miss. Note that all variables have been standardized (scaled to mean = 0, standard deviation = 1) for comparability, which is why some variables show negative values.</w:t>
+        <w:t xml:space="preserve">Figure 3: Pairwise scatter plots showing relationships among key continuous variables. The diagonal shows distributions of individual variables, while off-diagonal plots reveal bivariate relationships. This visualization helps identify non-linear patterns and outliers that correlation coefficients alone might miss. Note that all variables have been standardized (scaled to mean = 0, standard deviation = 1) for comparability, which is why some variables show negative values.</w:t>
       </w:r>
     </w:p>
     <w:bookmarkEnd w:id="30"/>
@@ -796,7 +796,7 @@
         <w:pStyle w:val="ImageCaption"/>
       </w:pPr>
       <w:r>
-        <w:t xml:space="preserve">Figure 7: Variance Inflation Factor (VIF) scores for predictor variables. VIF values above 5 or 10 indicate high multicollinearity, meaning variables are redundant (e.g., Average Temperature and Temperature Range). Identifying this early ensures statistical rigor.</w:t>
+        <w:t xml:space="preserve">Figure 4: Variance Inflation Factor (VIF) scores for predictor variables. VIF values above 5 or 10 indicate high multicollinearity, meaning variables are redundant (e.g., Average Temperature and Temperature Range). Identifying this early ensures statistical rigor.</w:t>
       </w:r>
     </w:p>
     <w:bookmarkEnd w:id="34"/>
@@ -1376,7 +1376,7 @@
         <w:pStyle w:val="ImageCaption"/>
       </w:pPr>
       <w:r>
-        <w:t xml:space="preserve">Figure 8: Scree plot used to determine the number of factors to retain. The “elbow" in the curve (where the line flattens out) suggests the optimal number of factors that capture the most meaningful variation in the data.</w:t>
+        <w:t xml:space="preserve">Figure 5: Scree plot used to determine the number of factors to retain. The “elbow" in the curve (where the line flattens out) suggests the optimal number of factors that capture the most meaningful variation in the data.</w:t>
       </w:r>
     </w:p>
     <w:bookmarkEnd w:id="45"/>
@@ -1467,7 +1467,7 @@
         <w:pStyle w:val="ImageCaption"/>
       </w:pPr>
       <w:r>
-        <w:t xml:space="preserve">Figure 9: Factor loadings heatmap. This visualization is key to interpretation, showing which variables cluster together. For example, Factor 1 might show high loadings for moisture-related variables, while Factor 2 groups thermal variables.</w:t>
+        <w:t xml:space="preserve">Figure 6: Factor loadings heatmap. This visualization is key to interpretation, showing which variables cluster together. For example, Factor 1 might show high loadings for moisture-related variables, while Factor 2 groups thermal variables.</w:t>
       </w:r>
     </w:p>
     <w:bookmarkEnd w:id="49"/>
@@ -1561,7 +1561,7 @@
         <w:pStyle w:val="ImageCaption"/>
       </w:pPr>
       <w:r>
-        <w:t xml:space="preserve">Figure 10: Factor scores scatter plot showing how buildings distribute across the first two factors, color-coded by district. Clustering patterns reveal whether certain districts share similar deterioration profiles, while scattered points indicate diverse conditions within districts.</w:t>
+        <w:t xml:space="preserve">Figure 7: Factor scores scatter plot showing how buildings distribute across the first two factors, color-coded by district. Clustering patterns reveal whether certain districts share similar deterioration profiles, while scattered points indicate diverse conditions within districts.</w:t>
       </w:r>
     </w:p>
     <w:bookmarkEnd w:id="53"/>
@@ -2120,7 +2120,7 @@
         <w:pStyle w:val="ImageCaption"/>
       </w:pPr>
       <w:r>
-        <w:t xml:space="preserve">Figure 11: Actual vs. Predicted values from a regression model. Points clustering closely around the red dashed line indicate accurate predictions. Outliers far from the line represent buildings where the model’s prediction differed significantly from reality.</w:t>
+        <w:t xml:space="preserve">Figure 8: Actual vs. Predicted values from a regression model. Points clustering closely around the red dashed line indicate accurate predictions. Outliers far from the line represent buildings where the model’s prediction differed significantly from reality.</w:t>
       </w:r>
     </w:p>
     <w:bookmarkEnd w:id="70"/>
@@ -2177,7 +2177,7 @@
         <w:pStyle w:val="ImageCaption"/>
       </w:pPr>
       <w:r>
-        <w:t xml:space="preserve">Figure 12: Simple linear regression of Condition Rating vs. Crack Width. This baseline model using a single predictor demonstrates why multivariate approaches are necessary. The scattered points show that crack width alone explains only part of the variation in building condition.</w:t>
+        <w:t xml:space="preserve">Figure 9: Simple linear regression of Condition Rating vs. Crack Width. This baseline model using a single predictor demonstrates why multivariate approaches are necessary. The scattered points show that crack width alone explains only part of the variation in building condition.</w:t>
       </w:r>
     </w:p>
     <w:bookmarkEnd w:id="74"/>
@@ -2378,7 +2378,7 @@
         <w:pStyle w:val="ImageCaption"/>
       </w:pPr>
       <w:r>
-        <w:t xml:space="preserve">Figure 13: Feature importance ranking. This chart directly answers “What drives deterioration?" by ranking variables based on their predictive power. In this example, variables like Soil Moisture and Freeze-Thaw Cycles might appear as top drivers.</w:t>
+        <w:t xml:space="preserve">Figure 10: Feature importance ranking. This chart directly answers “What drives deterioration?" by ranking variables based on their predictive power. In this example, variables like Soil Moisture and Freeze-Thaw Cycles might appear as top drivers.</w:t>
       </w:r>
     </w:p>
     <w:bookmarkEnd w:id="80"/>
@@ -2435,7 +2435,7 @@
         <w:pStyle w:val="ImageCaption"/>
       </w:pPr>
       <w:r>
-        <w:t xml:space="preserve">Figure 14: Permutation importance scores showing the decrease in model performance when each variable is randomly shuffled. This validation technique confirms that the ranked variables truly contribute to predictions rather than being artifacts of the model’s internal structure.</w:t>
+        <w:t xml:space="preserve">Figure 11: Permutation importance scores showing the decrease in model performance when each variable is randomly shuffled. This validation technique confirms that the ranked variables truly contribute to predictions rather than being artifacts of the model’s internal structure.</w:t>
       </w:r>
     </w:p>
     <w:bookmarkEnd w:id="84"/>
@@ -2492,7 +2492,7 @@
         <w:pStyle w:val="ImageCaption"/>
       </w:pPr>
       <w:r>
-        <w:t xml:space="preserve">Figure 15: Comparison of model performance (</w:t>
+        <w:t xml:space="preserve">Figure 12: Comparison of model performance (</w:t>
       </w:r>
       <m:oMath>
         <m:sSup>
@@ -2839,7 +2839,7 @@
         <w:pStyle w:val="ImageCaption"/>
       </w:pPr>
       <w:r>
-        <w:t xml:space="preserve">Figure 16: Distribution of condition ratings by material type. Box plots reveal median values (center line), quartiles (box edges), and outliers (points). Such visualizations help practitioners identify material-specific vulnerabilities and prioritize interventions accordingly.</w:t>
+        <w:t xml:space="preserve">Figure 13: Distribution of condition ratings by material type. Box plots reveal median values (center line), quartiles (box edges), and outliers (points). Such visualizations help practitioners identify material-specific vulnerabilities and prioritize interventions accordingly.</w:t>
       </w:r>
     </w:p>
     <w:bookmarkEnd w:id="98"/>
@@ -2896,7 +2896,7 @@
         <w:pStyle w:val="ImageCaption"/>
       </w:pPr>
       <w:r>
-        <w:t xml:space="preserve">Figure 17: Spatial distribution of predicted condition ratings across building locations. Geographic clustering of high-risk buildings suggests shared environmental exposures (e.g., groundwater, pollution) that warrant district-level interventions rather than building-by-building approaches.</w:t>
+        <w:t xml:space="preserve">Figure 14: Spatial distribution of predicted condition ratings across building locations. Geographic clustering of high-risk buildings suggests shared environmental exposures (e.g., groundwater, pollution) that warrant district-level interventions rather than building-by-building approaches.</w:t>
       </w:r>
     </w:p>
     <w:bookmarkEnd w:id="102"/>

</xml_diff>

<commit_message>
Convert footnotes to static endnotes using Lua filter
</commit_message>
<xml_diff>
--- a/main.docx
+++ b/main.docx
@@ -130,12 +130,16 @@
       <w:r>
         <w:t xml:space="preserve">Data-driven analysis is not new to preservation; we have done quantitative work for decades.</w:t>
       </w:r>
-      <w:r>
-        <w:rPr>
-          <w:rStyle w:val="FootnoteReference"/>
-        </w:rPr>
-        <w:footnoteReference w:id="9"/>
-      </w:r>
+      <w:bookmarkStart w:id="9" w:name="ref-1"/>
+      <w:hyperlink w:anchor="endnote-1">
+        <w:r>
+          <w:rPr>
+            <w:rStyle w:val="Hyperlink"/>
+          </w:rPr>
+          <w:t xml:space="preserve">1</w:t>
+        </w:r>
+      </w:hyperlink>
+      <w:bookmarkEnd w:id="9"/>
       <w:r>
         <w:t xml:space="preserve"> What has changed is scale and accessibility.</w:t>
       </w:r>
@@ -145,33 +149,45 @@
       <w:r>
         <w:t xml:space="preserve">Modern machine learning algorithms process datasets impossible to handle twenty years ago;</w:t>
       </w:r>
-      <w:r>
-        <w:rPr>
-          <w:rStyle w:val="FootnoteReference"/>
-        </w:rPr>
-        <w:footnoteReference w:id="10"/>
-      </w:r>
+      <w:bookmarkStart w:id="10" w:name="ref-2"/>
+      <w:hyperlink w:anchor="endnote-2">
+        <w:r>
+          <w:rPr>
+            <w:rStyle w:val="Hyperlink"/>
+          </w:rPr>
+          <w:t xml:space="preserve">2</w:t>
+        </w:r>
+      </w:hyperlink>
+      <w:bookmarkEnd w:id="10"/>
       <w:r>
         <w:t xml:space="preserve"> cloud-based platforms like Google Colab</w:t>
       </w:r>
-      <w:r>
-        <w:rPr>
-          <w:rStyle w:val="FootnoteReference"/>
-        </w:rPr>
-        <w:footnoteReference w:id="11"/>
-      </w:r>
+      <w:bookmarkStart w:id="11" w:name="ref-3"/>
+      <w:hyperlink w:anchor="endnote-3">
+        <w:r>
+          <w:rPr>
+            <w:rStyle w:val="Hyperlink"/>
+          </w:rPr>
+          <w:t xml:space="preserve">3</w:t>
+        </w:r>
+      </w:hyperlink>
+      <w:bookmarkEnd w:id="11"/>
       <w:r>
         <w:t xml:space="preserve"> </w:t>
       </w:r>
       <w:r>
         <w:t xml:space="preserve">eliminate the need for specialized software or expensive infrastructure; most important, we can now make these tools accessible to practitioners who have never written code.</w:t>
       </w:r>
-      <w:r>
-        <w:rPr>
-          <w:rStyle w:val="FootnoteReference"/>
-        </w:rPr>
-        <w:footnoteReference w:id="12"/>
-      </w:r>
+      <w:bookmarkStart w:id="12" w:name="ref-4"/>
+      <w:hyperlink w:anchor="endnote-4">
+        <w:r>
+          <w:rPr>
+            <w:rStyle w:val="Hyperlink"/>
+          </w:rPr>
+          <w:t xml:space="preserve">4</w:t>
+        </w:r>
+      </w:hyperlink>
+      <w:bookmarkEnd w:id="12"/>
     </w:p>
     <w:p>
       <w:pPr>
@@ -315,12 +331,16 @@
       <w:r>
         <w:t xml:space="preserve">Dimensionality reduction techniques are powerful but not appropriate for every challenge. They excel when you face complexity: many variables, unclear relationships between factors, uncertainty about which parameters matter most.</w:t>
       </w:r>
-      <w:r>
-        <w:rPr>
-          <w:rStyle w:val="FootnoteReference"/>
-        </w:rPr>
-        <w:footnoteReference w:id="14"/>
-      </w:r>
+      <w:bookmarkStart w:id="14" w:name="ref-5"/>
+      <w:hyperlink w:anchor="endnote-5">
+        <w:r>
+          <w:rPr>
+            <w:rStyle w:val="Hyperlink"/>
+          </w:rPr>
+          <w:t xml:space="preserve">5</w:t>
+        </w:r>
+      </w:hyperlink>
+      <w:bookmarkEnd w:id="14"/>
       <w:r>
         <w:t xml:space="preserve"> Practical experience and statistical literature suggest minimum requirements.</w:t>
       </w:r>
@@ -330,30 +350,42 @@
       <w:r>
         <w:t xml:space="preserve">For factor analysis, aim for at least 5-10 observations per variable (e.g., 100 observations for 10-20 variables) to achieve stable factor structures.</w:t>
       </w:r>
-      <w:r>
-        <w:rPr>
-          <w:rStyle w:val="FootnoteReference"/>
-        </w:rPr>
-        <w:footnoteReference w:id="15"/>
-      </w:r>
+      <w:bookmarkStart w:id="15" w:name="ref-6"/>
+      <w:hyperlink w:anchor="endnote-6">
+        <w:r>
+          <w:rPr>
+            <w:rStyle w:val="Hyperlink"/>
+          </w:rPr>
+          <w:t xml:space="preserve">6</w:t>
+        </w:r>
+      </w:hyperlink>
+      <w:bookmarkEnd w:id="15"/>
       <w:r>
         <w:t xml:space="preserve"> For Random Forest models, 30 observations is the absolute minimum, but 100+ observations yield more reliable importance rankings.</w:t>
       </w:r>
-      <w:r>
-        <w:rPr>
-          <w:rStyle w:val="FootnoteReference"/>
-        </w:rPr>
-        <w:footnoteReference w:id="16"/>
-      </w:r>
+      <w:bookmarkStart w:id="16" w:name="ref-7"/>
+      <w:hyperlink w:anchor="endnote-7">
+        <w:r>
+          <w:rPr>
+            <w:rStyle w:val="Hyperlink"/>
+          </w:rPr>
+          <w:t xml:space="preserve">7</w:t>
+        </w:r>
+      </w:hyperlink>
+      <w:bookmarkEnd w:id="16"/>
       <w:r>
         <w:t xml:space="preserve"> With smaller samples, results become unstable and may not replicate.</w:t>
       </w:r>
-      <w:r>
-        <w:rPr>
-          <w:rStyle w:val="FootnoteReference"/>
-        </w:rPr>
-        <w:footnoteReference w:id="17"/>
-      </w:r>
+      <w:bookmarkStart w:id="17" w:name="ref-8"/>
+      <w:hyperlink w:anchor="endnote-8">
+        <w:r>
+          <w:rPr>
+            <w:rStyle w:val="Hyperlink"/>
+          </w:rPr>
+          <w:t xml:space="preserve">8</w:t>
+        </w:r>
+      </w:hyperlink>
+      <w:bookmarkEnd w:id="17"/>
     </w:p>
     <w:p>
       <w:pPr>
@@ -955,12 +987,16 @@
       <w:r>
         <w:t xml:space="preserve">mechanisms.</w:t>
       </w:r>
-      <w:r>
-        <w:rPr>
-          <w:rStyle w:val="FootnoteReference"/>
-        </w:rPr>
-        <w:footnoteReference w:id="37"/>
-      </w:r>
+      <w:bookmarkStart w:id="37" w:name="ref-9"/>
+      <w:hyperlink w:anchor="endnote-9">
+        <w:r>
+          <w:rPr>
+            <w:rStyle w:val="Hyperlink"/>
+          </w:rPr>
+          <w:t xml:space="preserve">9</w:t>
+        </w:r>
+      </w:hyperlink>
+      <w:bookmarkEnd w:id="37"/>
       <w:r>
         <w:t xml:space="preserve"> When you measure many variables such as temperature, humidity, wind exposure, material properties, structural dimensions, these variables are rarely independent.</w:t>
       </w:r>
@@ -978,12 +1014,16 @@
       <w:r>
         <w:t xml:space="preserve">Factor analysis identifies clusters of variables that vary together, revealing hidden structures.</w:t>
       </w:r>
-      <w:r>
-        <w:rPr>
-          <w:rStyle w:val="FootnoteReference"/>
-        </w:rPr>
-        <w:footnoteReference w:id="38"/>
-      </w:r>
+      <w:bookmarkStart w:id="38" w:name="ref-10"/>
+      <w:hyperlink w:anchor="endnote-10">
+        <w:r>
+          <w:rPr>
+            <w:rStyle w:val="Hyperlink"/>
+          </w:rPr>
+          <w:t xml:space="preserve">10</w:t>
+        </w:r>
+      </w:hyperlink>
+      <w:bookmarkEnd w:id="38"/>
       <w:r>
         <w:t xml:space="preserve"> We identify and extract factors that</w:t>
       </w:r>
@@ -1281,12 +1321,16 @@
       <w:r>
         <w:t xml:space="preserve">Factor analysis proceeds through several steps.</w:t>
       </w:r>
-      <w:r>
-        <w:rPr>
-          <w:rStyle w:val="FootnoteReference"/>
-        </w:rPr>
-        <w:footnoteReference w:id="41"/>
-      </w:r>
+      <w:bookmarkStart w:id="41" w:name="ref-11"/>
+      <w:hyperlink w:anchor="endnote-11">
+        <w:r>
+          <w:rPr>
+            <w:rStyle w:val="Hyperlink"/>
+          </w:rPr>
+          <w:t xml:space="preserve">11</w:t>
+        </w:r>
+      </w:hyperlink>
+      <w:bookmarkEnd w:id="41"/>
       <w:r>
         <w:t xml:space="preserve"> First, variables are standardized to ensure equal influence regardless of units.</w:t>
       </w:r>
@@ -1625,36 +1669,48 @@
       <w:r>
         <w:t xml:space="preserve">While factor analysis identifies groups of related variables, feature importance analysis ranks individual variables by their predictive power for specific outcomes</w:t>
       </w:r>
-      <w:r>
-        <w:rPr>
-          <w:rStyle w:val="FootnoteReference"/>
-        </w:rPr>
-        <w:footnoteReference w:id="57"/>
-      </w:r>
+      <w:bookmarkStart w:id="57" w:name="ref-12"/>
+      <w:hyperlink w:anchor="endnote-12">
+        <w:r>
+          <w:rPr>
+            <w:rStyle w:val="Hyperlink"/>
+          </w:rPr>
+          <w:t xml:space="preserve">12</w:t>
+        </w:r>
+      </w:hyperlink>
+      <w:bookmarkEnd w:id="57"/>
       <w:r>
         <w:t xml:space="preserve"> </w:t>
       </w:r>
       <w:r>
         <w:t xml:space="preserve">(deterioration severity, maintenance costs, intervention timing). The technique trains machine learning models (in this case Random Forest</w:t>
       </w:r>
-      <w:r>
-        <w:rPr>
-          <w:rStyle w:val="FootnoteReference"/>
-        </w:rPr>
-        <w:footnoteReference w:id="58"/>
-      </w:r>
+      <w:bookmarkStart w:id="58" w:name="ref-13"/>
+      <w:hyperlink w:anchor="endnote-13">
+        <w:r>
+          <w:rPr>
+            <w:rStyle w:val="Hyperlink"/>
+          </w:rPr>
+          <w:t xml:space="preserve">13</w:t>
+        </w:r>
+      </w:hyperlink>
+      <w:bookmarkEnd w:id="58"/>
       <w:r>
         <w:t xml:space="preserve"> </w:t>
       </w:r>
       <w:r>
         <w:t xml:space="preserve">or Gradient Boosting)</w:t>
       </w:r>
-      <w:r>
-        <w:rPr>
-          <w:rStyle w:val="FootnoteReference"/>
-        </w:rPr>
-        <w:footnoteReference w:id="59"/>
-      </w:r>
+      <w:bookmarkStart w:id="59" w:name="ref-14"/>
+      <w:hyperlink w:anchor="endnote-14">
+        <w:r>
+          <w:rPr>
+            <w:rStyle w:val="Hyperlink"/>
+          </w:rPr>
+          <w:t xml:space="preserve">14</w:t>
+        </w:r>
+      </w:hyperlink>
+      <w:bookmarkEnd w:id="59"/>
       <w:r>
         <w:t xml:space="preserve"> to learn relationships between input variables and target outcomes.</w:t>
       </w:r>
@@ -1664,21 +1720,29 @@
       <w:r>
         <w:t xml:space="preserve">These ensemble methods construct multiple decision trees and aggregate results to determine which parameters matter most.</w:t>
       </w:r>
-      <w:r>
-        <w:rPr>
-          <w:rStyle w:val="FootnoteReference"/>
-        </w:rPr>
-        <w:footnoteReference w:id="60"/>
-      </w:r>
+      <w:bookmarkStart w:id="60" w:name="ref-15"/>
+      <w:hyperlink w:anchor="endnote-15">
+        <w:r>
+          <w:rPr>
+            <w:rStyle w:val="Hyperlink"/>
+          </w:rPr>
+          <w:t xml:space="preserve">15</w:t>
+        </w:r>
+      </w:hyperlink>
+      <w:bookmarkEnd w:id="60"/>
       <w:r>
         <w:t xml:space="preserve"> Unlike simpler statistical approaches, these models automatically capture variable interactions.</w:t>
       </w:r>
-      <w:r>
-        <w:rPr>
-          <w:rStyle w:val="FootnoteReference"/>
-        </w:rPr>
-        <w:footnoteReference w:id="61"/>
-      </w:r>
+      <w:bookmarkStart w:id="61" w:name="ref-16"/>
+      <w:hyperlink w:anchor="endnote-16">
+        <w:r>
+          <w:rPr>
+            <w:rStyle w:val="Hyperlink"/>
+          </w:rPr>
+          <w:t xml:space="preserve">16</w:t>
+        </w:r>
+      </w:hyperlink>
+      <w:bookmarkEnd w:id="61"/>
       <w:r>
         <w:t xml:space="preserve"> High humidity alone may not predict deterioration, but combined with temperature fluctuations it might strongly predict decay.</w:t>
       </w:r>
@@ -1708,12 +1772,16 @@
       <w:r>
         <w:t xml:space="preserve">Parameters identified as highly significant could be given priority attention in subsequent preservation and intervention strategies.</w:t>
       </w:r>
-      <w:r>
-        <w:rPr>
-          <w:rStyle w:val="FootnoteReference"/>
-        </w:rPr>
-        <w:footnoteReference w:id="62"/>
-      </w:r>
+      <w:bookmarkStart w:id="62" w:name="ref-17"/>
+      <w:hyperlink w:anchor="endnote-17">
+        <w:r>
+          <w:rPr>
+            <w:rStyle w:val="Hyperlink"/>
+          </w:rPr>
+          <w:t xml:space="preserve">17</w:t>
+        </w:r>
+      </w:hyperlink>
+      <w:bookmarkEnd w:id="62"/>
       <w:r>
         <w:t xml:space="preserve"> If the analysis reveals that groundwater level is the strongest predictor of foundation deterioration, monitoring and managing groundwater can become the top priority.</w:t>
       </w:r>
@@ -1835,12 +1903,16 @@
       <w:r>
         <w:t xml:space="preserve">Feature importance is less appropriate when you lack outcome data, when you have very few observations (fewer than 30), or when relationships are simple enough that traditional statistical methods suffice.</w:t>
       </w:r>
-      <w:r>
-        <w:rPr>
-          <w:rStyle w:val="FootnoteReference"/>
-        </w:rPr>
-        <w:footnoteReference w:id="64"/>
-      </w:r>
+      <w:bookmarkStart w:id="64" w:name="ref-18"/>
+      <w:hyperlink w:anchor="endnote-18">
+        <w:r>
+          <w:rPr>
+            <w:rStyle w:val="Hyperlink"/>
+          </w:rPr>
+          <w:t xml:space="preserve">18</w:t>
+        </w:r>
+      </w:hyperlink>
+      <w:bookmarkEnd w:id="64"/>
       <w:r>
         <w:t xml:space="preserve"> It’s also less useful when variables are highly collinear, when several variables measure nearly the same thing, because the model may distribute their importance unevenly.</w:t>
       </w:r>
@@ -1856,12 +1928,16 @@
       <w:r>
         <w:t xml:space="preserve">You can check for multicollinearity by calculating Variance Inflation Factor (VIF) for each variable. Values above 10 indicate severe collinearity.</w:t>
       </w:r>
-      <w:r>
-        <w:rPr>
-          <w:rStyle w:val="FootnoteReference"/>
-        </w:rPr>
-        <w:footnoteReference w:id="65"/>
-      </w:r>
+      <w:bookmarkStart w:id="65" w:name="ref-19"/>
+      <w:hyperlink w:anchor="endnote-19">
+        <w:r>
+          <w:rPr>
+            <w:rStyle w:val="Hyperlink"/>
+          </w:rPr>
+          <w:t xml:space="preserve">19</w:t>
+        </w:r>
+      </w:hyperlink>
+      <w:bookmarkEnd w:id="65"/>
       <w:r>
         <w:t xml:space="preserve"> In such cases, consider removing redundant variables (e.g., keep annual rainfall but remove monthly rainfall averages), using factor scores from factor analysis as inputs, or accepting that importance rankings may vary but focusing only on the top 3-5 features that consistently rank high across different model runs.</w:t>
       </w:r>
@@ -2252,21 +2328,29 @@
       <w:r>
         <w:t xml:space="preserve">-fold cross-validation is recommended.</w:t>
       </w:r>
-      <w:r>
-        <w:rPr>
-          <w:rStyle w:val="FootnoteReference"/>
-        </w:rPr>
-        <w:footnoteReference w:id="75"/>
-      </w:r>
+      <w:bookmarkStart w:id="75" w:name="ref-20"/>
+      <w:hyperlink w:anchor="endnote-20">
+        <w:r>
+          <w:rPr>
+            <w:rStyle w:val="Hyperlink"/>
+          </w:rPr>
+          <w:t xml:space="preserve">20</w:t>
+        </w:r>
+      </w:hyperlink>
+      <w:bookmarkEnd w:id="75"/>
       <w:r>
         <w:t xml:space="preserve"> Finally, feature importance is computed by measuring the performance loss occurred when a specific variable is removed (permutation importance).</w:t>
       </w:r>
-      <w:r>
-        <w:rPr>
-          <w:rStyle w:val="FootnoteReference"/>
-        </w:rPr>
-        <w:footnoteReference w:id="76"/>
-      </w:r>
+      <w:bookmarkStart w:id="76" w:name="ref-21"/>
+      <w:hyperlink w:anchor="endnote-21">
+        <w:r>
+          <w:rPr>
+            <w:rStyle w:val="Hyperlink"/>
+          </w:rPr>
+          <w:t xml:space="preserve">21</w:t>
+        </w:r>
+      </w:hyperlink>
+      <w:bookmarkEnd w:id="76"/>
       <w:r>
         <w:t xml:space="preserve"> These results, ideally visualized as bar charts (Figure</w:t>
       </w:r>
@@ -4533,6 +4617,486 @@
     <w:bookmarkEnd w:id="157"/>
     <w:bookmarkEnd w:id="158"/>
     <w:bookmarkEnd w:id="159"/>
+    <w:p>
+      <w:pPr>
+        <w:pStyle w:val="Heading1"/>
+      </w:pPr>
+      <w:r>
+        <w:t xml:space="preserve">Notes</w:t>
+      </w:r>
+    </w:p>
+    <w:p>
+      <w:pPr>
+        <w:numPr>
+          <w:ilvl w:val="0"/>
+          <w:numId w:val="1001"/>
+        </w:numPr>
+      </w:pPr>
+      <w:r>
+        <w:t xml:space="preserve">Mikesell,</w:t>
+      </w:r>
+      <w:r>
+        <w:t xml:space="preserve"> </w:t>
+      </w:r>
+      <w:r>
+        <w:t xml:space="preserve">“Historic Preservation That Counts”</w:t>
+      </w:r>
+      <w:r>
+        <w:t xml:space="preserve">; Veillon,</w:t>
+      </w:r>
+      <w:r>
+        <w:t xml:space="preserve"> </w:t>
+      </w:r>
+      <w:r>
+        <w:rPr>
+          <w:i/>
+          <w:iCs/>
+        </w:rPr>
+        <w:t xml:space="preserve">State of Conservation of World Heritage Properties – a Statistical Analysis (1979–2013)</w:t>
+      </w:r>
+      <w:r>
+        <w:t xml:space="preserve">.</w:t>
+      </w:r>
+    </w:p>
+    <w:p>
+      <w:pPr>
+        <w:numPr>
+          <w:ilvl w:val="0"/>
+          <w:numId w:val="1001"/>
+        </w:numPr>
+      </w:pPr>
+      <w:r>
+        <w:t xml:space="preserve">Samborska,</w:t>
+      </w:r>
+      <w:r>
+        <w:t xml:space="preserve"> </w:t>
+      </w:r>
+      <w:r>
+        <w:t xml:space="preserve">“Scaling Up.”</w:t>
+      </w:r>
+    </w:p>
+    <w:p>
+      <w:pPr>
+        <w:numPr>
+          <w:ilvl w:val="0"/>
+          <w:numId w:val="1001"/>
+        </w:numPr>
+      </w:pPr>
+      <w:r>
+        <w:t xml:space="preserve">Google,</w:t>
+      </w:r>
+      <w:r>
+        <w:t xml:space="preserve"> </w:t>
+      </w:r>
+      <w:r>
+        <w:rPr>
+          <w:i/>
+          <w:iCs/>
+        </w:rPr>
+        <w:t xml:space="preserve">Google Colaboratory</w:t>
+      </w:r>
+      <w:r>
+        <w:t xml:space="preserve">.</w:t>
+      </w:r>
+    </w:p>
+    <w:p>
+      <w:pPr>
+        <w:numPr>
+          <w:ilvl w:val="0"/>
+          <w:numId w:val="1001"/>
+        </w:numPr>
+      </w:pPr>
+      <w:r>
+        <w:t xml:space="preserve">Trinh Nguyen,</w:t>
+      </w:r>
+      <w:r>
+        <w:t xml:space="preserve"> </w:t>
+      </w:r>
+      <w:r>
+        <w:rPr>
+          <w:i/>
+          <w:iCs/>
+        </w:rPr>
+        <w:t xml:space="preserve">Top 10 No Code Machine Learning Platforms to Use in 2024</w:t>
+      </w:r>
+      <w:r>
+        <w:t xml:space="preserve">.</w:t>
+      </w:r>
+    </w:p>
+    <w:p>
+      <w:pPr>
+        <w:numPr>
+          <w:ilvl w:val="0"/>
+          <w:numId w:val="1001"/>
+        </w:numPr>
+      </w:pPr>
+      <w:r>
+        <w:t xml:space="preserve">Wani,</w:t>
+      </w:r>
+      <w:r>
+        <w:t xml:space="preserve"> </w:t>
+      </w:r>
+      <w:r>
+        <w:t xml:space="preserve">“Comprehensive Review of Dimensionality Reduction Algorithms”</w:t>
+      </w:r>
+      <w:r>
+        <w:t xml:space="preserve">; Fodor,</w:t>
+      </w:r>
+      <w:r>
+        <w:t xml:space="preserve"> </w:t>
+      </w:r>
+      <w:r>
+        <w:rPr>
+          <w:i/>
+          <w:iCs/>
+        </w:rPr>
+        <w:t xml:space="preserve">A Survey of Dimension Reduction Techniques</w:t>
+      </w:r>
+      <w:r>
+        <w:t xml:space="preserve">.</w:t>
+      </w:r>
+    </w:p>
+    <w:p>
+      <w:pPr>
+        <w:numPr>
+          <w:ilvl w:val="0"/>
+          <w:numId w:val="1001"/>
+        </w:numPr>
+      </w:pPr>
+      <w:r>
+        <w:t xml:space="preserve">Grace‐Martin,</w:t>
+      </w:r>
+      <w:r>
+        <w:t xml:space="preserve"> </w:t>
+      </w:r>
+      <w:r>
+        <w:rPr>
+          <w:i/>
+          <w:iCs/>
+        </w:rPr>
+        <w:t xml:space="preserve">How Big of a Sample Size Do You Need for Factor Analysis?</w:t>
+      </w:r>
+    </w:p>
+    <w:p>
+      <w:pPr>
+        <w:numPr>
+          <w:ilvl w:val="0"/>
+          <w:numId w:val="1001"/>
+        </w:numPr>
+      </w:pPr>
+      <w:r>
+        <w:t xml:space="preserve">Wang et al.,</w:t>
+      </w:r>
+      <w:r>
+        <w:t xml:space="preserve"> </w:t>
+      </w:r>
+      <w:r>
+        <w:t xml:space="preserve">“An Experimental Study of the Intrinsic Stability of Random Forest Variable Importance Measures.”</w:t>
+      </w:r>
+    </w:p>
+    <w:p>
+      <w:pPr>
+        <w:numPr>
+          <w:ilvl w:val="0"/>
+          <w:numId w:val="1001"/>
+        </w:numPr>
+      </w:pPr>
+      <w:r>
+        <w:t xml:space="preserve">Calle and Urrea,</w:t>
+      </w:r>
+      <w:r>
+        <w:t xml:space="preserve"> </w:t>
+      </w:r>
+      <w:r>
+        <w:t xml:space="preserve">“Letter to the Editor.”</w:t>
+      </w:r>
+    </w:p>
+    <w:p>
+      <w:pPr>
+        <w:numPr>
+          <w:ilvl w:val="0"/>
+          <w:numId w:val="1001"/>
+        </w:numPr>
+      </w:pPr>
+      <w:r>
+        <w:t xml:space="preserve">Palomares Carrascosa,</w:t>
+      </w:r>
+      <w:r>
+        <w:t xml:space="preserve"> </w:t>
+      </w:r>
+      <w:r>
+        <w:rPr>
+          <w:i/>
+          <w:iCs/>
+        </w:rPr>
+        <w:t xml:space="preserve">Understanding Correlation and Causation</w:t>
+      </w:r>
+      <w:r>
+        <w:t xml:space="preserve">; Frost,</w:t>
+      </w:r>
+      <w:r>
+        <w:t xml:space="preserve"> </w:t>
+      </w:r>
+      <w:r>
+        <w:rPr>
+          <w:i/>
+          <w:iCs/>
+        </w:rPr>
+        <w:t xml:space="preserve">Correlation Vs Causation</w:t>
+      </w:r>
+      <w:r>
+        <w:t xml:space="preserve">.</w:t>
+      </w:r>
+    </w:p>
+    <w:p>
+      <w:pPr>
+        <w:numPr>
+          <w:ilvl w:val="0"/>
+          <w:numId w:val="1001"/>
+        </w:numPr>
+      </w:pPr>
+      <w:r>
+        <w:t xml:space="preserve">Goretzko et al.,</w:t>
+      </w:r>
+      <w:r>
+        <w:t xml:space="preserve"> </w:t>
+      </w:r>
+      <w:r>
+        <w:t xml:space="preserve">“Exploratory Factor Analysis.”</w:t>
+      </w:r>
+    </w:p>
+    <w:p>
+      <w:pPr>
+        <w:numPr>
+          <w:ilvl w:val="0"/>
+          <w:numId w:val="1001"/>
+        </w:numPr>
+      </w:pPr>
+      <w:r>
+        <w:t xml:space="preserve">Williams et al.,</w:t>
+      </w:r>
+      <w:r>
+        <w:t xml:space="preserve"> </w:t>
+      </w:r>
+      <w:r>
+        <w:t xml:space="preserve">“Exploratory Factor Analysis.”</w:t>
+      </w:r>
+    </w:p>
+    <w:p>
+      <w:pPr>
+        <w:numPr>
+          <w:ilvl w:val="0"/>
+          <w:numId w:val="1001"/>
+        </w:numPr>
+      </w:pPr>
+      <w:r>
+        <w:t xml:space="preserve">Saarela and Jauhiainen,</w:t>
+      </w:r>
+      <w:r>
+        <w:t xml:space="preserve"> </w:t>
+      </w:r>
+      <w:r>
+        <w:t xml:space="preserve">“Comparison of Feature Importance Measures as Explanations for Classification Models.”</w:t>
+      </w:r>
+    </w:p>
+    <w:p>
+      <w:pPr>
+        <w:numPr>
+          <w:ilvl w:val="0"/>
+          <w:numId w:val="1001"/>
+        </w:numPr>
+      </w:pPr>
+      <w:r>
+        <w:t xml:space="preserve">Breiman,</w:t>
+      </w:r>
+      <w:r>
+        <w:t xml:space="preserve"> </w:t>
+      </w:r>
+      <w:r>
+        <w:t xml:space="preserve">“Random Forests.”</w:t>
+      </w:r>
+    </w:p>
+    <w:p>
+      <w:pPr>
+        <w:numPr>
+          <w:ilvl w:val="0"/>
+          <w:numId w:val="1001"/>
+        </w:numPr>
+      </w:pPr>
+      <w:r>
+        <w:t xml:space="preserve">Friedman,</w:t>
+      </w:r>
+      <w:r>
+        <w:t xml:space="preserve"> </w:t>
+      </w:r>
+      <w:r>
+        <w:t xml:space="preserve">“Greedy Function Approximation.”</w:t>
+      </w:r>
+    </w:p>
+    <w:p>
+      <w:pPr>
+        <w:numPr>
+          <w:ilvl w:val="0"/>
+          <w:numId w:val="1001"/>
+        </w:numPr>
+      </w:pPr>
+      <w:r>
+        <w:t xml:space="preserve">Zhou and Hooker,</w:t>
+      </w:r>
+      <w:r>
+        <w:t xml:space="preserve"> </w:t>
+      </w:r>
+      <w:r>
+        <w:t xml:space="preserve">“Unbiased Measurement of Feature Importance in Tree-Based Methods.”</w:t>
+      </w:r>
+    </w:p>
+    <w:p>
+      <w:pPr>
+        <w:numPr>
+          <w:ilvl w:val="0"/>
+          <w:numId w:val="1001"/>
+        </w:numPr>
+      </w:pPr>
+      <w:r>
+        <w:t xml:space="preserve">Basu et al.,</w:t>
+      </w:r>
+      <w:r>
+        <w:t xml:space="preserve"> </w:t>
+      </w:r>
+      <w:r>
+        <w:t xml:space="preserve">“Iterative Random Forests to Discover Predictive and Stable High-Order Interactions.”</w:t>
+      </w:r>
+    </w:p>
+    <w:p>
+      <w:pPr>
+        <w:numPr>
+          <w:ilvl w:val="0"/>
+          <w:numId w:val="1001"/>
+        </w:numPr>
+      </w:pPr>
+      <w:r>
+        <w:t xml:space="preserve">Kallas and Napolitano,</w:t>
+      </w:r>
+      <w:r>
+        <w:t xml:space="preserve"> </w:t>
+      </w:r>
+      <w:r>
+        <w:t xml:space="preserve">“Understanding Critical Masonry Building Attributes Shaping Vulnerability to Blast Loads”</w:t>
+      </w:r>
+      <w:r>
+        <w:t xml:space="preserve">; Kallas and Napolitano,</w:t>
+      </w:r>
+      <w:r>
+        <w:t xml:space="preserve"> </w:t>
+      </w:r>
+      <w:r>
+        <w:t xml:space="preserve">“Understanding Key Building Attributes Influencing Flood Vulnerability in Masonry Structures After the 2023 Kakhovka Dam Breach in Ukraine”</w:t>
+      </w:r>
+      <w:r>
+        <w:t xml:space="preserve">; Kallas and Napolitano,</w:t>
+      </w:r>
+      <w:r>
+        <w:t xml:space="preserve"> </w:t>
+      </w:r>
+      <w:r>
+        <w:t xml:space="preserve">“Beyond Field Surveys.”</w:t>
+      </w:r>
+    </w:p>
+    <w:p>
+      <w:pPr>
+        <w:numPr>
+          <w:ilvl w:val="0"/>
+          <w:numId w:val="1001"/>
+        </w:numPr>
+      </w:pPr>
+      <w:r>
+        <w:t xml:space="preserve">Gulati,</w:t>
+      </w:r>
+      <w:r>
+        <w:t xml:space="preserve"> </w:t>
+      </w:r>
+      <w:r>
+        <w:rPr>
+          <w:i/>
+          <w:iCs/>
+        </w:rPr>
+        <w:t xml:space="preserve">Logistic Vs SVM Vs Random Forest</w:t>
+      </w:r>
+      <w:r>
+        <w:t xml:space="preserve">; Ewald et al.,</w:t>
+      </w:r>
+      <w:r>
+        <w:t xml:space="preserve"> </w:t>
+      </w:r>
+      <w:r>
+        <w:rPr>
+          <w:i/>
+          <w:iCs/>
+        </w:rPr>
+        <w:t xml:space="preserve">A Guide to Feature Importance Methods for Scientific Inference</w:t>
+      </w:r>
+      <w:r>
+        <w:t xml:space="preserve">.</w:t>
+      </w:r>
+    </w:p>
+    <w:p>
+      <w:pPr>
+        <w:numPr>
+          <w:ilvl w:val="0"/>
+          <w:numId w:val="1001"/>
+        </w:numPr>
+      </w:pPr>
+      <w:r>
+        <w:t xml:space="preserve">Penn State STAT 462,</w:t>
+      </w:r>
+      <w:r>
+        <w:t xml:space="preserve"> </w:t>
+      </w:r>
+      <w:r>
+        <w:rPr>
+          <w:i/>
+          <w:iCs/>
+        </w:rPr>
+        <w:t xml:space="preserve">Detecting Multicollinearity Using Variance Inflation Factors</w:t>
+      </w:r>
+      <w:r>
+        <w:t xml:space="preserve">.</w:t>
+      </w:r>
+    </w:p>
+    <w:p>
+      <w:pPr>
+        <w:numPr>
+          <w:ilvl w:val="0"/>
+          <w:numId w:val="1001"/>
+        </w:numPr>
+      </w:pPr>
+      <w:r>
+        <w:t xml:space="preserve">Bhagat and Bakariya,</w:t>
+      </w:r>
+      <w:r>
+        <w:t xml:space="preserve"> </w:t>
+      </w:r>
+      <w:r>
+        <w:t xml:space="preserve">“A Comprehensive Review of Cross-Validation Techniques in Machine Learning.”</w:t>
+      </w:r>
+    </w:p>
+    <w:p>
+      <w:pPr>
+        <w:numPr>
+          <w:ilvl w:val="0"/>
+          <w:numId w:val="1001"/>
+        </w:numPr>
+      </w:pPr>
+      <w:r>
+        <w:t xml:space="preserve">Saarela and Jauhiainen,</w:t>
+      </w:r>
+      <w:r>
+        <w:t xml:space="preserve"> </w:t>
+      </w:r>
+      <w:r>
+        <w:t xml:space="preserve">“Comparison of Feature Importance Measures as Explanations for Classification Models.”</w:t>
+      </w:r>
+    </w:p>
     <w:sectPr>
       <w:footnotePr>
         <w:numRestart w:val="eachSect"/>
@@ -4562,646 +5126,6 @@
       </w:r>
     </w:p>
   </w:footnote>
-  <w:footnote w:id="9">
-    <w:p>
-      <w:pPr>
-        <w:pStyle w:val="FootnoteText"/>
-      </w:pPr>
-      <w:r>
-        <w:rPr>
-          <w:rStyle w:val="FootnoteReference"/>
-        </w:rPr>
-        <w:footnoteRef/>
-      </w:r>
-      <w:r>
-        <w:t xml:space="preserve"> </w:t>
-      </w:r>
-      <w:r>
-        <w:t xml:space="preserve">Mikesell,</w:t>
-      </w:r>
-      <w:r>
-        <w:t xml:space="preserve"> </w:t>
-      </w:r>
-      <w:r>
-        <w:t xml:space="preserve">“Historic Preservation That Counts”</w:t>
-      </w:r>
-      <w:r>
-        <w:t xml:space="preserve">; Veillon,</w:t>
-      </w:r>
-      <w:r>
-        <w:t xml:space="preserve"> </w:t>
-      </w:r>
-      <w:r>
-        <w:rPr>
-          <w:i/>
-          <w:iCs/>
-        </w:rPr>
-        <w:t xml:space="preserve">State of Conservation of World Heritage Properties – a Statistical Analysis (1979–2013)</w:t>
-      </w:r>
-      <w:r>
-        <w:t xml:space="preserve">.</w:t>
-      </w:r>
-    </w:p>
-  </w:footnote>
-  <w:footnote w:id="10">
-    <w:p>
-      <w:pPr>
-        <w:pStyle w:val="FootnoteText"/>
-      </w:pPr>
-      <w:r>
-        <w:rPr>
-          <w:rStyle w:val="FootnoteReference"/>
-        </w:rPr>
-        <w:footnoteRef/>
-      </w:r>
-      <w:r>
-        <w:t xml:space="preserve"> </w:t>
-      </w:r>
-      <w:r>
-        <w:t xml:space="preserve">Samborska,</w:t>
-      </w:r>
-      <w:r>
-        <w:t xml:space="preserve"> </w:t>
-      </w:r>
-      <w:r>
-        <w:t xml:space="preserve">“Scaling Up.”</w:t>
-      </w:r>
-    </w:p>
-  </w:footnote>
-  <w:footnote w:id="11">
-    <w:p>
-      <w:pPr>
-        <w:pStyle w:val="FootnoteText"/>
-      </w:pPr>
-      <w:r>
-        <w:rPr>
-          <w:rStyle w:val="FootnoteReference"/>
-        </w:rPr>
-        <w:footnoteRef/>
-      </w:r>
-      <w:r>
-        <w:t xml:space="preserve"> </w:t>
-      </w:r>
-      <w:r>
-        <w:t xml:space="preserve">Google,</w:t>
-      </w:r>
-      <w:r>
-        <w:t xml:space="preserve"> </w:t>
-      </w:r>
-      <w:r>
-        <w:rPr>
-          <w:i/>
-          <w:iCs/>
-        </w:rPr>
-        <w:t xml:space="preserve">Google Colaboratory</w:t>
-      </w:r>
-      <w:r>
-        <w:t xml:space="preserve">.</w:t>
-      </w:r>
-    </w:p>
-  </w:footnote>
-  <w:footnote w:id="12">
-    <w:p>
-      <w:pPr>
-        <w:pStyle w:val="FootnoteText"/>
-      </w:pPr>
-      <w:r>
-        <w:rPr>
-          <w:rStyle w:val="FootnoteReference"/>
-        </w:rPr>
-        <w:footnoteRef/>
-      </w:r>
-      <w:r>
-        <w:t xml:space="preserve"> </w:t>
-      </w:r>
-      <w:r>
-        <w:t xml:space="preserve">Trinh Nguyen,</w:t>
-      </w:r>
-      <w:r>
-        <w:t xml:space="preserve"> </w:t>
-      </w:r>
-      <w:r>
-        <w:rPr>
-          <w:i/>
-          <w:iCs/>
-        </w:rPr>
-        <w:t xml:space="preserve">Top 10 No Code Machine Learning Platforms to Use in 2024</w:t>
-      </w:r>
-      <w:r>
-        <w:t xml:space="preserve">.</w:t>
-      </w:r>
-    </w:p>
-  </w:footnote>
-  <w:footnote w:id="14">
-    <w:p>
-      <w:pPr>
-        <w:pStyle w:val="FootnoteText"/>
-      </w:pPr>
-      <w:r>
-        <w:rPr>
-          <w:rStyle w:val="FootnoteReference"/>
-        </w:rPr>
-        <w:footnoteRef/>
-      </w:r>
-      <w:r>
-        <w:t xml:space="preserve"> </w:t>
-      </w:r>
-      <w:r>
-        <w:t xml:space="preserve">Wani,</w:t>
-      </w:r>
-      <w:r>
-        <w:t xml:space="preserve"> </w:t>
-      </w:r>
-      <w:r>
-        <w:t xml:space="preserve">“Comprehensive Review of Dimensionality Reduction Algorithms”</w:t>
-      </w:r>
-      <w:r>
-        <w:t xml:space="preserve">; Fodor,</w:t>
-      </w:r>
-      <w:r>
-        <w:t xml:space="preserve"> </w:t>
-      </w:r>
-      <w:r>
-        <w:rPr>
-          <w:i/>
-          <w:iCs/>
-        </w:rPr>
-        <w:t xml:space="preserve">A Survey of Dimension Reduction Techniques</w:t>
-      </w:r>
-      <w:r>
-        <w:t xml:space="preserve">.</w:t>
-      </w:r>
-    </w:p>
-  </w:footnote>
-  <w:footnote w:id="15">
-    <w:p>
-      <w:pPr>
-        <w:pStyle w:val="FootnoteText"/>
-      </w:pPr>
-      <w:r>
-        <w:rPr>
-          <w:rStyle w:val="FootnoteReference"/>
-        </w:rPr>
-        <w:footnoteRef/>
-      </w:r>
-      <w:r>
-        <w:t xml:space="preserve"> </w:t>
-      </w:r>
-      <w:r>
-        <w:t xml:space="preserve">Grace‐Martin,</w:t>
-      </w:r>
-      <w:r>
-        <w:t xml:space="preserve"> </w:t>
-      </w:r>
-      <w:r>
-        <w:rPr>
-          <w:i/>
-          <w:iCs/>
-        </w:rPr>
-        <w:t xml:space="preserve">How Big of a Sample Size Do You Need for Factor Analysis?</w:t>
-      </w:r>
-    </w:p>
-  </w:footnote>
-  <w:footnote w:id="16">
-    <w:p>
-      <w:pPr>
-        <w:pStyle w:val="FootnoteText"/>
-      </w:pPr>
-      <w:r>
-        <w:rPr>
-          <w:rStyle w:val="FootnoteReference"/>
-        </w:rPr>
-        <w:footnoteRef/>
-      </w:r>
-      <w:r>
-        <w:t xml:space="preserve"> </w:t>
-      </w:r>
-      <w:r>
-        <w:t xml:space="preserve">Wang et al.,</w:t>
-      </w:r>
-      <w:r>
-        <w:t xml:space="preserve"> </w:t>
-      </w:r>
-      <w:r>
-        <w:t xml:space="preserve">“An Experimental Study of the Intrinsic Stability of Random Forest Variable Importance Measures.”</w:t>
-      </w:r>
-    </w:p>
-  </w:footnote>
-  <w:footnote w:id="17">
-    <w:p>
-      <w:pPr>
-        <w:pStyle w:val="FootnoteText"/>
-      </w:pPr>
-      <w:r>
-        <w:rPr>
-          <w:rStyle w:val="FootnoteReference"/>
-        </w:rPr>
-        <w:footnoteRef/>
-      </w:r>
-      <w:r>
-        <w:t xml:space="preserve"> </w:t>
-      </w:r>
-      <w:r>
-        <w:t xml:space="preserve">Calle and Urrea,</w:t>
-      </w:r>
-      <w:r>
-        <w:t xml:space="preserve"> </w:t>
-      </w:r>
-      <w:r>
-        <w:t xml:space="preserve">“Letter to the Editor.”</w:t>
-      </w:r>
-    </w:p>
-  </w:footnote>
-  <w:footnote w:id="37">
-    <w:p>
-      <w:pPr>
-        <w:pStyle w:val="FootnoteText"/>
-      </w:pPr>
-      <w:r>
-        <w:rPr>
-          <w:rStyle w:val="FootnoteReference"/>
-        </w:rPr>
-        <w:footnoteRef/>
-      </w:r>
-      <w:r>
-        <w:t xml:space="preserve"> </w:t>
-      </w:r>
-      <w:r>
-        <w:t xml:space="preserve">Palomares Carrascosa,</w:t>
-      </w:r>
-      <w:r>
-        <w:t xml:space="preserve"> </w:t>
-      </w:r>
-      <w:r>
-        <w:rPr>
-          <w:i/>
-          <w:iCs/>
-        </w:rPr>
-        <w:t xml:space="preserve">Understanding Correlation and Causation</w:t>
-      </w:r>
-      <w:r>
-        <w:t xml:space="preserve">; Frost,</w:t>
-      </w:r>
-      <w:r>
-        <w:t xml:space="preserve"> </w:t>
-      </w:r>
-      <w:r>
-        <w:rPr>
-          <w:i/>
-          <w:iCs/>
-        </w:rPr>
-        <w:t xml:space="preserve">Correlation Vs Causation</w:t>
-      </w:r>
-      <w:r>
-        <w:t xml:space="preserve">.</w:t>
-      </w:r>
-    </w:p>
-  </w:footnote>
-  <w:footnote w:id="38">
-    <w:p>
-      <w:pPr>
-        <w:pStyle w:val="FootnoteText"/>
-      </w:pPr>
-      <w:r>
-        <w:rPr>
-          <w:rStyle w:val="FootnoteReference"/>
-        </w:rPr>
-        <w:footnoteRef/>
-      </w:r>
-      <w:r>
-        <w:t xml:space="preserve"> </w:t>
-      </w:r>
-      <w:r>
-        <w:t xml:space="preserve">Goretzko et al.,</w:t>
-      </w:r>
-      <w:r>
-        <w:t xml:space="preserve"> </w:t>
-      </w:r>
-      <w:r>
-        <w:t xml:space="preserve">“Exploratory Factor Analysis.”</w:t>
-      </w:r>
-    </w:p>
-  </w:footnote>
-  <w:footnote w:id="41">
-    <w:p>
-      <w:pPr>
-        <w:pStyle w:val="FootnoteText"/>
-      </w:pPr>
-      <w:r>
-        <w:rPr>
-          <w:rStyle w:val="FootnoteReference"/>
-        </w:rPr>
-        <w:footnoteRef/>
-      </w:r>
-      <w:r>
-        <w:t xml:space="preserve"> </w:t>
-      </w:r>
-      <w:r>
-        <w:t xml:space="preserve">Williams et al.,</w:t>
-      </w:r>
-      <w:r>
-        <w:t xml:space="preserve"> </w:t>
-      </w:r>
-      <w:r>
-        <w:t xml:space="preserve">“Exploratory Factor Analysis.”</w:t>
-      </w:r>
-    </w:p>
-  </w:footnote>
-  <w:footnote w:id="57">
-    <w:p>
-      <w:pPr>
-        <w:pStyle w:val="FootnoteText"/>
-      </w:pPr>
-      <w:r>
-        <w:rPr>
-          <w:rStyle w:val="FootnoteReference"/>
-        </w:rPr>
-        <w:footnoteRef/>
-      </w:r>
-      <w:r>
-        <w:t xml:space="preserve"> </w:t>
-      </w:r>
-      <w:r>
-        <w:t xml:space="preserve">Saarela and Jauhiainen,</w:t>
-      </w:r>
-      <w:r>
-        <w:t xml:space="preserve"> </w:t>
-      </w:r>
-      <w:r>
-        <w:t xml:space="preserve">“Comparison of Feature Importance Measures as Explanations for Classification Models.”</w:t>
-      </w:r>
-    </w:p>
-  </w:footnote>
-  <w:footnote w:id="58">
-    <w:p>
-      <w:pPr>
-        <w:pStyle w:val="FootnoteText"/>
-      </w:pPr>
-      <w:r>
-        <w:rPr>
-          <w:rStyle w:val="FootnoteReference"/>
-        </w:rPr>
-        <w:footnoteRef/>
-      </w:r>
-      <w:r>
-        <w:t xml:space="preserve"> </w:t>
-      </w:r>
-      <w:r>
-        <w:t xml:space="preserve">Breiman,</w:t>
-      </w:r>
-      <w:r>
-        <w:t xml:space="preserve"> </w:t>
-      </w:r>
-      <w:r>
-        <w:t xml:space="preserve">“Random Forests.”</w:t>
-      </w:r>
-    </w:p>
-  </w:footnote>
-  <w:footnote w:id="59">
-    <w:p>
-      <w:pPr>
-        <w:pStyle w:val="FootnoteText"/>
-      </w:pPr>
-      <w:r>
-        <w:rPr>
-          <w:rStyle w:val="FootnoteReference"/>
-        </w:rPr>
-        <w:footnoteRef/>
-      </w:r>
-      <w:r>
-        <w:t xml:space="preserve"> </w:t>
-      </w:r>
-      <w:r>
-        <w:t xml:space="preserve">Friedman,</w:t>
-      </w:r>
-      <w:r>
-        <w:t xml:space="preserve"> </w:t>
-      </w:r>
-      <w:r>
-        <w:t xml:space="preserve">“Greedy Function Approximation.”</w:t>
-      </w:r>
-    </w:p>
-  </w:footnote>
-  <w:footnote w:id="60">
-    <w:p>
-      <w:pPr>
-        <w:pStyle w:val="FootnoteText"/>
-      </w:pPr>
-      <w:r>
-        <w:rPr>
-          <w:rStyle w:val="FootnoteReference"/>
-        </w:rPr>
-        <w:footnoteRef/>
-      </w:r>
-      <w:r>
-        <w:t xml:space="preserve"> </w:t>
-      </w:r>
-      <w:r>
-        <w:t xml:space="preserve">Zhou and Hooker,</w:t>
-      </w:r>
-      <w:r>
-        <w:t xml:space="preserve"> </w:t>
-      </w:r>
-      <w:r>
-        <w:t xml:space="preserve">“Unbiased Measurement of Feature Importance in Tree-Based Methods.”</w:t>
-      </w:r>
-    </w:p>
-  </w:footnote>
-  <w:footnote w:id="61">
-    <w:p>
-      <w:pPr>
-        <w:pStyle w:val="FootnoteText"/>
-      </w:pPr>
-      <w:r>
-        <w:rPr>
-          <w:rStyle w:val="FootnoteReference"/>
-        </w:rPr>
-        <w:footnoteRef/>
-      </w:r>
-      <w:r>
-        <w:t xml:space="preserve"> </w:t>
-      </w:r>
-      <w:r>
-        <w:t xml:space="preserve">Basu et al.,</w:t>
-      </w:r>
-      <w:r>
-        <w:t xml:space="preserve"> </w:t>
-      </w:r>
-      <w:r>
-        <w:t xml:space="preserve">“Iterative Random Forests to Discover Predictive and Stable High-Order Interactions.”</w:t>
-      </w:r>
-    </w:p>
-  </w:footnote>
-  <w:footnote w:id="62">
-    <w:p>
-      <w:pPr>
-        <w:pStyle w:val="FootnoteText"/>
-      </w:pPr>
-      <w:r>
-        <w:rPr>
-          <w:rStyle w:val="FootnoteReference"/>
-        </w:rPr>
-        <w:footnoteRef/>
-      </w:r>
-      <w:r>
-        <w:t xml:space="preserve"> </w:t>
-      </w:r>
-      <w:r>
-        <w:t xml:space="preserve">Kallas and Napolitano,</w:t>
-      </w:r>
-      <w:r>
-        <w:t xml:space="preserve"> </w:t>
-      </w:r>
-      <w:r>
-        <w:t xml:space="preserve">“Understanding Critical Masonry Building Attributes Shaping Vulnerability to Blast Loads”</w:t>
-      </w:r>
-      <w:r>
-        <w:t xml:space="preserve">; Kallas and Napolitano,</w:t>
-      </w:r>
-      <w:r>
-        <w:t xml:space="preserve"> </w:t>
-      </w:r>
-      <w:r>
-        <w:t xml:space="preserve">“Understanding Key Building Attributes Influencing Flood Vulnerability in Masonry Structures After the 2023 Kakhovka Dam Breach in Ukraine”</w:t>
-      </w:r>
-      <w:r>
-        <w:t xml:space="preserve">; Kallas and Napolitano,</w:t>
-      </w:r>
-      <w:r>
-        <w:t xml:space="preserve"> </w:t>
-      </w:r>
-      <w:r>
-        <w:t xml:space="preserve">“Beyond Field Surveys.”</w:t>
-      </w:r>
-    </w:p>
-  </w:footnote>
-  <w:footnote w:id="64">
-    <w:p>
-      <w:pPr>
-        <w:pStyle w:val="FootnoteText"/>
-      </w:pPr>
-      <w:r>
-        <w:rPr>
-          <w:rStyle w:val="FootnoteReference"/>
-        </w:rPr>
-        <w:footnoteRef/>
-      </w:r>
-      <w:r>
-        <w:t xml:space="preserve"> </w:t>
-      </w:r>
-      <w:r>
-        <w:t xml:space="preserve">Gulati,</w:t>
-      </w:r>
-      <w:r>
-        <w:t xml:space="preserve"> </w:t>
-      </w:r>
-      <w:r>
-        <w:rPr>
-          <w:i/>
-          <w:iCs/>
-        </w:rPr>
-        <w:t xml:space="preserve">Logistic Vs SVM Vs Random Forest</w:t>
-      </w:r>
-      <w:r>
-        <w:t xml:space="preserve">; Ewald et al.,</w:t>
-      </w:r>
-      <w:r>
-        <w:t xml:space="preserve"> </w:t>
-      </w:r>
-      <w:r>
-        <w:rPr>
-          <w:i/>
-          <w:iCs/>
-        </w:rPr>
-        <w:t xml:space="preserve">A Guide to Feature Importance Methods for Scientific Inference</w:t>
-      </w:r>
-      <w:r>
-        <w:t xml:space="preserve">.</w:t>
-      </w:r>
-    </w:p>
-  </w:footnote>
-  <w:footnote w:id="65">
-    <w:p>
-      <w:pPr>
-        <w:pStyle w:val="FootnoteText"/>
-      </w:pPr>
-      <w:r>
-        <w:rPr>
-          <w:rStyle w:val="FootnoteReference"/>
-        </w:rPr>
-        <w:footnoteRef/>
-      </w:r>
-      <w:r>
-        <w:t xml:space="preserve"> </w:t>
-      </w:r>
-      <w:r>
-        <w:t xml:space="preserve">Penn State STAT 462,</w:t>
-      </w:r>
-      <w:r>
-        <w:t xml:space="preserve"> </w:t>
-      </w:r>
-      <w:r>
-        <w:rPr>
-          <w:i/>
-          <w:iCs/>
-        </w:rPr>
-        <w:t xml:space="preserve">Detecting Multicollinearity Using Variance Inflation Factors</w:t>
-      </w:r>
-      <w:r>
-        <w:t xml:space="preserve">.</w:t>
-      </w:r>
-    </w:p>
-  </w:footnote>
-  <w:footnote w:id="75">
-    <w:p>
-      <w:pPr>
-        <w:pStyle w:val="FootnoteText"/>
-      </w:pPr>
-      <w:r>
-        <w:rPr>
-          <w:rStyle w:val="FootnoteReference"/>
-        </w:rPr>
-        <w:footnoteRef/>
-      </w:r>
-      <w:r>
-        <w:t xml:space="preserve"> </w:t>
-      </w:r>
-      <w:r>
-        <w:t xml:space="preserve">Bhagat and Bakariya,</w:t>
-      </w:r>
-      <w:r>
-        <w:t xml:space="preserve"> </w:t>
-      </w:r>
-      <w:r>
-        <w:t xml:space="preserve">“A Comprehensive Review of Cross-Validation Techniques in Machine Learning.”</w:t>
-      </w:r>
-    </w:p>
-  </w:footnote>
-  <w:footnote w:id="76">
-    <w:p>
-      <w:pPr>
-        <w:pStyle w:val="FootnoteText"/>
-      </w:pPr>
-      <w:r>
-        <w:rPr>
-          <w:rStyle w:val="FootnoteReference"/>
-        </w:rPr>
-        <w:footnoteRef/>
-      </w:r>
-      <w:r>
-        <w:t xml:space="preserve"> </w:t>
-      </w:r>
-      <w:r>
-        <w:t xml:space="preserve">Saarela and Jauhiainen,</w:t>
-      </w:r>
-      <w:r>
-        <w:t xml:space="preserve"> </w:t>
-      </w:r>
-      <w:r>
-        <w:t xml:space="preserve">“Comparison of Feature Importance Measures as Explanations for Classification Models.”</w:t>
-      </w:r>
-    </w:p>
-  </w:footnote>
 </w:footnotes>
 </file>
 
@@ -5283,8 +5207,123 @@
       </w:pPr>
     </w:lvl>
   </w:abstractNum>
+  <w:abstractNum w:abstractNumId="99201">
+    <w:nsid w:val="00A99201"/>
+    <w:multiLevelType w:val="multilevel"/>
+    <w:lvl w:ilvl="0">
+      <w:start w:val="1"/>
+      <w:numFmt w:val="decimal"/>
+      <w:lvlText w:val="%1."/>
+      <w:lvlJc w:val="left"/>
+      <w:pPr>
+        <w:ind w:left="720" w:hanging="360"/>
+      </w:pPr>
+    </w:lvl>
+    <w:lvl w:ilvl="1">
+      <w:start w:val="1"/>
+      <w:numFmt w:val="lowerLetter"/>
+      <w:lvlText w:val="%2."/>
+      <w:lvlJc w:val="left"/>
+      <w:pPr>
+        <w:ind w:left="1440" w:hanging="360"/>
+      </w:pPr>
+    </w:lvl>
+    <w:lvl w:ilvl="2">
+      <w:start w:val="1"/>
+      <w:numFmt w:val="lowerRoman"/>
+      <w:lvlText w:val="%3."/>
+      <w:lvlJc w:val="left"/>
+      <w:pPr>
+        <w:ind w:left="2160" w:hanging="360"/>
+      </w:pPr>
+    </w:lvl>
+    <w:lvl w:ilvl="3">
+      <w:start w:val="1"/>
+      <w:numFmt w:val="decimal"/>
+      <w:lvlText w:val="%4."/>
+      <w:lvlJc w:val="left"/>
+      <w:pPr>
+        <w:ind w:left="2880" w:hanging="360"/>
+      </w:pPr>
+    </w:lvl>
+    <w:lvl w:ilvl="4">
+      <w:start w:val="1"/>
+      <w:numFmt w:val="lowerLetter"/>
+      <w:lvlText w:val="%5."/>
+      <w:lvlJc w:val="left"/>
+      <w:pPr>
+        <w:ind w:left="3600" w:hanging="360"/>
+      </w:pPr>
+    </w:lvl>
+    <w:lvl w:ilvl="5">
+      <w:start w:val="1"/>
+      <w:numFmt w:val="lowerRoman"/>
+      <w:lvlText w:val="%6."/>
+      <w:lvlJc w:val="left"/>
+      <w:pPr>
+        <w:ind w:left="4320" w:hanging="360"/>
+      </w:pPr>
+    </w:lvl>
+    <w:lvl w:ilvl="6">
+      <w:start w:val="1"/>
+      <w:numFmt w:val="decimal"/>
+      <w:lvlText w:val="%7."/>
+      <w:lvlJc w:val="left"/>
+      <w:pPr>
+        <w:ind w:left="5040" w:hanging="360"/>
+      </w:pPr>
+    </w:lvl>
+    <w:lvl w:ilvl="7">
+      <w:start w:val="1"/>
+      <w:numFmt w:val="lowerLetter"/>
+      <w:lvlText w:val="%8."/>
+      <w:lvlJc w:val="left"/>
+      <w:pPr>
+        <w:ind w:left="5760" w:hanging="360"/>
+      </w:pPr>
+    </w:lvl>
+    <w:lvl w:ilvl="8">
+      <w:start w:val="1"/>
+      <w:numFmt w:val="lowerRoman"/>
+      <w:lvlText w:val="%9."/>
+      <w:lvlJc w:val="left"/>
+      <w:pPr>
+        <w:ind w:left="6480" w:hanging="360"/>
+      </w:pPr>
+    </w:lvl>
+  </w:abstractNum>
   <w:num w:numId="1000">
     <w:abstractNumId w:val="990"/>
+  </w:num>
+  <w:num w:numId="1001">
+    <w:abstractNumId w:val="99201"/>
+    <w:lvlOverride w:ilvl="0">
+      <w:startOverride w:val="1"/>
+    </w:lvlOverride>
+    <w:lvlOverride w:ilvl="1">
+      <w:startOverride w:val="1"/>
+    </w:lvlOverride>
+    <w:lvlOverride w:ilvl="2">
+      <w:startOverride w:val="1"/>
+    </w:lvlOverride>
+    <w:lvlOverride w:ilvl="3">
+      <w:startOverride w:val="1"/>
+    </w:lvlOverride>
+    <w:lvlOverride w:ilvl="4">
+      <w:startOverride w:val="1"/>
+    </w:lvlOverride>
+    <w:lvlOverride w:ilvl="5">
+      <w:startOverride w:val="1"/>
+    </w:lvlOverride>
+    <w:lvlOverride w:ilvl="6">
+      <w:startOverride w:val="1"/>
+    </w:lvlOverride>
+    <w:lvlOverride w:ilvl="7">
+      <w:startOverride w:val="1"/>
+    </w:lvlOverride>
+    <w:lvlOverride w:ilvl="8">
+      <w:startOverride w:val="1"/>
+    </w:lvlOverride>
   </w:num>
 </w:numbering>
 </file>

</xml_diff>

<commit_message>
Fix endnote markers to use native superscript
</commit_message>
<xml_diff>
--- a/main.docx
+++ b/main.docx
@@ -62,7 +62,7 @@
         <w:t xml:space="preserve">These tools guide users from data upload through result interpretation, supporting evidence-based decision-making at scales ranging from individual components to entire districts.</w:t>
       </w:r>
     </w:p>
-    <w:bookmarkStart w:id="13" w:name="introduction"/>
+    <w:bookmarkStart w:id="9" w:name="introduction"/>
     <w:p>
       <w:pPr>
         <w:pStyle w:val="Heading1"/>
@@ -130,16 +130,15 @@
       <w:r>
         <w:t xml:space="preserve">Data-driven analysis is not new to preservation; we have done quantitative work for decades.</w:t>
       </w:r>
-      <w:bookmarkStart w:id="9" w:name="ref-1"/>
       <w:hyperlink w:anchor="endnote-1">
         <w:r>
           <w:rPr>
             <w:rStyle w:val="Hyperlink"/>
+            <w:vertAlign w:val="superscript"/>
           </w:rPr>
           <w:t xml:space="preserve">1</w:t>
         </w:r>
       </w:hyperlink>
-      <w:bookmarkEnd w:id="9"/>
       <w:r>
         <w:t xml:space="preserve"> What has changed is scale and accessibility.</w:t>
       </w:r>
@@ -149,45 +148,42 @@
       <w:r>
         <w:t xml:space="preserve">Modern machine learning algorithms process datasets impossible to handle twenty years ago;</w:t>
       </w:r>
-      <w:bookmarkStart w:id="10" w:name="ref-2"/>
       <w:hyperlink w:anchor="endnote-2">
         <w:r>
           <w:rPr>
             <w:rStyle w:val="Hyperlink"/>
+            <w:vertAlign w:val="superscript"/>
           </w:rPr>
           <w:t xml:space="preserve">2</w:t>
         </w:r>
       </w:hyperlink>
-      <w:bookmarkEnd w:id="10"/>
       <w:r>
         <w:t xml:space="preserve"> cloud-based platforms like Google Colab</w:t>
       </w:r>
-      <w:bookmarkStart w:id="11" w:name="ref-3"/>
       <w:hyperlink w:anchor="endnote-3">
         <w:r>
           <w:rPr>
             <w:rStyle w:val="Hyperlink"/>
+            <w:vertAlign w:val="superscript"/>
           </w:rPr>
           <w:t xml:space="preserve">3</w:t>
         </w:r>
       </w:hyperlink>
-      <w:bookmarkEnd w:id="11"/>
       <w:r>
         <w:t xml:space="preserve"> </w:t>
       </w:r>
       <w:r>
         <w:t xml:space="preserve">eliminate the need for specialized software or expensive infrastructure; most important, we can now make these tools accessible to practitioners who have never written code.</w:t>
       </w:r>
-      <w:bookmarkStart w:id="12" w:name="ref-4"/>
       <w:hyperlink w:anchor="endnote-4">
         <w:r>
           <w:rPr>
             <w:rStyle w:val="Hyperlink"/>
+            <w:vertAlign w:val="superscript"/>
           </w:rPr>
           <w:t xml:space="preserve">4</w:t>
         </w:r>
       </w:hyperlink>
-      <w:bookmarkEnd w:id="12"/>
     </w:p>
     <w:p>
       <w:pPr>
@@ -297,8 +293,8 @@
         <w:t xml:space="preserve">These computational tools help you extract more insight from data you already collect, so you can decide where to focus limited resources.</w:t>
       </w:r>
     </w:p>
-    <w:bookmarkEnd w:id="13"/>
-    <w:bookmarkStart w:id="36" w:name="X54fdc76baa8e7bbe0d8eeaeb9e9bce8f2ab1911"/>
+    <w:bookmarkEnd w:id="9"/>
+    <w:bookmarkStart w:id="28" w:name="X54fdc76baa8e7bbe0d8eeaeb9e9bce8f2ab1911"/>
     <w:p>
       <w:pPr>
         <w:pStyle w:val="Heading1"/>
@@ -315,7 +311,7 @@
         <w:t xml:space="preserve">Before you open a computational notebook or run algorithms, plan. Just as you would not start a structural stabilization project without assessing the building’s condition and understanding failure mechanisms, do not jump into data-driven analysis without defining your objectives and evaluating your data.</w:t>
       </w:r>
     </w:p>
-    <w:bookmarkStart w:id="22" w:name="defining-your-questions"/>
+    <w:bookmarkStart w:id="14" w:name="defining-your-questions"/>
     <w:p>
       <w:pPr>
         <w:pStyle w:val="Heading2"/>
@@ -331,16 +327,15 @@
       <w:r>
         <w:t xml:space="preserve">Dimensionality reduction techniques are powerful but not appropriate for every challenge. They excel when you face complexity: many variables, unclear relationships between factors, uncertainty about which parameters matter most.</w:t>
       </w:r>
-      <w:bookmarkStart w:id="14" w:name="ref-5"/>
       <w:hyperlink w:anchor="endnote-5">
         <w:r>
           <w:rPr>
             <w:rStyle w:val="Hyperlink"/>
+            <w:vertAlign w:val="superscript"/>
           </w:rPr>
           <w:t xml:space="preserve">5</w:t>
         </w:r>
       </w:hyperlink>
-      <w:bookmarkEnd w:id="14"/>
       <w:r>
         <w:t xml:space="preserve"> Practical experience and statistical literature suggest minimum requirements.</w:t>
       </w:r>
@@ -350,42 +345,39 @@
       <w:r>
         <w:t xml:space="preserve">For factor analysis, aim for at least 5-10 observations per variable (e.g., 100 observations for 10-20 variables) to achieve stable factor structures.</w:t>
       </w:r>
-      <w:bookmarkStart w:id="15" w:name="ref-6"/>
       <w:hyperlink w:anchor="endnote-6">
         <w:r>
           <w:rPr>
             <w:rStyle w:val="Hyperlink"/>
+            <w:vertAlign w:val="superscript"/>
           </w:rPr>
           <w:t xml:space="preserve">6</w:t>
         </w:r>
       </w:hyperlink>
-      <w:bookmarkEnd w:id="15"/>
       <w:r>
         <w:t xml:space="preserve"> For Random Forest models, 30 observations is the absolute minimum, but 100+ observations yield more reliable importance rankings.</w:t>
       </w:r>
-      <w:bookmarkStart w:id="16" w:name="ref-7"/>
       <w:hyperlink w:anchor="endnote-7">
         <w:r>
           <w:rPr>
             <w:rStyle w:val="Hyperlink"/>
+            <w:vertAlign w:val="superscript"/>
           </w:rPr>
           <w:t xml:space="preserve">7</w:t>
         </w:r>
       </w:hyperlink>
-      <w:bookmarkEnd w:id="16"/>
       <w:r>
         <w:t xml:space="preserve"> With smaller samples, results become unstable and may not replicate.</w:t>
       </w:r>
-      <w:bookmarkStart w:id="17" w:name="ref-8"/>
       <w:hyperlink w:anchor="endnote-8">
         <w:r>
           <w:rPr>
             <w:rStyle w:val="Hyperlink"/>
+            <w:vertAlign w:val="superscript"/>
           </w:rPr>
           <w:t xml:space="preserve">8</w:t>
         </w:r>
       </w:hyperlink>
-      <w:bookmarkEnd w:id="17"/>
     </w:p>
     <w:p>
       <w:pPr>
@@ -454,7 +446,7 @@
         <w:t xml:space="preserve">shows the distribution of condition ratings in the example dataset for this practice point, which helps identify potential imbalances that could bias predictions.</w:t>
       </w:r>
     </w:p>
-    <w:bookmarkStart w:id="21" w:name="fig:condition_dist"/>
+    <w:bookmarkStart w:id="13" w:name="fig:condition_dist"/>
     <w:p>
       <w:pPr>
         <w:pStyle w:val="CaptionedFigure"/>
@@ -464,18 +456,18 @@
           <wp:inline>
             <wp:extent cx="4267200" cy="2635730"/>
             <wp:effectExtent b="0" l="0" r="0" t="0"/>
-            <wp:docPr descr="" title="" id="19" name="Picture"/>
+            <wp:docPr descr="" title="" id="11" name="Picture"/>
             <a:graphic>
               <a:graphicData uri="http://schemas.openxmlformats.org/drawingml/2006/picture">
                 <pic:pic>
                   <pic:nvPicPr>
-                    <pic:cNvPr descr="figures/condition_distribution.png" id="20" name="Picture"/>
+                    <pic:cNvPr descr="figures/condition_distribution.png" id="12" name="Picture"/>
                     <pic:cNvPicPr>
                       <a:picLocks noChangeArrowheads="1" noChangeAspect="1"/>
                     </pic:cNvPicPr>
                   </pic:nvPicPr>
                   <pic:blipFill>
-                    <a:blip r:embed="rId18"/>
+                    <a:blip r:embed="rId10"/>
                     <a:stretch>
                       <a:fillRect/>
                     </a:stretch>
@@ -510,9 +502,9 @@
         <w:t xml:space="preserve">Figure 1: Distribution of building condition ratings in the dataset. Understanding the balance of your data (e.g., how many “Good" vs. “Poor" buildings) is essential before starting analysis. An imbalanced dataset can bias model predictions.</w:t>
       </w:r>
     </w:p>
-    <w:bookmarkEnd w:id="21"/>
-    <w:bookmarkEnd w:id="22"/>
-    <w:bookmarkStart w:id="35" w:name="exploratory-data-visualization"/>
+    <w:bookmarkEnd w:id="13"/>
+    <w:bookmarkEnd w:id="14"/>
+    <w:bookmarkStart w:id="27" w:name="exploratory-data-visualization"/>
     <w:p>
       <w:pPr>
         <w:pStyle w:val="Heading2"/>
@@ -661,7 +653,7 @@
         <w:t xml:space="preserve">notebook provides VIF calculation and interpretation guidance.</w:t>
       </w:r>
     </w:p>
-    <w:bookmarkStart w:id="26" w:name="fig:correlation"/>
+    <w:bookmarkStart w:id="18" w:name="fig:correlation"/>
     <w:p>
       <w:pPr>
         <w:pStyle w:val="CaptionedFigure"/>
@@ -671,18 +663,18 @@
           <wp:inline>
             <wp:extent cx="4800600" cy="4197502"/>
             <wp:effectExtent b="0" l="0" r="0" t="0"/>
-            <wp:docPr descr="" title="" id="24" name="Picture"/>
+            <wp:docPr descr="" title="" id="16" name="Picture"/>
             <a:graphic>
               <a:graphicData uri="http://schemas.openxmlformats.org/drawingml/2006/picture">
                 <pic:pic>
                   <pic:nvPicPr>
-                    <pic:cNvPr descr="figures/correlation_heatmap.png" id="25" name="Picture"/>
+                    <pic:cNvPr descr="figures/correlation_heatmap.png" id="17" name="Picture"/>
                     <pic:cNvPicPr>
                       <a:picLocks noChangeArrowheads="1" noChangeAspect="1"/>
                     </pic:cNvPicPr>
                   </pic:nvPicPr>
                   <pic:blipFill>
-                    <a:blip r:embed="rId23"/>
+                    <a:blip r:embed="rId15"/>
                     <a:stretch>
                       <a:fillRect/>
                     </a:stretch>
@@ -717,8 +709,8 @@
         <w:t xml:space="preserve">Figure 2: Correlation matrix heatmap showing relationships between variables. Darker red indicates strong positive correlation, while darker blue indicates strong negative correlation. This high-level overview helps identify potential patterns, such as moisture variables correlating with condition.</w:t>
       </w:r>
     </w:p>
-    <w:bookmarkEnd w:id="26"/>
-    <w:bookmarkStart w:id="30" w:name="fig:pairplot"/>
+    <w:bookmarkEnd w:id="18"/>
+    <w:bookmarkStart w:id="22" w:name="fig:pairplot"/>
     <w:p>
       <w:pPr>
         <w:pStyle w:val="CaptionedFigure"/>
@@ -728,18 +720,18 @@
           <wp:inline>
             <wp:extent cx="4533900" cy="3669284"/>
             <wp:effectExtent b="0" l="0" r="0" t="0"/>
-            <wp:docPr descr="" title="" id="28" name="Picture"/>
+            <wp:docPr descr="" title="" id="20" name="Picture"/>
             <a:graphic>
               <a:graphicData uri="http://schemas.openxmlformats.org/drawingml/2006/picture">
                 <pic:pic>
                   <pic:nvPicPr>
-                    <pic:cNvPr descr="figures/pairplot.png" id="29" name="Picture"/>
+                    <pic:cNvPr descr="figures/pairplot.png" id="21" name="Picture"/>
                     <pic:cNvPicPr>
                       <a:picLocks noChangeArrowheads="1" noChangeAspect="1"/>
                     </pic:cNvPicPr>
                   </pic:nvPicPr>
                   <pic:blipFill>
-                    <a:blip r:embed="rId27"/>
+                    <a:blip r:embed="rId19"/>
                     <a:stretch>
                       <a:fillRect/>
                     </a:stretch>
@@ -774,8 +766,8 @@
         <w:t xml:space="preserve">Figure 3: Pairwise scatter plots showing relationships among key continuous variables. The diagonal shows distributions of individual variables, while off-diagonal plots reveal bivariate relationships. This visualization helps identify non-linear patterns and outliers that correlation coefficients alone might miss. Note that all variables have been standardized (scaled to mean = 0, standard deviation = 1) for comparability, which is why some variables show negative values.</w:t>
       </w:r>
     </w:p>
-    <w:bookmarkEnd w:id="30"/>
-    <w:bookmarkStart w:id="34" w:name="fig:vif"/>
+    <w:bookmarkEnd w:id="22"/>
+    <w:bookmarkStart w:id="26" w:name="fig:vif"/>
     <w:p>
       <w:pPr>
         <w:pStyle w:val="CaptionedFigure"/>
@@ -785,18 +777,18 @@
           <wp:inline>
             <wp:extent cx="4267200" cy="2551981"/>
             <wp:effectExtent b="0" l="0" r="0" t="0"/>
-            <wp:docPr descr="" title="" id="32" name="Picture"/>
+            <wp:docPr descr="" title="" id="24" name="Picture"/>
             <a:graphic>
               <a:graphicData uri="http://schemas.openxmlformats.org/drawingml/2006/picture">
                 <pic:pic>
                   <pic:nvPicPr>
-                    <pic:cNvPr descr="figures/vif_multicollinearity.png" id="33" name="Picture"/>
+                    <pic:cNvPr descr="figures/vif_multicollinearity.png" id="25" name="Picture"/>
                     <pic:cNvPicPr>
                       <a:picLocks noChangeArrowheads="1" noChangeAspect="1"/>
                     </pic:cNvPicPr>
                   </pic:nvPicPr>
                   <pic:blipFill>
-                    <a:blip r:embed="rId31"/>
+                    <a:blip r:embed="rId23"/>
                     <a:stretch>
                       <a:fillRect/>
                     </a:stretch>
@@ -831,10 +823,10 @@
         <w:t xml:space="preserve">Figure 4: Variance Inflation Factor (VIF) scores for predictor variables. VIF values above 5 or 10 indicate high multicollinearity, meaning variables are redundant (e.g., Average Temperature and Temperature Range). Identifying this early ensures statistical rigor.</w:t>
       </w:r>
     </w:p>
-    <w:bookmarkEnd w:id="34"/>
-    <w:bookmarkEnd w:id="35"/>
-    <w:bookmarkEnd w:id="36"/>
-    <w:bookmarkStart w:id="94" w:name="the-how-to-data-featurization"/>
+    <w:bookmarkEnd w:id="26"/>
+    <w:bookmarkEnd w:id="27"/>
+    <w:bookmarkEnd w:id="28"/>
+    <w:bookmarkStart w:id="73" w:name="the-how-to-data-featurization"/>
     <w:p>
       <w:pPr>
         <w:pStyle w:val="Heading1"/>
@@ -930,7 +922,7 @@
         <w:t xml:space="preserve">This section focuses on the analytical techniques themselves.</w:t>
       </w:r>
     </w:p>
-    <w:bookmarkStart w:id="56" w:name="factor-analysis"/>
+    <w:bookmarkStart w:id="45" w:name="factor-analysis"/>
     <w:p>
       <w:pPr>
         <w:pStyle w:val="Heading2"/>
@@ -939,7 +931,7 @@
         <w:t xml:space="preserve">Factor Analysis</w:t>
       </w:r>
     </w:p>
-    <w:bookmarkStart w:id="39" w:name="what-it-does"/>
+    <w:bookmarkStart w:id="29" w:name="what-it-does"/>
     <w:p>
       <w:pPr>
         <w:pStyle w:val="Heading3"/>
@@ -987,16 +979,15 @@
       <w:r>
         <w:t xml:space="preserve">mechanisms.</w:t>
       </w:r>
-      <w:bookmarkStart w:id="37" w:name="ref-9"/>
       <w:hyperlink w:anchor="endnote-9">
         <w:r>
           <w:rPr>
             <w:rStyle w:val="Hyperlink"/>
+            <w:vertAlign w:val="superscript"/>
           </w:rPr>
           <w:t xml:space="preserve">9</w:t>
         </w:r>
       </w:hyperlink>
-      <w:bookmarkEnd w:id="37"/>
       <w:r>
         <w:t xml:space="preserve"> When you measure many variables such as temperature, humidity, wind exposure, material properties, structural dimensions, these variables are rarely independent.</w:t>
       </w:r>
@@ -1014,16 +1005,15 @@
       <w:r>
         <w:t xml:space="preserve">Factor analysis identifies clusters of variables that vary together, revealing hidden structures.</w:t>
       </w:r>
-      <w:bookmarkStart w:id="38" w:name="ref-10"/>
       <w:hyperlink w:anchor="endnote-10">
         <w:r>
           <w:rPr>
             <w:rStyle w:val="Hyperlink"/>
+            <w:vertAlign w:val="superscript"/>
           </w:rPr>
           <w:t xml:space="preserve">10</w:t>
         </w:r>
       </w:hyperlink>
-      <w:bookmarkEnd w:id="38"/>
       <w:r>
         <w:t xml:space="preserve"> We identify and extract factors that</w:t>
       </w:r>
@@ -1250,8 +1240,8 @@
         <w:t xml:space="preserve">A factor with high loadings on temperature range, freeze-thaw cycles, and thermal expansion might be named “thermal stress;" a factor loading heavily on wind speed, rainfall intensity, and exposed surface area might be termed “weather exposure."</w:t>
       </w:r>
     </w:p>
-    <w:bookmarkEnd w:id="39"/>
-    <w:bookmarkStart w:id="40" w:name="when-to-use-factor-analysis"/>
+    <w:bookmarkEnd w:id="29"/>
+    <w:bookmarkStart w:id="30" w:name="when-to-use-factor-analysis"/>
     <w:p>
       <w:pPr>
         <w:pStyle w:val="Heading3"/>
@@ -1304,8 +1294,8 @@
         <w:t xml:space="preserve">In that last case, feature importance analysis (discussed next) may suit you better.</w:t>
       </w:r>
     </w:p>
-    <w:bookmarkEnd w:id="40"/>
-    <w:bookmarkStart w:id="54" w:name="the-process"/>
+    <w:bookmarkEnd w:id="30"/>
+    <w:bookmarkStart w:id="43" w:name="the-process"/>
     <w:p>
       <w:pPr>
         <w:pStyle w:val="Heading3"/>
@@ -1321,16 +1311,15 @@
       <w:r>
         <w:t xml:space="preserve">Factor analysis proceeds through several steps.</w:t>
       </w:r>
-      <w:bookmarkStart w:id="41" w:name="ref-11"/>
       <w:hyperlink w:anchor="endnote-11">
         <w:r>
           <w:rPr>
             <w:rStyle w:val="Hyperlink"/>
+            <w:vertAlign w:val="superscript"/>
           </w:rPr>
           <w:t xml:space="preserve">11</w:t>
         </w:r>
       </w:hyperlink>
-      <w:bookmarkEnd w:id="41"/>
       <w:r>
         <w:t xml:space="preserve"> First, variables are standardized to ensure equal influence regardless of units.</w:t>
       </w:r>
@@ -1367,7 +1356,7 @@
         <w:t xml:space="preserve">) shows where additional factors stop adding meaningful information.</w:t>
       </w:r>
     </w:p>
-    <w:bookmarkStart w:id="45" w:name="fig:scree"/>
+    <w:bookmarkStart w:id="34" w:name="fig:scree"/>
     <w:p>
       <w:pPr>
         <w:pStyle w:val="CaptionedFigure"/>
@@ -1377,18 +1366,18 @@
           <wp:inline>
             <wp:extent cx="3733800" cy="2529640"/>
             <wp:effectExtent b="0" l="0" r="0" t="0"/>
-            <wp:docPr descr="" title="" id="43" name="Picture"/>
+            <wp:docPr descr="" title="" id="32" name="Picture"/>
             <a:graphic>
               <a:graphicData uri="http://schemas.openxmlformats.org/drawingml/2006/picture">
                 <pic:pic>
                   <pic:nvPicPr>
-                    <pic:cNvPr descr="figures/scree_plot.png" id="44" name="Picture"/>
+                    <pic:cNvPr descr="figures/scree_plot.png" id="33" name="Picture"/>
                     <pic:cNvPicPr>
                       <a:picLocks noChangeArrowheads="1" noChangeAspect="1"/>
                     </pic:cNvPicPr>
                   </pic:nvPicPr>
                   <pic:blipFill>
-                    <a:blip r:embed="rId42"/>
+                    <a:blip r:embed="rId31"/>
                     <a:stretch>
                       <a:fillRect/>
                     </a:stretch>
@@ -1423,7 +1412,7 @@
         <w:t xml:space="preserve">Figure 5: Scree plot used to determine the number of factors to retain. The “elbow" in the curve (where the line flattens out) suggests the optimal number of factors that capture the most meaningful variation in the data.</w:t>
       </w:r>
     </w:p>
-    <w:bookmarkEnd w:id="45"/>
+    <w:bookmarkEnd w:id="34"/>
     <w:p>
       <w:pPr>
         <w:pStyle w:val="BodyText"/>
@@ -1458,7 +1447,7 @@
         <w:t xml:space="preserve">Each observation receives a factor score showing how strongly it exhibits each factor.</w:t>
       </w:r>
     </w:p>
-    <w:bookmarkStart w:id="49" w:name="fig:loadings"/>
+    <w:bookmarkStart w:id="38" w:name="fig:loadings"/>
     <w:p>
       <w:pPr>
         <w:pStyle w:val="CaptionedFigure"/>
@@ -1468,18 +1457,18 @@
           <wp:inline>
             <wp:extent cx="4800600" cy="3606650"/>
             <wp:effectExtent b="0" l="0" r="0" t="0"/>
-            <wp:docPr descr="" title="" id="47" name="Picture"/>
+            <wp:docPr descr="" title="" id="36" name="Picture"/>
             <a:graphic>
               <a:graphicData uri="http://schemas.openxmlformats.org/drawingml/2006/picture">
                 <pic:pic>
                   <pic:nvPicPr>
-                    <pic:cNvPr descr="figures/factor_loadings.png" id="48" name="Picture"/>
+                    <pic:cNvPr descr="figures/factor_loadings.png" id="37" name="Picture"/>
                     <pic:cNvPicPr>
                       <a:picLocks noChangeArrowheads="1" noChangeAspect="1"/>
                     </pic:cNvPicPr>
                   </pic:nvPicPr>
                   <pic:blipFill>
-                    <a:blip r:embed="rId46"/>
+                    <a:blip r:embed="rId35"/>
                     <a:stretch>
                       <a:fillRect/>
                     </a:stretch>
@@ -1514,7 +1503,7 @@
         <w:t xml:space="preserve">Figure 6: Factor loadings heatmap. This visualization is key to interpretation, showing which variables cluster together. For example, Factor 1 might show high loadings for moisture-related variables, while Factor 2 groups thermal variables.</w:t>
       </w:r>
     </w:p>
-    <w:bookmarkEnd w:id="49"/>
+    <w:bookmarkEnd w:id="38"/>
     <w:p>
       <w:pPr>
         <w:pStyle w:val="BodyText"/>
@@ -1552,7 +1541,7 @@
         <w:t xml:space="preserve">Clustering patterns reveal whether certain districts share similar deterioration profiles, while scattered points indicate diverse conditions within districts.</w:t>
       </w:r>
     </w:p>
-    <w:bookmarkStart w:id="53" w:name="fig:factor_scores"/>
+    <w:bookmarkStart w:id="42" w:name="fig:factor_scores"/>
     <w:p>
       <w:pPr>
         <w:pStyle w:val="CaptionedFigure"/>
@@ -1562,18 +1551,18 @@
           <wp:inline>
             <wp:extent cx="4000500" cy="3272036"/>
             <wp:effectExtent b="0" l="0" r="0" t="0"/>
-            <wp:docPr descr="" title="" id="51" name="Picture"/>
+            <wp:docPr descr="" title="" id="40" name="Picture"/>
             <a:graphic>
               <a:graphicData uri="http://schemas.openxmlformats.org/drawingml/2006/picture">
                 <pic:pic>
                   <pic:nvPicPr>
-                    <pic:cNvPr descr="figures/factor_scores_scatter.png" id="52" name="Picture"/>
+                    <pic:cNvPr descr="figures/factor_scores_scatter.png" id="41" name="Picture"/>
                     <pic:cNvPicPr>
                       <a:picLocks noChangeArrowheads="1" noChangeAspect="1"/>
                     </pic:cNvPicPr>
                   </pic:nvPicPr>
                   <pic:blipFill>
-                    <a:blip r:embed="rId50"/>
+                    <a:blip r:embed="rId39"/>
                     <a:stretch>
                       <a:fillRect/>
                     </a:stretch>
@@ -1608,9 +1597,9 @@
         <w:t xml:space="preserve">Figure 7: Factor scores scatter plot showing how buildings distribute across the first two factors, color-coded by district. Clustering patterns reveal whether certain districts share similar deterioration profiles, while scattered points indicate diverse conditions within districts.</w:t>
       </w:r>
     </w:p>
-    <w:bookmarkEnd w:id="53"/>
-    <w:bookmarkEnd w:id="54"/>
-    <w:bookmarkStart w:id="55" w:name="interactive-tutorial-factor-analysis"/>
+    <w:bookmarkEnd w:id="42"/>
+    <w:bookmarkEnd w:id="43"/>
+    <w:bookmarkStart w:id="44" w:name="interactive-tutorial-factor-analysis"/>
     <w:p>
       <w:pPr>
         <w:pStyle w:val="Heading3"/>
@@ -1642,9 +1631,9 @@
         <w:t xml:space="preserve">The notebook uses a synthetic dataset of 200 heritage buildings with 9 environmental and structural variables, includes troubleshooting guidance, and saves results as CSV files for further analysis.</w:t>
       </w:r>
     </w:p>
-    <w:bookmarkEnd w:id="55"/>
-    <w:bookmarkEnd w:id="56"/>
-    <w:bookmarkStart w:id="93" w:name="feature-importance"/>
+    <w:bookmarkEnd w:id="44"/>
+    <w:bookmarkEnd w:id="45"/>
+    <w:bookmarkStart w:id="72" w:name="feature-importance"/>
     <w:p>
       <w:pPr>
         <w:pStyle w:val="Heading2"/>
@@ -1653,7 +1642,7 @@
         <w:t xml:space="preserve">Feature Importance</w:t>
       </w:r>
     </w:p>
-    <w:bookmarkStart w:id="63" w:name="what-it-does-1"/>
+    <w:bookmarkStart w:id="46" w:name="what-it-does-1"/>
     <w:p>
       <w:pPr>
         <w:pStyle w:val="Heading3"/>
@@ -1669,48 +1658,45 @@
       <w:r>
         <w:t xml:space="preserve">While factor analysis identifies groups of related variables, feature importance analysis ranks individual variables by their predictive power for specific outcomes</w:t>
       </w:r>
-      <w:bookmarkStart w:id="57" w:name="ref-12"/>
       <w:hyperlink w:anchor="endnote-12">
         <w:r>
           <w:rPr>
             <w:rStyle w:val="Hyperlink"/>
+            <w:vertAlign w:val="superscript"/>
           </w:rPr>
           <w:t xml:space="preserve">12</w:t>
         </w:r>
       </w:hyperlink>
-      <w:bookmarkEnd w:id="57"/>
       <w:r>
         <w:t xml:space="preserve"> </w:t>
       </w:r>
       <w:r>
         <w:t xml:space="preserve">(deterioration severity, maintenance costs, intervention timing). The technique trains machine learning models (in this case Random Forest</w:t>
       </w:r>
-      <w:bookmarkStart w:id="58" w:name="ref-13"/>
       <w:hyperlink w:anchor="endnote-13">
         <w:r>
           <w:rPr>
             <w:rStyle w:val="Hyperlink"/>
+            <w:vertAlign w:val="superscript"/>
           </w:rPr>
           <w:t xml:space="preserve">13</w:t>
         </w:r>
       </w:hyperlink>
-      <w:bookmarkEnd w:id="58"/>
       <w:r>
         <w:t xml:space="preserve"> </w:t>
       </w:r>
       <w:r>
         <w:t xml:space="preserve">or Gradient Boosting)</w:t>
       </w:r>
-      <w:bookmarkStart w:id="59" w:name="ref-14"/>
       <w:hyperlink w:anchor="endnote-14">
         <w:r>
           <w:rPr>
             <w:rStyle w:val="Hyperlink"/>
+            <w:vertAlign w:val="superscript"/>
           </w:rPr>
           <w:t xml:space="preserve">14</w:t>
         </w:r>
       </w:hyperlink>
-      <w:bookmarkEnd w:id="59"/>
       <w:r>
         <w:t xml:space="preserve"> to learn relationships between input variables and target outcomes.</w:t>
       </w:r>
@@ -1720,29 +1706,27 @@
       <w:r>
         <w:t xml:space="preserve">These ensemble methods construct multiple decision trees and aggregate results to determine which parameters matter most.</w:t>
       </w:r>
-      <w:bookmarkStart w:id="60" w:name="ref-15"/>
       <w:hyperlink w:anchor="endnote-15">
         <w:r>
           <w:rPr>
             <w:rStyle w:val="Hyperlink"/>
+            <w:vertAlign w:val="superscript"/>
           </w:rPr>
           <w:t xml:space="preserve">15</w:t>
         </w:r>
       </w:hyperlink>
-      <w:bookmarkEnd w:id="60"/>
       <w:r>
         <w:t xml:space="preserve"> Unlike simpler statistical approaches, these models automatically capture variable interactions.</w:t>
       </w:r>
-      <w:bookmarkStart w:id="61" w:name="ref-16"/>
       <w:hyperlink w:anchor="endnote-16">
         <w:r>
           <w:rPr>
             <w:rStyle w:val="Hyperlink"/>
+            <w:vertAlign w:val="superscript"/>
           </w:rPr>
           <w:t xml:space="preserve">16</w:t>
         </w:r>
       </w:hyperlink>
-      <w:bookmarkEnd w:id="61"/>
       <w:r>
         <w:t xml:space="preserve"> High humidity alone may not predict deterioration, but combined with temperature fluctuations it might strongly predict decay.</w:t>
       </w:r>
@@ -1772,16 +1756,15 @@
       <w:r>
         <w:t xml:space="preserve">Parameters identified as highly significant could be given priority attention in subsequent preservation and intervention strategies.</w:t>
       </w:r>
-      <w:bookmarkStart w:id="62" w:name="ref-17"/>
       <w:hyperlink w:anchor="endnote-17">
         <w:r>
           <w:rPr>
             <w:rStyle w:val="Hyperlink"/>
+            <w:vertAlign w:val="superscript"/>
           </w:rPr>
           <w:t xml:space="preserve">17</w:t>
         </w:r>
       </w:hyperlink>
-      <w:bookmarkEnd w:id="62"/>
       <w:r>
         <w:t xml:space="preserve"> If the analysis reveals that groundwater level is the strongest predictor of foundation deterioration, monitoring and managing groundwater can become the top priority.</w:t>
       </w:r>
@@ -1818,8 +1801,8 @@
         <w:t xml:space="preserve">This simplifies both interpretation and data collection since once you know which features drive outcomes, you can prioritize those in future monitoring campaigns or predictive models for this specific case of analysis.</w:t>
       </w:r>
     </w:p>
-    <w:bookmarkEnd w:id="63"/>
-    <w:bookmarkStart w:id="66" w:name="when-to-use-feature-importance"/>
+    <w:bookmarkEnd w:id="46"/>
+    <w:bookmarkStart w:id="47" w:name="when-to-use-feature-importance"/>
     <w:p>
       <w:pPr>
         <w:pStyle w:val="Heading3"/>
@@ -1903,16 +1886,15 @@
       <w:r>
         <w:t xml:space="preserve">Feature importance is less appropriate when you lack outcome data, when you have very few observations (fewer than 30), or when relationships are simple enough that traditional statistical methods suffice.</w:t>
       </w:r>
-      <w:bookmarkStart w:id="64" w:name="ref-18"/>
       <w:hyperlink w:anchor="endnote-18">
         <w:r>
           <w:rPr>
             <w:rStyle w:val="Hyperlink"/>
+            <w:vertAlign w:val="superscript"/>
           </w:rPr>
           <w:t xml:space="preserve">18</w:t>
         </w:r>
       </w:hyperlink>
-      <w:bookmarkEnd w:id="64"/>
       <w:r>
         <w:t xml:space="preserve"> It’s also less useful when variables are highly collinear, when several variables measure nearly the same thing, because the model may distribute their importance unevenly.</w:t>
       </w:r>
@@ -1928,16 +1910,15 @@
       <w:r>
         <w:t xml:space="preserve">You can check for multicollinearity by calculating Variance Inflation Factor (VIF) for each variable. Values above 10 indicate severe collinearity.</w:t>
       </w:r>
-      <w:bookmarkStart w:id="65" w:name="ref-19"/>
       <w:hyperlink w:anchor="endnote-19">
         <w:r>
           <w:rPr>
             <w:rStyle w:val="Hyperlink"/>
+            <w:vertAlign w:val="superscript"/>
           </w:rPr>
           <w:t xml:space="preserve">19</w:t>
         </w:r>
       </w:hyperlink>
-      <w:bookmarkEnd w:id="65"/>
       <w:r>
         <w:t xml:space="preserve"> In such cases, consider removing redundant variables (e.g., keep annual rainfall but remove monthly rainfall averages), using factor scores from factor analysis as inputs, or accepting that importance rankings may vary but focusing only on the top 3-5 features that consistently rank high across different model runs.</w:t>
       </w:r>
@@ -1966,8 +1947,8 @@
         <w:t xml:space="preserve">If the models disagree substantially, that suggests either data quality issues or complex relationships that merit closer investigation.</w:t>
       </w:r>
     </w:p>
-    <w:bookmarkEnd w:id="66"/>
-    <w:bookmarkStart w:id="89" w:name="the-process-1"/>
+    <w:bookmarkEnd w:id="47"/>
+    <w:bookmarkStart w:id="68" w:name="the-process-1"/>
     <w:p>
       <w:pPr>
         <w:pStyle w:val="Heading3"/>
@@ -2143,7 +2124,7 @@
         <w:t xml:space="preserve">demonstrates the limited explanatory power of single-variable approaches.</w:t>
       </w:r>
     </w:p>
-    <w:bookmarkStart w:id="70" w:name="fig:regression"/>
+    <w:bookmarkStart w:id="51" w:name="fig:regression"/>
     <w:p>
       <w:pPr>
         <w:pStyle w:val="CaptionedFigure"/>
@@ -2153,18 +2134,18 @@
           <wp:inline>
             <wp:extent cx="3733800" cy="2230222"/>
             <wp:effectExtent b="0" l="0" r="0" t="0"/>
-            <wp:docPr descr="" title="" id="68" name="Picture"/>
+            <wp:docPr descr="" title="" id="49" name="Picture"/>
             <a:graphic>
               <a:graphicData uri="http://schemas.openxmlformats.org/drawingml/2006/picture">
                 <pic:pic>
                   <pic:nvPicPr>
-                    <pic:cNvPr descr="figures/multiple_regression.png" id="69" name="Picture"/>
+                    <pic:cNvPr descr="figures/multiple_regression.png" id="50" name="Picture"/>
                     <pic:cNvPicPr>
                       <a:picLocks noChangeArrowheads="1" noChangeAspect="1"/>
                     </pic:cNvPicPr>
                   </pic:nvPicPr>
                   <pic:blipFill>
-                    <a:blip r:embed="rId67"/>
+                    <a:blip r:embed="rId48"/>
                     <a:stretch>
                       <a:fillRect/>
                     </a:stretch>
@@ -2199,8 +2180,8 @@
         <w:t xml:space="preserve">Figure 8: Actual vs. Predicted values from a regression model. Points clustering closely around the red dashed line indicate accurate predictions. Outliers far from the line represent buildings where the model’s prediction differed significantly from reality.</w:t>
       </w:r>
     </w:p>
-    <w:bookmarkEnd w:id="70"/>
-    <w:bookmarkStart w:id="74" w:name="fig:simple_regression"/>
+    <w:bookmarkEnd w:id="51"/>
+    <w:bookmarkStart w:id="55" w:name="fig:simple_regression"/>
     <w:p>
       <w:pPr>
         <w:pStyle w:val="CaptionedFigure"/>
@@ -2210,18 +2191,18 @@
           <wp:inline>
             <wp:extent cx="3467100" cy="2236396"/>
             <wp:effectExtent b="0" l="0" r="0" t="0"/>
-            <wp:docPr descr="" title="" id="72" name="Picture"/>
+            <wp:docPr descr="" title="" id="53" name="Picture"/>
             <a:graphic>
               <a:graphicData uri="http://schemas.openxmlformats.org/drawingml/2006/picture">
                 <pic:pic>
                   <pic:nvPicPr>
-                    <pic:cNvPr descr="figures/simple_regression.png" id="73" name="Picture"/>
+                    <pic:cNvPr descr="figures/simple_regression.png" id="54" name="Picture"/>
                     <pic:cNvPicPr>
                       <a:picLocks noChangeArrowheads="1" noChangeAspect="1"/>
                     </pic:cNvPicPr>
                   </pic:nvPicPr>
                   <pic:blipFill>
-                    <a:blip r:embed="rId71"/>
+                    <a:blip r:embed="rId52"/>
                     <a:stretch>
                       <a:fillRect/>
                     </a:stretch>
@@ -2256,7 +2237,7 @@
         <w:t xml:space="preserve">Figure 9: Simple linear regression of Condition Rating vs. Crack Width. This baseline model using a single predictor demonstrates why multivariate approaches are necessary. The scattered points show that crack width alone explains only part of the variation in building condition.</w:t>
       </w:r>
     </w:p>
-    <w:bookmarkEnd w:id="74"/>
+    <w:bookmarkEnd w:id="55"/>
     <w:p>
       <w:pPr>
         <w:pStyle w:val="BodyText"/>
@@ -2328,29 +2309,27 @@
       <w:r>
         <w:t xml:space="preserve">-fold cross-validation is recommended.</w:t>
       </w:r>
-      <w:bookmarkStart w:id="75" w:name="ref-20"/>
       <w:hyperlink w:anchor="endnote-20">
         <w:r>
           <w:rPr>
             <w:rStyle w:val="Hyperlink"/>
+            <w:vertAlign w:val="superscript"/>
           </w:rPr>
           <w:t xml:space="preserve">20</w:t>
         </w:r>
       </w:hyperlink>
-      <w:bookmarkEnd w:id="75"/>
       <w:r>
         <w:t xml:space="preserve"> Finally, feature importance is computed by measuring the performance loss occurred when a specific variable is removed (permutation importance).</w:t>
       </w:r>
-      <w:bookmarkStart w:id="76" w:name="ref-21"/>
       <w:hyperlink w:anchor="endnote-21">
         <w:r>
           <w:rPr>
             <w:rStyle w:val="Hyperlink"/>
+            <w:vertAlign w:val="superscript"/>
           </w:rPr>
           <w:t xml:space="preserve">21</w:t>
         </w:r>
       </w:hyperlink>
-      <w:bookmarkEnd w:id="76"/>
       <w:r>
         <w:t xml:space="preserve"> These results, ideally visualized as bar charts (Figure</w:t>
       </w:r>
@@ -2409,7 +2388,7 @@
         <w:t xml:space="preserve">) justifies algorithm selection and reveals whether simpler approaches might suffice.</w:t>
       </w:r>
     </w:p>
-    <w:bookmarkStart w:id="80" w:name="fig:importance"/>
+    <w:bookmarkStart w:id="59" w:name="fig:importance"/>
     <w:p>
       <w:pPr>
         <w:pStyle w:val="CaptionedFigure"/>
@@ -2419,18 +2398,18 @@
           <wp:inline>
             <wp:extent cx="4267200" cy="2539350"/>
             <wp:effectExtent b="0" l="0" r="0" t="0"/>
-            <wp:docPr descr="" title="" id="78" name="Picture"/>
+            <wp:docPr descr="" title="" id="57" name="Picture"/>
             <a:graphic>
               <a:graphicData uri="http://schemas.openxmlformats.org/drawingml/2006/picture">
                 <pic:pic>
                   <pic:nvPicPr>
-                    <pic:cNvPr descr="figures/feature_importance.png" id="79" name="Picture"/>
+                    <pic:cNvPr descr="figures/feature_importance.png" id="58" name="Picture"/>
                     <pic:cNvPicPr>
                       <a:picLocks noChangeArrowheads="1" noChangeAspect="1"/>
                     </pic:cNvPicPr>
                   </pic:nvPicPr>
                   <pic:blipFill>
-                    <a:blip r:embed="rId77"/>
+                    <a:blip r:embed="rId56"/>
                     <a:stretch>
                       <a:fillRect/>
                     </a:stretch>
@@ -2465,8 +2444,8 @@
         <w:t xml:space="preserve">Figure 10: Feature importance ranking. This chart directly answers “What drives deterioration?" by ranking variables based on their predictive power. In this example, variables like Soil Moisture and Freeze-Thaw Cycles might appear as top drivers.</w:t>
       </w:r>
     </w:p>
-    <w:bookmarkEnd w:id="80"/>
-    <w:bookmarkStart w:id="84" w:name="fig:permutation"/>
+    <w:bookmarkEnd w:id="59"/>
+    <w:bookmarkStart w:id="63" w:name="fig:permutation"/>
     <w:p>
       <w:pPr>
         <w:pStyle w:val="CaptionedFigure"/>
@@ -2476,18 +2455,18 @@
           <wp:inline>
             <wp:extent cx="4267200" cy="2642457"/>
             <wp:effectExtent b="0" l="0" r="0" t="0"/>
-            <wp:docPr descr="" title="" id="82" name="Picture"/>
+            <wp:docPr descr="" title="" id="61" name="Picture"/>
             <a:graphic>
               <a:graphicData uri="http://schemas.openxmlformats.org/drawingml/2006/picture">
                 <pic:pic>
                   <pic:nvPicPr>
-                    <pic:cNvPr descr="figures/permutation_importance.png" id="83" name="Picture"/>
+                    <pic:cNvPr descr="figures/permutation_importance.png" id="62" name="Picture"/>
                     <pic:cNvPicPr>
                       <a:picLocks noChangeArrowheads="1" noChangeAspect="1"/>
                     </pic:cNvPicPr>
                   </pic:nvPicPr>
                   <pic:blipFill>
-                    <a:blip r:embed="rId81"/>
+                    <a:blip r:embed="rId60"/>
                     <a:stretch>
                       <a:fillRect/>
                     </a:stretch>
@@ -2522,8 +2501,8 @@
         <w:t xml:space="preserve">Figure 11: Permutation importance scores showing the decrease in model performance when each variable is randomly shuffled. This validation technique confirms that the ranked variables truly contribute to predictions rather than being artifacts of the model’s internal structure.</w:t>
       </w:r>
     </w:p>
-    <w:bookmarkEnd w:id="84"/>
-    <w:bookmarkStart w:id="88" w:name="fig:model_comp"/>
+    <w:bookmarkEnd w:id="63"/>
+    <w:bookmarkStart w:id="67" w:name="fig:model_comp"/>
     <w:p>
       <w:pPr>
         <w:pStyle w:val="CaptionedFigure"/>
@@ -2533,18 +2512,18 @@
           <wp:inline>
             <wp:extent cx="4267200" cy="2894490"/>
             <wp:effectExtent b="0" l="0" r="0" t="0"/>
-            <wp:docPr descr="" title="" id="86" name="Picture"/>
+            <wp:docPr descr="" title="" id="65" name="Picture"/>
             <a:graphic>
               <a:graphicData uri="http://schemas.openxmlformats.org/drawingml/2006/picture">
                 <pic:pic>
                   <pic:nvPicPr>
-                    <pic:cNvPr descr="figures/model_comparison.png" id="87" name="Picture"/>
+                    <pic:cNvPr descr="figures/model_comparison.png" id="66" name="Picture"/>
                     <pic:cNvPicPr>
                       <a:picLocks noChangeArrowheads="1" noChangeAspect="1"/>
                     </pic:cNvPicPr>
                   </pic:nvPicPr>
                   <pic:blipFill>
-                    <a:blip r:embed="rId85"/>
+                    <a:blip r:embed="rId64"/>
                     <a:stretch>
                       <a:fillRect/>
                     </a:stretch>
@@ -2599,7 +2578,7 @@
         <w:t xml:space="preserve">scores). This justifies the choice of algorithm; for instance, Random Forest often outperforms simple Linear Regression on complex heritage datasets by capturing non-linear relationships.</w:t>
       </w:r>
     </w:p>
-    <w:bookmarkEnd w:id="88"/>
+    <w:bookmarkEnd w:id="67"/>
     <w:p>
       <w:pPr>
         <w:pStyle w:val="BodyText"/>
@@ -2634,8 +2613,8 @@
         <w:t xml:space="preserve">), resulting in a more transparent analytical output.</w:t>
       </w:r>
     </w:p>
-    <w:bookmarkEnd w:id="89"/>
-    <w:bookmarkStart w:id="90" w:name="when-interpreting-results"/>
+    <w:bookmarkEnd w:id="68"/>
+    <w:bookmarkStart w:id="69" w:name="when-interpreting-results"/>
     <w:p>
       <w:pPr>
         <w:pStyle w:val="Heading3"/>
@@ -2676,8 +2655,8 @@
         <w:t xml:space="preserve">The value lies in prioritization: deciding where to focus monitoring or intervention.</w:t>
       </w:r>
     </w:p>
-    <w:bookmarkEnd w:id="90"/>
-    <w:bookmarkStart w:id="91" w:name="interactive-tutorial-feature-importance"/>
+    <w:bookmarkEnd w:id="69"/>
+    <w:bookmarkStart w:id="70" w:name="interactive-tutorial-feature-importance"/>
     <w:p>
       <w:pPr>
         <w:pStyle w:val="Heading3"/>
@@ -2703,8 +2682,8 @@
         <w:t xml:space="preserve">) walks through model training, validation, and interpretation: train-test splitting with temporal/spatial considerations, hyperparameter explanations, dual model training (Random Forest and Gradient Boosting), performance evaluation, and feature importance visualization. The notebook includes model comparison tables, troubleshooting guidance for common issues, and saves all results as CSV files.</w:t>
       </w:r>
     </w:p>
-    <w:bookmarkEnd w:id="91"/>
-    <w:bookmarkStart w:id="92" w:name="X076ed7929098128da91e9106335bdddeaf4ea0b"/>
+    <w:bookmarkEnd w:id="70"/>
+    <w:bookmarkStart w:id="71" w:name="X076ed7929098128da91e9106335bdddeaf4ea0b"/>
     <w:p>
       <w:pPr>
         <w:pStyle w:val="Heading3"/>
@@ -2757,10 +2736,10 @@
         <w:t xml:space="preserve">When variables grouped by factor analysis also rank highly in feature importance, confidence in interpretation can increase whereas discrepancies can prompt further investigation.</w:t>
       </w:r>
     </w:p>
-    <w:bookmarkEnd w:id="92"/>
-    <w:bookmarkEnd w:id="93"/>
-    <w:bookmarkEnd w:id="94"/>
-    <w:bookmarkStart w:id="104" w:name="interpretation"/>
+    <w:bookmarkEnd w:id="71"/>
+    <w:bookmarkEnd w:id="72"/>
+    <w:bookmarkEnd w:id="73"/>
+    <w:bookmarkStart w:id="83" w:name="interpretation"/>
     <w:p>
       <w:pPr>
         <w:pStyle w:val="Heading1"/>
@@ -2807,7 +2786,7 @@
         <w:t xml:space="preserve">Computational analysis should be viewed as a tool that supports, rather than supplants, core preservation principles.</w:t>
       </w:r>
     </w:p>
-    <w:bookmarkStart w:id="103" w:name="X64ffe44a6416f77b020151dc2d485a73b8b82fa"/>
+    <w:bookmarkStart w:id="82" w:name="X64ffe44a6416f77b020151dc2d485a73b8b82fa"/>
     <w:p>
       <w:pPr>
         <w:pStyle w:val="Heading2"/>
@@ -2870,7 +2849,7 @@
         <w:t xml:space="preserve">maps predicted risk across building locations; geographic clustering of high-risk buildings suggests shared environmental exposures that warrant district-level rather than building-by-building interventions.</w:t>
       </w:r>
     </w:p>
-    <w:bookmarkStart w:id="98" w:name="fig:material_boxplot"/>
+    <w:bookmarkStart w:id="77" w:name="fig:material_boxplot"/>
     <w:p>
       <w:pPr>
         <w:pStyle w:val="CaptionedFigure"/>
@@ -2880,18 +2859,18 @@
           <wp:inline>
             <wp:extent cx="3733800" cy="2991394"/>
             <wp:effectExtent b="0" l="0" r="0" t="0"/>
-            <wp:docPr descr="" title="" id="96" name="Picture"/>
+            <wp:docPr descr="" title="" id="75" name="Picture"/>
             <a:graphic>
               <a:graphicData uri="http://schemas.openxmlformats.org/drawingml/2006/picture">
                 <pic:pic>
                   <pic:nvPicPr>
-                    <pic:cNvPr descr="figures/boxplot_condition_by_material.png" id="97" name="Picture"/>
+                    <pic:cNvPr descr="figures/boxplot_condition_by_material.png" id="76" name="Picture"/>
                     <pic:cNvPicPr>
                       <a:picLocks noChangeArrowheads="1" noChangeAspect="1"/>
                     </pic:cNvPicPr>
                   </pic:nvPicPr>
                   <pic:blipFill>
-                    <a:blip r:embed="rId95"/>
+                    <a:blip r:embed="rId74"/>
                     <a:stretch>
                       <a:fillRect/>
                     </a:stretch>
@@ -2926,8 +2905,8 @@
         <w:t xml:space="preserve">Figure 13: Distribution of condition ratings by material type. Box plots reveal median values (center line), quartiles (box edges), and outliers (points). Such visualizations help practitioners identify material-specific vulnerabilities and prioritize interventions accordingly.</w:t>
       </w:r>
     </w:p>
-    <w:bookmarkEnd w:id="98"/>
-    <w:bookmarkStart w:id="102" w:name="fig:spatial"/>
+    <w:bookmarkEnd w:id="77"/>
+    <w:bookmarkStart w:id="81" w:name="fig:spatial"/>
     <w:p>
       <w:pPr>
         <w:pStyle w:val="CaptionedFigure"/>
@@ -2937,18 +2916,18 @@
           <wp:inline>
             <wp:extent cx="4000500" cy="3184166"/>
             <wp:effectExtent b="0" l="0" r="0" t="0"/>
-            <wp:docPr descr="" title="" id="100" name="Picture"/>
+            <wp:docPr descr="" title="" id="79" name="Picture"/>
             <a:graphic>
               <a:graphicData uri="http://schemas.openxmlformats.org/drawingml/2006/picture">
                 <pic:pic>
                   <pic:nvPicPr>
-                    <pic:cNvPr descr="figures/spatial_map.png" id="101" name="Picture"/>
+                    <pic:cNvPr descr="figures/spatial_map.png" id="80" name="Picture"/>
                     <pic:cNvPicPr>
                       <a:picLocks noChangeArrowheads="1" noChangeAspect="1"/>
                     </pic:cNvPicPr>
                   </pic:nvPicPr>
                   <pic:blipFill>
-                    <a:blip r:embed="rId99"/>
+                    <a:blip r:embed="rId78"/>
                     <a:stretch>
                       <a:fillRect/>
                     </a:stretch>
@@ -2983,7 +2962,7 @@
         <w:t xml:space="preserve">Figure 14: Spatial distribution of predicted condition ratings across building locations. Geographic clustering of high-risk buildings suggests shared environmental exposures (e.g., groundwater, pollution) that warrant district-level interventions rather than building-by-building approaches.</w:t>
       </w:r>
     </w:p>
-    <w:bookmarkEnd w:id="102"/>
+    <w:bookmarkEnd w:id="81"/>
     <w:p>
       <w:pPr>
         <w:pStyle w:val="BodyText"/>
@@ -3134,9 +3113,9 @@
         <w:t xml:space="preserve">If model output is strong and field evidence is ambiguous, use the model to prioritize further investigation; always document your reasoning for future reference and accountability.</w:t>
       </w:r>
     </w:p>
-    <w:bookmarkEnd w:id="103"/>
-    <w:bookmarkEnd w:id="104"/>
-    <w:bookmarkStart w:id="105" w:name="challenges-and-tips"/>
+    <w:bookmarkEnd w:id="82"/>
+    <w:bookmarkEnd w:id="83"/>
+    <w:bookmarkStart w:id="84" w:name="challenges-and-tips"/>
     <w:p>
       <w:pPr>
         <w:pStyle w:val="Heading1"/>
@@ -3287,8 +3266,8 @@
         <w:t xml:space="preserve">For datasets spanning decades, recent 10-15 year rolling windows often perform better than cumulative data because they prioritize current conditions over historical patterns that may no longer apply.</w:t>
       </w:r>
     </w:p>
-    <w:bookmarkEnd w:id="105"/>
-    <w:bookmarkStart w:id="159" w:name="interactive-tutorials"/>
+    <w:bookmarkEnd w:id="84"/>
+    <w:bookmarkStart w:id="138" w:name="interactive-tutorials"/>
     <w:p>
       <w:pPr>
         <w:pStyle w:val="Heading1"/>
@@ -3520,8 +3499,8 @@
         <w:t xml:space="preserve">The synthetic dataset includes 200 heritage buildings with 15 variables (construction year, district, material type, foundation type, temperature, rainfall, humidity, freeze-thaw cycles, soil moisture, crack width, salt deposition, condition rating, intervention urgency).</w:t>
       </w:r>
     </w:p>
-    <w:bookmarkStart w:id="158" w:name="refs"/>
-    <w:bookmarkStart w:id="107" w:name="ref-basu2018"/>
+    <w:bookmarkStart w:id="137" w:name="refs"/>
+    <w:bookmarkStart w:id="86" w:name="ref-basu2018"/>
     <w:p>
       <w:pPr>
         <w:pStyle w:val="Bibliography"/>
@@ -3554,7 +3533,7 @@
       <w:r>
         <w:t xml:space="preserve"> </w:t>
       </w:r>
-      <w:hyperlink r:id="rId106">
+      <w:hyperlink r:id="rId85">
         <w:r>
           <w:rPr>
             <w:rStyle w:val="Hyperlink"/>
@@ -3566,8 +3545,8 @@
         <w:t xml:space="preserve">.</w:t>
       </w:r>
     </w:p>
-    <w:bookmarkEnd w:id="107"/>
-    <w:bookmarkStart w:id="109" w:name="ref-bhagat2025"/>
+    <w:bookmarkEnd w:id="86"/>
+    <w:bookmarkStart w:id="88" w:name="ref-bhagat2025"/>
     <w:p>
       <w:pPr>
         <w:pStyle w:val="Bibliography"/>
@@ -3600,7 +3579,7 @@
       <w:r>
         <w:t xml:space="preserve"> </w:t>
       </w:r>
-      <w:hyperlink r:id="rId108">
+      <w:hyperlink r:id="rId87">
         <w:r>
           <w:rPr>
             <w:rStyle w:val="Hyperlink"/>
@@ -3612,8 +3591,8 @@
         <w:t xml:space="preserve">.</w:t>
       </w:r>
     </w:p>
-    <w:bookmarkEnd w:id="109"/>
-    <w:bookmarkStart w:id="111" w:name="ref-breiman2001"/>
+    <w:bookmarkEnd w:id="88"/>
+    <w:bookmarkStart w:id="90" w:name="ref-breiman2001"/>
     <w:p>
       <w:pPr>
         <w:pStyle w:val="Bibliography"/>
@@ -3646,7 +3625,7 @@
       <w:r>
         <w:t xml:space="preserve"> </w:t>
       </w:r>
-      <w:hyperlink r:id="rId110">
+      <w:hyperlink r:id="rId89">
         <w:r>
           <w:rPr>
             <w:rStyle w:val="Hyperlink"/>
@@ -3658,8 +3637,8 @@
         <w:t xml:space="preserve">.</w:t>
       </w:r>
     </w:p>
-    <w:bookmarkEnd w:id="111"/>
-    <w:bookmarkStart w:id="113" w:name="ref-calle2010"/>
+    <w:bookmarkEnd w:id="90"/>
+    <w:bookmarkStart w:id="92" w:name="ref-calle2010"/>
     <w:p>
       <w:pPr>
         <w:pStyle w:val="Bibliography"/>
@@ -3689,7 +3668,7 @@
       <w:r>
         <w:t xml:space="preserve">12, no. 1 (2011): 86–89. https://doi.org/</w:t>
       </w:r>
-      <w:hyperlink r:id="rId112">
+      <w:hyperlink r:id="rId91">
         <w:r>
           <w:rPr>
             <w:rStyle w:val="Hyperlink"/>
@@ -3701,8 +3680,8 @@
         <w:t xml:space="preserve">.</w:t>
       </w:r>
     </w:p>
-    <w:bookmarkEnd w:id="113"/>
-    <w:bookmarkStart w:id="115" w:name="ref-ewald2024"/>
+    <w:bookmarkEnd w:id="92"/>
+    <w:bookmarkStart w:id="94" w:name="ref-ewald2024"/>
     <w:p>
       <w:pPr>
         <w:pStyle w:val="Bibliography"/>
@@ -3726,7 +3705,7 @@
       <w:r>
         <w:t xml:space="preserve"> </w:t>
       </w:r>
-      <w:hyperlink r:id="rId114">
+      <w:hyperlink r:id="rId93">
         <w:r>
           <w:rPr>
             <w:rStyle w:val="Hyperlink"/>
@@ -3738,8 +3717,8 @@
         <w:t xml:space="preserve">.</w:t>
       </w:r>
     </w:p>
-    <w:bookmarkEnd w:id="115"/>
-    <w:bookmarkStart w:id="117" w:name="ref-fodor2002"/>
+    <w:bookmarkEnd w:id="94"/>
+    <w:bookmarkStart w:id="96" w:name="ref-fodor2002"/>
     <w:p>
       <w:pPr>
         <w:pStyle w:val="Bibliography"/>
@@ -3763,7 +3742,7 @@
       <w:r>
         <w:t xml:space="preserve"> </w:t>
       </w:r>
-      <w:hyperlink r:id="rId116">
+      <w:hyperlink r:id="rId95">
         <w:r>
           <w:rPr>
             <w:rStyle w:val="Hyperlink"/>
@@ -3775,8 +3754,8 @@
         <w:t xml:space="preserve">.</w:t>
       </w:r>
     </w:p>
-    <w:bookmarkEnd w:id="117"/>
-    <w:bookmarkStart w:id="119" w:name="ref-friedman2001"/>
+    <w:bookmarkEnd w:id="96"/>
+    <w:bookmarkStart w:id="98" w:name="ref-friedman2001"/>
     <w:p>
       <w:pPr>
         <w:pStyle w:val="Bibliography"/>
@@ -3809,7 +3788,7 @@
       <w:r>
         <w:t xml:space="preserve"> </w:t>
       </w:r>
-      <w:hyperlink r:id="rId118">
+      <w:hyperlink r:id="rId97">
         <w:r>
           <w:rPr>
             <w:rStyle w:val="Hyperlink"/>
@@ -3821,8 +3800,8 @@
         <w:t xml:space="preserve">.</w:t>
       </w:r>
     </w:p>
-    <w:bookmarkEnd w:id="119"/>
-    <w:bookmarkStart w:id="121" w:name="ref-frost2023"/>
+    <w:bookmarkEnd w:id="98"/>
+    <w:bookmarkStart w:id="100" w:name="ref-frost2023"/>
     <w:p>
       <w:pPr>
         <w:pStyle w:val="Bibliography"/>
@@ -3846,7 +3825,7 @@
       <w:r>
         <w:t xml:space="preserve"> </w:t>
       </w:r>
-      <w:hyperlink r:id="rId120">
+      <w:hyperlink r:id="rId99">
         <w:r>
           <w:rPr>
             <w:rStyle w:val="Hyperlink"/>
@@ -3858,8 +3837,8 @@
         <w:t xml:space="preserve">.</w:t>
       </w:r>
     </w:p>
-    <w:bookmarkEnd w:id="121"/>
-    <w:bookmarkStart w:id="123" w:name="ref-googlecolab2025"/>
+    <w:bookmarkEnd w:id="100"/>
+    <w:bookmarkStart w:id="102" w:name="ref-googlecolab2025"/>
     <w:p>
       <w:pPr>
         <w:pStyle w:val="Bibliography"/>
@@ -3883,7 +3862,7 @@
       <w:r>
         <w:t xml:space="preserve"> </w:t>
       </w:r>
-      <w:hyperlink r:id="rId122">
+      <w:hyperlink r:id="rId101">
         <w:r>
           <w:rPr>
             <w:rStyle w:val="Hyperlink"/>
@@ -3895,8 +3874,8 @@
         <w:t xml:space="preserve">.</w:t>
       </w:r>
     </w:p>
-    <w:bookmarkEnd w:id="123"/>
-    <w:bookmarkStart w:id="125" w:name="ref-goretzko2021"/>
+    <w:bookmarkEnd w:id="102"/>
+    <w:bookmarkStart w:id="104" w:name="ref-goretzko2021"/>
     <w:p>
       <w:pPr>
         <w:pStyle w:val="Bibliography"/>
@@ -3929,7 +3908,7 @@
       <w:r>
         <w:t xml:space="preserve"> </w:t>
       </w:r>
-      <w:hyperlink r:id="rId124">
+      <w:hyperlink r:id="rId103">
         <w:r>
           <w:rPr>
             <w:rStyle w:val="Hyperlink"/>
@@ -3941,8 +3920,8 @@
         <w:t xml:space="preserve">.</w:t>
       </w:r>
     </w:p>
-    <w:bookmarkEnd w:id="125"/>
-    <w:bookmarkStart w:id="127" w:name="ref-gracemartin2021"/>
+    <w:bookmarkEnd w:id="104"/>
+    <w:bookmarkStart w:id="106" w:name="ref-gracemartin2021"/>
     <w:p>
       <w:pPr>
         <w:pStyle w:val="Bibliography"/>
@@ -3966,7 +3945,7 @@
       <w:r>
         <w:t xml:space="preserve"> </w:t>
       </w:r>
-      <w:hyperlink r:id="rId126">
+      <w:hyperlink r:id="rId105">
         <w:r>
           <w:rPr>
             <w:rStyle w:val="Hyperlink"/>
@@ -3978,8 +3957,8 @@
         <w:t xml:space="preserve">.</w:t>
       </w:r>
     </w:p>
-    <w:bookmarkEnd w:id="127"/>
-    <w:bookmarkStart w:id="129" w:name="ref-gulati"/>
+    <w:bookmarkEnd w:id="106"/>
+    <w:bookmarkStart w:id="108" w:name="ref-gulati"/>
     <w:p>
       <w:pPr>
         <w:pStyle w:val="Bibliography"/>
@@ -4003,7 +3982,7 @@
       <w:r>
         <w:t xml:space="preserve"> </w:t>
       </w:r>
-      <w:hyperlink r:id="rId128">
+      <w:hyperlink r:id="rId107">
         <w:r>
           <w:rPr>
             <w:rStyle w:val="Hyperlink"/>
@@ -4015,8 +3994,8 @@
         <w:t xml:space="preserve">.</w:t>
       </w:r>
     </w:p>
-    <w:bookmarkEnd w:id="129"/>
-    <w:bookmarkStart w:id="131" w:name="ref-KALLAS2025b"/>
+    <w:bookmarkEnd w:id="108"/>
+    <w:bookmarkStart w:id="110" w:name="ref-KALLAS2025b"/>
     <w:p>
       <w:pPr>
         <w:pStyle w:val="Bibliography"/>
@@ -4046,7 +4025,7 @@
       <w:r>
         <w:t xml:space="preserve">128 (2025): 105672. https://doi.org/</w:t>
       </w:r>
-      <w:hyperlink r:id="rId130">
+      <w:hyperlink r:id="rId109">
         <w:r>
           <w:rPr>
             <w:rStyle w:val="Hyperlink"/>
@@ -4058,8 +4037,8 @@
         <w:t xml:space="preserve">.</w:t>
       </w:r>
     </w:p>
-    <w:bookmarkEnd w:id="131"/>
-    <w:bookmarkStart w:id="133" w:name="ref-KALLAS2024"/>
+    <w:bookmarkEnd w:id="110"/>
+    <w:bookmarkStart w:id="112" w:name="ref-KALLAS2024"/>
     <w:p>
       <w:pPr>
         <w:pStyle w:val="Bibliography"/>
@@ -4089,7 +4068,7 @@
       <w:r>
         <w:t xml:space="preserve">110 (2024): 104640. https://doi.org/</w:t>
       </w:r>
-      <w:hyperlink r:id="rId132">
+      <w:hyperlink r:id="rId111">
         <w:r>
           <w:rPr>
             <w:rStyle w:val="Hyperlink"/>
@@ -4101,8 +4080,8 @@
         <w:t xml:space="preserve">.</w:t>
       </w:r>
     </w:p>
-    <w:bookmarkEnd w:id="133"/>
-    <w:bookmarkStart w:id="135" w:name="ref-Kallas2025a"/>
+    <w:bookmarkEnd w:id="112"/>
+    <w:bookmarkStart w:id="114" w:name="ref-Kallas2025a"/>
     <w:p>
       <w:pPr>
         <w:pStyle w:val="Bibliography"/>
@@ -4135,7 +4114,7 @@
       <w:r>
         <w:t xml:space="preserve"> </w:t>
       </w:r>
-      <w:hyperlink r:id="rId134">
+      <w:hyperlink r:id="rId113">
         <w:r>
           <w:rPr>
             <w:rStyle w:val="Hyperlink"/>
@@ -4147,8 +4126,8 @@
         <w:t xml:space="preserve">.</w:t>
       </w:r>
     </w:p>
-    <w:bookmarkEnd w:id="135"/>
-    <w:bookmarkStart w:id="137" w:name="ref-mikesell1986"/>
+    <w:bookmarkEnd w:id="114"/>
+    <w:bookmarkStart w:id="116" w:name="ref-mikesell1986"/>
     <w:p>
       <w:pPr>
         <w:pStyle w:val="Bibliography"/>
@@ -4181,7 +4160,7 @@
       <w:r>
         <w:t xml:space="preserve"> </w:t>
       </w:r>
-      <w:hyperlink r:id="rId136">
+      <w:hyperlink r:id="rId115">
         <w:r>
           <w:rPr>
             <w:rStyle w:val="Hyperlink"/>
@@ -4193,8 +4172,8 @@
         <w:t xml:space="preserve">.</w:t>
       </w:r>
     </w:p>
-    <w:bookmarkEnd w:id="137"/>
-    <w:bookmarkStart w:id="139" w:name="ref-palomares2024"/>
+    <w:bookmarkEnd w:id="116"/>
+    <w:bookmarkStart w:id="118" w:name="ref-palomares2024"/>
     <w:p>
       <w:pPr>
         <w:pStyle w:val="Bibliography"/>
@@ -4218,7 +4197,7 @@
       <w:r>
         <w:t xml:space="preserve"> </w:t>
       </w:r>
-      <w:hyperlink r:id="rId138">
+      <w:hyperlink r:id="rId117">
         <w:r>
           <w:rPr>
             <w:rStyle w:val="Hyperlink"/>
@@ -4230,8 +4209,8 @@
         <w:t xml:space="preserve">.</w:t>
       </w:r>
     </w:p>
-    <w:bookmarkEnd w:id="139"/>
-    <w:bookmarkStart w:id="141" w:name="ref-pennstate2025"/>
+    <w:bookmarkEnd w:id="118"/>
+    <w:bookmarkStart w:id="120" w:name="ref-pennstate2025"/>
     <w:p>
       <w:pPr>
         <w:pStyle w:val="Bibliography"/>
@@ -4255,7 +4234,7 @@
       <w:r>
         <w:t xml:space="preserve"> </w:t>
       </w:r>
-      <w:hyperlink r:id="rId140">
+      <w:hyperlink r:id="rId119">
         <w:r>
           <w:rPr>
             <w:rStyle w:val="Hyperlink"/>
@@ -4267,8 +4246,8 @@
         <w:t xml:space="preserve">.</w:t>
       </w:r>
     </w:p>
-    <w:bookmarkEnd w:id="141"/>
-    <w:bookmarkStart w:id="143" w:name="ref-saarela2021"/>
+    <w:bookmarkEnd w:id="120"/>
+    <w:bookmarkStart w:id="122" w:name="ref-saarela2021"/>
     <w:p>
       <w:pPr>
         <w:pStyle w:val="Bibliography"/>
@@ -4301,7 +4280,7 @@
       <w:r>
         <w:t xml:space="preserve"> </w:t>
       </w:r>
-      <w:hyperlink r:id="rId142">
+      <w:hyperlink r:id="rId121">
         <w:r>
           <w:rPr>
             <w:rStyle w:val="Hyperlink"/>
@@ -4313,8 +4292,8 @@
         <w:t xml:space="preserve">.</w:t>
       </w:r>
     </w:p>
-    <w:bookmarkEnd w:id="143"/>
-    <w:bookmarkStart w:id="145" w:name="ref-amb2025"/>
+    <w:bookmarkEnd w:id="122"/>
+    <w:bookmarkStart w:id="124" w:name="ref-amb2025"/>
     <w:p>
       <w:pPr>
         <w:pStyle w:val="Bibliography"/>
@@ -4344,7 +4323,7 @@
       <w:r>
         <w:t xml:space="preserve"> </w:t>
       </w:r>
-      <w:hyperlink r:id="rId144">
+      <w:hyperlink r:id="rId123">
         <w:r>
           <w:rPr>
             <w:rStyle w:val="Hyperlink"/>
@@ -4356,8 +4335,8 @@
         <w:t xml:space="preserve">.</w:t>
       </w:r>
     </w:p>
-    <w:bookmarkEnd w:id="145"/>
-    <w:bookmarkStart w:id="147" w:name="ref-neurond2024"/>
+    <w:bookmarkEnd w:id="124"/>
+    <w:bookmarkStart w:id="126" w:name="ref-neurond2024"/>
     <w:p>
       <w:pPr>
         <w:pStyle w:val="Bibliography"/>
@@ -4381,7 +4360,7 @@
       <w:r>
         <w:t xml:space="preserve"> </w:t>
       </w:r>
-      <w:hyperlink r:id="rId146">
+      <w:hyperlink r:id="rId125">
         <w:r>
           <w:rPr>
             <w:rStyle w:val="Hyperlink"/>
@@ -4393,8 +4372,8 @@
         <w:t xml:space="preserve">.</w:t>
       </w:r>
     </w:p>
-    <w:bookmarkEnd w:id="147"/>
-    <w:bookmarkStart w:id="149" w:name="ref-unesco2014"/>
+    <w:bookmarkEnd w:id="126"/>
+    <w:bookmarkStart w:id="128" w:name="ref-unesco2014"/>
     <w:p>
       <w:pPr>
         <w:pStyle w:val="Bibliography"/>
@@ -4418,7 +4397,7 @@
       <w:r>
         <w:t xml:space="preserve"> </w:t>
       </w:r>
-      <w:hyperlink r:id="rId148">
+      <w:hyperlink r:id="rId127">
         <w:r>
           <w:rPr>
             <w:rStyle w:val="Hyperlink"/>
@@ -4430,8 +4409,8 @@
         <w:t xml:space="preserve">.</w:t>
       </w:r>
     </w:p>
-    <w:bookmarkEnd w:id="149"/>
-    <w:bookmarkStart w:id="151" w:name="ref-wang2016"/>
+    <w:bookmarkEnd w:id="128"/>
+    <w:bookmarkStart w:id="130" w:name="ref-wang2016"/>
     <w:p>
       <w:pPr>
         <w:pStyle w:val="Bibliography"/>
@@ -4464,7 +4443,7 @@
       <w:r>
         <w:t xml:space="preserve"> </w:t>
       </w:r>
-      <w:hyperlink r:id="rId150">
+      <w:hyperlink r:id="rId129">
         <w:r>
           <w:rPr>
             <w:rStyle w:val="Hyperlink"/>
@@ -4476,8 +4455,8 @@
         <w:t xml:space="preserve">.</w:t>
       </w:r>
     </w:p>
-    <w:bookmarkEnd w:id="151"/>
-    <w:bookmarkStart w:id="153" w:name="ref-wani2025"/>
+    <w:bookmarkEnd w:id="130"/>
+    <w:bookmarkStart w:id="132" w:name="ref-wani2025"/>
     <w:p>
       <w:pPr>
         <w:pStyle w:val="Bibliography"/>
@@ -4510,7 +4489,7 @@
       <w:r>
         <w:t xml:space="preserve"> </w:t>
       </w:r>
-      <w:hyperlink r:id="rId152">
+      <w:hyperlink r:id="rId131">
         <w:r>
           <w:rPr>
             <w:rStyle w:val="Hyperlink"/>
@@ -4522,8 +4501,8 @@
         <w:t xml:space="preserve">.</w:t>
       </w:r>
     </w:p>
-    <w:bookmarkEnd w:id="153"/>
-    <w:bookmarkStart w:id="155" w:name="ref-williams2010"/>
+    <w:bookmarkEnd w:id="132"/>
+    <w:bookmarkStart w:id="134" w:name="ref-williams2010"/>
     <w:p>
       <w:pPr>
         <w:pStyle w:val="Bibliography"/>
@@ -4556,7 +4535,7 @@
       <w:r>
         <w:t xml:space="preserve"> </w:t>
       </w:r>
-      <w:hyperlink r:id="rId154">
+      <w:hyperlink r:id="rId133">
         <w:r>
           <w:rPr>
             <w:rStyle w:val="Hyperlink"/>
@@ -4568,8 +4547,8 @@
         <w:t xml:space="preserve">.</w:t>
       </w:r>
     </w:p>
-    <w:bookmarkEnd w:id="155"/>
-    <w:bookmarkStart w:id="157" w:name="ref-zhou2021"/>
+    <w:bookmarkEnd w:id="134"/>
+    <w:bookmarkStart w:id="136" w:name="ref-zhou2021"/>
     <w:p>
       <w:pPr>
         <w:pStyle w:val="Bibliography"/>
@@ -4602,7 +4581,7 @@
       <w:r>
         <w:t xml:space="preserve"> </w:t>
       </w:r>
-      <w:hyperlink r:id="rId156">
+      <w:hyperlink r:id="rId135">
         <w:r>
           <w:rPr>
             <w:rStyle w:val="Hyperlink"/>
@@ -4614,9 +4593,9 @@
         <w:t xml:space="preserve">.</w:t>
       </w:r>
     </w:p>
-    <w:bookmarkEnd w:id="157"/>
-    <w:bookmarkEnd w:id="158"/>
-    <w:bookmarkEnd w:id="159"/>
+    <w:bookmarkEnd w:id="136"/>
+    <w:bookmarkEnd w:id="137"/>
+    <w:bookmarkEnd w:id="138"/>
     <w:p>
       <w:pPr>
         <w:pStyle w:val="Heading1"/>

</xml_diff>

<commit_message>
Suppress duplicate bibliography list
</commit_message>
<xml_diff>
--- a/main.docx
+++ b/main.docx
@@ -3267,7 +3267,7 @@
       </w:r>
     </w:p>
     <w:bookmarkEnd w:id="84"/>
-    <w:bookmarkStart w:id="138" w:name="interactive-tutorials"/>
+    <w:bookmarkStart w:id="85" w:name="interactive-tutorials"/>
     <w:p>
       <w:pPr>
         <w:pStyle w:val="Heading1"/>
@@ -3499,1103 +3499,7 @@
         <w:t xml:space="preserve">The synthetic dataset includes 200 heritage buildings with 15 variables (construction year, district, material type, foundation type, temperature, rainfall, humidity, freeze-thaw cycles, soil moisture, crack width, salt deposition, condition rating, intervention urgency).</w:t>
       </w:r>
     </w:p>
-    <w:bookmarkStart w:id="137" w:name="refs"/>
-    <w:bookmarkStart w:id="86" w:name="ref-basu2018"/>
-    <w:p>
-      <w:pPr>
-        <w:pStyle w:val="Bibliography"/>
-      </w:pPr>
-      <w:r>
-        <w:t xml:space="preserve">Basu, Sumanta, Karl Kumbier, James B. Brown, and Bin Yu.</w:t>
-      </w:r>
-      <w:r>
-        <w:t xml:space="preserve"> </w:t>
-      </w:r>
-      <w:r>
-        <w:t xml:space="preserve">“Iterative Random Forests to Discover Predictive and Stable High-Order Interactions.”</w:t>
-      </w:r>
-      <w:r>
-        <w:t xml:space="preserve"> </w:t>
-      </w:r>
-      <w:r>
-        <w:rPr>
-          <w:i/>
-          <w:iCs/>
-        </w:rPr>
-        <w:t xml:space="preserve">Proceedings of the National Academy of Sciences of the United States of America</w:t>
-      </w:r>
-      <w:r>
-        <w:t xml:space="preserve"> </w:t>
-      </w:r>
-      <w:r>
-        <w:t xml:space="preserve">115, no. 8 (2018): 1943–48.</w:t>
-      </w:r>
-      <w:r>
-        <w:t xml:space="preserve"> </w:t>
-      </w:r>
-      <w:hyperlink r:id="rId85">
-        <w:r>
-          <w:rPr>
-            <w:rStyle w:val="Hyperlink"/>
-          </w:rPr>
-          <w:t xml:space="preserve">https://doi.org/10.1073/pnas.1711236115</w:t>
-        </w:r>
-      </w:hyperlink>
-      <w:r>
-        <w:t xml:space="preserve">.</w:t>
-      </w:r>
-    </w:p>
-    <w:bookmarkEnd w:id="86"/>
-    <w:bookmarkStart w:id="88" w:name="ref-bhagat2025"/>
-    <w:p>
-      <w:pPr>
-        <w:pStyle w:val="Bibliography"/>
-      </w:pPr>
-      <w:r>
-        <w:t xml:space="preserve">Bhagat, Meenu, and Brijesh Bakariya.</w:t>
-      </w:r>
-      <w:r>
-        <w:t xml:space="preserve"> </w:t>
-      </w:r>
-      <w:r>
-        <w:t xml:space="preserve">“A Comprehensive Review of Cross-Validation Techniques in Machine Learning.”</w:t>
-      </w:r>
-      <w:r>
-        <w:t xml:space="preserve"> </w:t>
-      </w:r>
-      <w:r>
-        <w:rPr>
-          <w:i/>
-          <w:iCs/>
-        </w:rPr>
-        <w:t xml:space="preserve">International Journal of Smart and Archived Technology</w:t>
-      </w:r>
-      <w:r>
-        <w:t xml:space="preserve"> </w:t>
-      </w:r>
-      <w:r>
-        <w:t xml:space="preserve">16 (2025): 2229–7677.</w:t>
-      </w:r>
-      <w:r>
-        <w:t xml:space="preserve"> </w:t>
-      </w:r>
-      <w:hyperlink r:id="rId87">
-        <w:r>
-          <w:rPr>
-            <w:rStyle w:val="Hyperlink"/>
-          </w:rPr>
-          <w:t xml:space="preserve">https://doi.org/10.1234/ijsat.2025.01.1305</w:t>
-        </w:r>
-      </w:hyperlink>
-      <w:r>
-        <w:t xml:space="preserve">.</w:t>
-      </w:r>
-    </w:p>
-    <w:bookmarkEnd w:id="88"/>
-    <w:bookmarkStart w:id="90" w:name="ref-breiman2001"/>
-    <w:p>
-      <w:pPr>
-        <w:pStyle w:val="Bibliography"/>
-      </w:pPr>
-      <w:r>
-        <w:t xml:space="preserve">Breiman, Leo.</w:t>
-      </w:r>
-      <w:r>
-        <w:t xml:space="preserve"> </w:t>
-      </w:r>
-      <w:r>
-        <w:t xml:space="preserve">“Random Forests.”</w:t>
-      </w:r>
-      <w:r>
-        <w:t xml:space="preserve"> </w:t>
-      </w:r>
-      <w:r>
-        <w:rPr>
-          <w:i/>
-          <w:iCs/>
-        </w:rPr>
-        <w:t xml:space="preserve">Machine Learning</w:t>
-      </w:r>
-      <w:r>
-        <w:t xml:space="preserve"> </w:t>
-      </w:r>
-      <w:r>
-        <w:t xml:space="preserve">45, no. 1 (2001): 5–32.</w:t>
-      </w:r>
-      <w:r>
-        <w:t xml:space="preserve"> </w:t>
-      </w:r>
-      <w:hyperlink r:id="rId89">
-        <w:r>
-          <w:rPr>
-            <w:rStyle w:val="Hyperlink"/>
-          </w:rPr>
-          <w:t xml:space="preserve">https://doi.org/10.1023/A:1010933404324</w:t>
-        </w:r>
-      </w:hyperlink>
-      <w:r>
-        <w:t xml:space="preserve">.</w:t>
-      </w:r>
-    </w:p>
-    <w:bookmarkEnd w:id="90"/>
-    <w:bookmarkStart w:id="92" w:name="ref-calle2010"/>
-    <w:p>
-      <w:pPr>
-        <w:pStyle w:val="Bibliography"/>
-      </w:pPr>
-      <w:r>
-        <w:t xml:space="preserve">Calle, M. Luz, and Víctor Urrea.</w:t>
-      </w:r>
-      <w:r>
-        <w:t xml:space="preserve"> </w:t>
-      </w:r>
-      <w:r>
-        <w:t xml:space="preserve">“Letter to the Editor: Stability of Random Forest Importance Measures.”</w:t>
-      </w:r>
-      <w:r>
-        <w:t xml:space="preserve"> </w:t>
-      </w:r>
-      <w:r>
-        <w:rPr>
-          <w:i/>
-          <w:iCs/>
-        </w:rPr>
-        <w:t xml:space="preserve">Briefings in Bioinformatics</w:t>
-      </w:r>
-      <w:r>
-        <w:t xml:space="preserve"> </w:t>
-      </w:r>
-      <w:r>
-        <w:t xml:space="preserve">12, no. 1 (2011): 86–89. https://doi.org/</w:t>
-      </w:r>
-      <w:hyperlink r:id="rId91">
-        <w:r>
-          <w:rPr>
-            <w:rStyle w:val="Hyperlink"/>
-          </w:rPr>
-          <w:t xml:space="preserve">https://doi.org/10.1093/bib/bbq011</w:t>
-        </w:r>
-      </w:hyperlink>
-      <w:r>
-        <w:t xml:space="preserve">.</w:t>
-      </w:r>
-    </w:p>
-    <w:bookmarkEnd w:id="92"/>
-    <w:bookmarkStart w:id="94" w:name="ref-ewald2024"/>
-    <w:p>
-      <w:pPr>
-        <w:pStyle w:val="Bibliography"/>
-      </w:pPr>
-      <w:r>
-        <w:t xml:space="preserve">Ewald, Fiona K., Ludwig Bothmann, Marvin N. Wright, Bernd Bischl, and Giuseppe Casalicchio.</w:t>
-      </w:r>
-      <w:r>
-        <w:t xml:space="preserve"> </w:t>
-      </w:r>
-      <w:r>
-        <w:rPr>
-          <w:i/>
-          <w:iCs/>
-        </w:rPr>
-        <w:t xml:space="preserve">A Guide to Feature Importance Methods for Scientific Inference</w:t>
-      </w:r>
-      <w:r>
-        <w:t xml:space="preserve">. arXiv preprint arXiv:2404.12862, 2024.</w:t>
-      </w:r>
-      <w:r>
-        <w:t xml:space="preserve"> </w:t>
-      </w:r>
-      <w:hyperlink r:id="rId93">
-        <w:r>
-          <w:rPr>
-            <w:rStyle w:val="Hyperlink"/>
-          </w:rPr>
-          <w:t xml:space="preserve">https://arxiv.org/abs/2404.12862</w:t>
-        </w:r>
-      </w:hyperlink>
-      <w:r>
-        <w:t xml:space="preserve">.</w:t>
-      </w:r>
-    </w:p>
-    <w:bookmarkEnd w:id="94"/>
-    <w:bookmarkStart w:id="96" w:name="ref-fodor2002"/>
-    <w:p>
-      <w:pPr>
-        <w:pStyle w:val="Bibliography"/>
-      </w:pPr>
-      <w:r>
-        <w:t xml:space="preserve">Fodor, Imola K.</w:t>
-      </w:r>
-      <w:r>
-        <w:t xml:space="preserve"> </w:t>
-      </w:r>
-      <w:r>
-        <w:rPr>
-          <w:i/>
-          <w:iCs/>
-        </w:rPr>
-        <w:t xml:space="preserve">A Survey of Dimension Reduction Techniques</w:t>
-      </w:r>
-      <w:r>
-        <w:t xml:space="preserve">. Lawrence Livermore National Laboratory, 2002.</w:t>
-      </w:r>
-      <w:r>
-        <w:t xml:space="preserve"> </w:t>
-      </w:r>
-      <w:hyperlink r:id="rId95">
-        <w:r>
-          <w:rPr>
-            <w:rStyle w:val="Hyperlink"/>
-          </w:rPr>
-          <w:t xml:space="preserve">https://computing.llnl.gov/sites/default/files/148494.pdf</w:t>
-        </w:r>
-      </w:hyperlink>
-      <w:r>
-        <w:t xml:space="preserve">.</w:t>
-      </w:r>
-    </w:p>
-    <w:bookmarkEnd w:id="96"/>
-    <w:bookmarkStart w:id="98" w:name="ref-friedman2001"/>
-    <w:p>
-      <w:pPr>
-        <w:pStyle w:val="Bibliography"/>
-      </w:pPr>
-      <w:r>
-        <w:t xml:space="preserve">Friedman, Jerome H.</w:t>
-      </w:r>
-      <w:r>
-        <w:t xml:space="preserve"> </w:t>
-      </w:r>
-      <w:r>
-        <w:t xml:space="preserve">“Greedy Function Approximation: A Gradient Boosting Machine.”</w:t>
-      </w:r>
-      <w:r>
-        <w:t xml:space="preserve"> </w:t>
-      </w:r>
-      <w:r>
-        <w:rPr>
-          <w:i/>
-          <w:iCs/>
-        </w:rPr>
-        <w:t xml:space="preserve">Annals of Statistics</w:t>
-      </w:r>
-      <w:r>
-        <w:t xml:space="preserve"> </w:t>
-      </w:r>
-      <w:r>
-        <w:t xml:space="preserve">29, no. 5 (2001): 1189–232.</w:t>
-      </w:r>
-      <w:r>
-        <w:t xml:space="preserve"> </w:t>
-      </w:r>
-      <w:hyperlink r:id="rId97">
-        <w:r>
-          <w:rPr>
-            <w:rStyle w:val="Hyperlink"/>
-          </w:rPr>
-          <w:t xml:space="preserve">https://doi.org/10.1214/aos/1013203451</w:t>
-        </w:r>
-      </w:hyperlink>
-      <w:r>
-        <w:t xml:space="preserve">.</w:t>
-      </w:r>
-    </w:p>
-    <w:bookmarkEnd w:id="98"/>
-    <w:bookmarkStart w:id="100" w:name="ref-frost2023"/>
-    <w:p>
-      <w:pPr>
-        <w:pStyle w:val="Bibliography"/>
-      </w:pPr>
-      <w:r>
-        <w:t xml:space="preserve">Frost, Jim.</w:t>
-      </w:r>
-      <w:r>
-        <w:t xml:space="preserve"> </w:t>
-      </w:r>
-      <w:r>
-        <w:rPr>
-          <w:i/>
-          <w:iCs/>
-        </w:rPr>
-        <w:t xml:space="preserve">Correlation Vs Causation: Understanding the Differences</w:t>
-      </w:r>
-      <w:r>
-        <w:t xml:space="preserve">. 2023.</w:t>
-      </w:r>
-      <w:r>
-        <w:t xml:space="preserve"> </w:t>
-      </w:r>
-      <w:hyperlink r:id="rId99">
-        <w:r>
-          <w:rPr>
-            <w:rStyle w:val="Hyperlink"/>
-          </w:rPr>
-          <w:t xml:space="preserve">https://statisticsbyjim.com/basics/correlation-vs-causation</w:t>
-        </w:r>
-      </w:hyperlink>
-      <w:r>
-        <w:t xml:space="preserve">.</w:t>
-      </w:r>
-    </w:p>
-    <w:bookmarkEnd w:id="100"/>
-    <w:bookmarkStart w:id="102" w:name="ref-googlecolab2025"/>
-    <w:p>
-      <w:pPr>
-        <w:pStyle w:val="Bibliography"/>
-      </w:pPr>
-      <w:r>
-        <w:t xml:space="preserve">Google.</w:t>
-      </w:r>
-      <w:r>
-        <w:t xml:space="preserve"> </w:t>
-      </w:r>
-      <w:r>
-        <w:rPr>
-          <w:i/>
-          <w:iCs/>
-        </w:rPr>
-        <w:t xml:space="preserve">Google Colaboratory</w:t>
-      </w:r>
-      <w:r>
-        <w:t xml:space="preserve">. 2025.</w:t>
-      </w:r>
-      <w:r>
-        <w:t xml:space="preserve"> </w:t>
-      </w:r>
-      <w:hyperlink r:id="rId101">
-        <w:r>
-          <w:rPr>
-            <w:rStyle w:val="Hyperlink"/>
-          </w:rPr>
-          <w:t xml:space="preserve">https://colab.research.google.com</w:t>
-        </w:r>
-      </w:hyperlink>
-      <w:r>
-        <w:t xml:space="preserve">.</w:t>
-      </w:r>
-    </w:p>
-    <w:bookmarkEnd w:id="102"/>
-    <w:bookmarkStart w:id="104" w:name="ref-goretzko2021"/>
-    <w:p>
-      <w:pPr>
-        <w:pStyle w:val="Bibliography"/>
-      </w:pPr>
-      <w:r>
-        <w:t xml:space="preserve">Goretzko, David, Trang Thien Huong Pham, and Markus Bühner.</w:t>
-      </w:r>
-      <w:r>
-        <w:t xml:space="preserve"> </w:t>
-      </w:r>
-      <w:r>
-        <w:t xml:space="preserve">“Exploratory Factor Analysis: Current Use, Methodological Developments and Recommendations for Good Practice.”</w:t>
-      </w:r>
-      <w:r>
-        <w:t xml:space="preserve"> </w:t>
-      </w:r>
-      <w:r>
-        <w:rPr>
-          <w:i/>
-          <w:iCs/>
-        </w:rPr>
-        <w:t xml:space="preserve">Current Psychology</w:t>
-      </w:r>
-      <w:r>
-        <w:t xml:space="preserve"> </w:t>
-      </w:r>
-      <w:r>
-        <w:t xml:space="preserve">40, no. 6 (2021): 3510--3521.</w:t>
-      </w:r>
-      <w:r>
-        <w:t xml:space="preserve"> </w:t>
-      </w:r>
-      <w:hyperlink r:id="rId103">
-        <w:r>
-          <w:rPr>
-            <w:rStyle w:val="Hyperlink"/>
-          </w:rPr>
-          <w:t xml:space="preserve">https://doi.org/10.1007/s12144-019-00300-2</w:t>
-        </w:r>
-      </w:hyperlink>
-      <w:r>
-        <w:t xml:space="preserve">.</w:t>
-      </w:r>
-    </w:p>
-    <w:bookmarkEnd w:id="104"/>
-    <w:bookmarkStart w:id="106" w:name="ref-gracemartin2021"/>
-    <w:p>
-      <w:pPr>
-        <w:pStyle w:val="Bibliography"/>
-      </w:pPr>
-      <w:r>
-        <w:t xml:space="preserve">Grace‐Martin, Karen.</w:t>
-      </w:r>
-      <w:r>
-        <w:t xml:space="preserve"> </w:t>
-      </w:r>
-      <w:r>
-        <w:rPr>
-          <w:i/>
-          <w:iCs/>
-        </w:rPr>
-        <w:t xml:space="preserve">How Big of a Sample Size Do You Need for Factor Analysis?</w:t>
-      </w:r>
-      <w:r>
-        <w:t xml:space="preserve"> 2021.</w:t>
-      </w:r>
-      <w:r>
-        <w:t xml:space="preserve"> </w:t>
-      </w:r>
-      <w:hyperlink r:id="rId105">
-        <w:r>
-          <w:rPr>
-            <w:rStyle w:val="Hyperlink"/>
-          </w:rPr>
-          <w:t xml:space="preserve">https://www.theanalysisfactor.com/sample-size-needed-for-factor-analysis</w:t>
-        </w:r>
-      </w:hyperlink>
-      <w:r>
-        <w:t xml:space="preserve">.</w:t>
-      </w:r>
-    </w:p>
-    <w:bookmarkEnd w:id="106"/>
-    <w:bookmarkStart w:id="108" w:name="ref-gulati"/>
-    <w:p>
-      <w:pPr>
-        <w:pStyle w:val="Bibliography"/>
-      </w:pPr>
-      <w:r>
-        <w:t xml:space="preserve">Gulati, Jayita.</w:t>
-      </w:r>
-      <w:r>
-        <w:t xml:space="preserve"> </w:t>
-      </w:r>
-      <w:r>
-        <w:rPr>
-          <w:i/>
-          <w:iCs/>
-        </w:rPr>
-        <w:t xml:space="preserve">Logistic Vs SVM Vs Random Forest: Which One Wins for Small Datasets?</w:t>
-      </w:r>
-      <w:r>
-        <w:t xml:space="preserve"> 2025.</w:t>
-      </w:r>
-      <w:r>
-        <w:t xml:space="preserve"> </w:t>
-      </w:r>
-      <w:hyperlink r:id="rId107">
-        <w:r>
-          <w:rPr>
-            <w:rStyle w:val="Hyperlink"/>
-          </w:rPr>
-          <w:t xml:space="preserve">https://machinelearningmastery.com/logistic-vs-svm-vs-random-forest-which-one-wins-for-small-datasets/</w:t>
-        </w:r>
-      </w:hyperlink>
-      <w:r>
-        <w:t xml:space="preserve">.</w:t>
-      </w:r>
-    </w:p>
-    <w:bookmarkEnd w:id="108"/>
-    <w:bookmarkStart w:id="110" w:name="ref-KALLAS2025b"/>
-    <w:p>
-      <w:pPr>
-        <w:pStyle w:val="Bibliography"/>
-      </w:pPr>
-      <w:r>
-        <w:t xml:space="preserve">Kallas, Joe, and Rebecca Napolitano.</w:t>
-      </w:r>
-      <w:r>
-        <w:t xml:space="preserve"> </w:t>
-      </w:r>
-      <w:r>
-        <w:t xml:space="preserve">“Beyond Field Surveys: Understanding the Role of 3D Spatial Attributes for Data-Driven Blast Vulnerability Assessment of Masonry Buildings.”</w:t>
-      </w:r>
-      <w:r>
-        <w:t xml:space="preserve"> </w:t>
-      </w:r>
-      <w:r>
-        <w:rPr>
-          <w:i/>
-          <w:iCs/>
-        </w:rPr>
-        <w:t xml:space="preserve">International Journal of Disaster Risk Reduction</w:t>
-      </w:r>
-      <w:r>
-        <w:t xml:space="preserve"> </w:t>
-      </w:r>
-      <w:r>
-        <w:t xml:space="preserve">128 (2025): 105672. https://doi.org/</w:t>
-      </w:r>
-      <w:hyperlink r:id="rId109">
-        <w:r>
-          <w:rPr>
-            <w:rStyle w:val="Hyperlink"/>
-          </w:rPr>
-          <w:t xml:space="preserve">https://doi.org/10.1016/j.ijdrr.2025.105672</w:t>
-        </w:r>
-      </w:hyperlink>
-      <w:r>
-        <w:t xml:space="preserve">.</w:t>
-      </w:r>
-    </w:p>
-    <w:bookmarkEnd w:id="110"/>
-    <w:bookmarkStart w:id="112" w:name="ref-KALLAS2024"/>
-    <w:p>
-      <w:pPr>
-        <w:pStyle w:val="Bibliography"/>
-      </w:pPr>
-      <w:r>
-        <w:t xml:space="preserve">Kallas, Joe, and Rebecca Napolitano.</w:t>
-      </w:r>
-      <w:r>
-        <w:t xml:space="preserve"> </w:t>
-      </w:r>
-      <w:r>
-        <w:t xml:space="preserve">“Understanding Critical Masonry Building Attributes Shaping Vulnerability to Blast Loads: Data-Driven Insights from the 2020 Beirut Explosion.”</w:t>
-      </w:r>
-      <w:r>
-        <w:t xml:space="preserve"> </w:t>
-      </w:r>
-      <w:r>
-        <w:rPr>
-          <w:i/>
-          <w:iCs/>
-        </w:rPr>
-        <w:t xml:space="preserve">International Journal of Disaster Risk Reduction</w:t>
-      </w:r>
-      <w:r>
-        <w:t xml:space="preserve"> </w:t>
-      </w:r>
-      <w:r>
-        <w:t xml:space="preserve">110 (2024): 104640. https://doi.org/</w:t>
-      </w:r>
-      <w:hyperlink r:id="rId111">
-        <w:r>
-          <w:rPr>
-            <w:rStyle w:val="Hyperlink"/>
-          </w:rPr>
-          <w:t xml:space="preserve">https://doi.org/10.1016/j.ijdrr.2024.104640</w:t>
-        </w:r>
-      </w:hyperlink>
-      <w:r>
-        <w:t xml:space="preserve">.</w:t>
-      </w:r>
-    </w:p>
-    <w:bookmarkEnd w:id="112"/>
-    <w:bookmarkStart w:id="114" w:name="ref-Kallas2025a"/>
-    <w:p>
-      <w:pPr>
-        <w:pStyle w:val="Bibliography"/>
-      </w:pPr>
-      <w:r>
-        <w:t xml:space="preserve">Kallas, Joe, and Rebecca Napolitano.</w:t>
-      </w:r>
-      <w:r>
-        <w:t xml:space="preserve"> </w:t>
-      </w:r>
-      <w:r>
-        <w:t xml:space="preserve">“Understanding Key Building Attributes Influencing Flood Vulnerability in Masonry Structures After the 2023 Kakhovka Dam Breach in Ukraine.”</w:t>
-      </w:r>
-      <w:r>
-        <w:t xml:space="preserve"> </w:t>
-      </w:r>
-      <w:r>
-        <w:rPr>
-          <w:i/>
-          <w:iCs/>
-        </w:rPr>
-        <w:t xml:space="preserve">J. Comput. Cult. Herit.</w:t>
-      </w:r>
-      <w:r>
-        <w:t xml:space="preserve"> </w:t>
-      </w:r>
-      <w:r>
-        <w:t xml:space="preserve">(New York, NY, USA) 18, no. 3 (2025).</w:t>
-      </w:r>
-      <w:r>
-        <w:t xml:space="preserve"> </w:t>
-      </w:r>
-      <w:hyperlink r:id="rId113">
-        <w:r>
-          <w:rPr>
-            <w:rStyle w:val="Hyperlink"/>
-          </w:rPr>
-          <w:t xml:space="preserve">https://doi.org/10.1145/3744743</w:t>
-        </w:r>
-      </w:hyperlink>
-      <w:r>
-        <w:t xml:space="preserve">.</w:t>
-      </w:r>
-    </w:p>
-    <w:bookmarkEnd w:id="114"/>
-    <w:bookmarkStart w:id="116" w:name="ref-mikesell1986"/>
-    <w:p>
-      <w:pPr>
-        <w:pStyle w:val="Bibliography"/>
-      </w:pPr>
-      <w:r>
-        <w:t xml:space="preserve">Mikesell, Stephen D.</w:t>
-      </w:r>
-      <w:r>
-        <w:t xml:space="preserve"> </w:t>
-      </w:r>
-      <w:r>
-        <w:t xml:space="preserve">“Historic Preservation That Counts: Quantitative Methods for Evaluating Historic Resources.”</w:t>
-      </w:r>
-      <w:r>
-        <w:t xml:space="preserve"> </w:t>
-      </w:r>
-      <w:r>
-        <w:rPr>
-          <w:i/>
-          <w:iCs/>
-        </w:rPr>
-        <w:t xml:space="preserve">The Public Historian</w:t>
-      </w:r>
-      <w:r>
-        <w:t xml:space="preserve"> </w:t>
-      </w:r>
-      <w:r>
-        <w:t xml:space="preserve">8, no. 4 (1986): 61–74.</w:t>
-      </w:r>
-      <w:r>
-        <w:t xml:space="preserve"> </w:t>
-      </w:r>
-      <w:hyperlink r:id="rId115">
-        <w:r>
-          <w:rPr>
-            <w:rStyle w:val="Hyperlink"/>
-          </w:rPr>
-          <w:t xml:space="preserve">https://doi.org/10.2307/3377500</w:t>
-        </w:r>
-      </w:hyperlink>
-      <w:r>
-        <w:t xml:space="preserve">.</w:t>
-      </w:r>
-    </w:p>
-    <w:bookmarkEnd w:id="116"/>
-    <w:bookmarkStart w:id="118" w:name="ref-palomares2024"/>
-    <w:p>
-      <w:pPr>
-        <w:pStyle w:val="Bibliography"/>
-      </w:pPr>
-      <w:r>
-        <w:t xml:space="preserve">Palomares Carrascosa, Iván.</w:t>
-      </w:r>
-      <w:r>
-        <w:t xml:space="preserve"> </w:t>
-      </w:r>
-      <w:r>
-        <w:rPr>
-          <w:i/>
-          <w:iCs/>
-        </w:rPr>
-        <w:t xml:space="preserve">Understanding Correlation and Causation</w:t>
-      </w:r>
-      <w:r>
-        <w:t xml:space="preserve">. 2024.</w:t>
-      </w:r>
-      <w:r>
-        <w:t xml:space="preserve"> </w:t>
-      </w:r>
-      <w:hyperlink r:id="rId117">
-        <w:r>
-          <w:rPr>
-            <w:rStyle w:val="Hyperlink"/>
-          </w:rPr>
-          <w:t xml:space="preserve">https://www.statology.org/understanding-correlation-and-causation</w:t>
-        </w:r>
-      </w:hyperlink>
-      <w:r>
-        <w:t xml:space="preserve">.</w:t>
-      </w:r>
-    </w:p>
-    <w:bookmarkEnd w:id="118"/>
-    <w:bookmarkStart w:id="120" w:name="ref-pennstate2025"/>
-    <w:p>
-      <w:pPr>
-        <w:pStyle w:val="Bibliography"/>
-      </w:pPr>
-      <w:r>
-        <w:t xml:space="preserve">Penn State STAT 462.</w:t>
-      </w:r>
-      <w:r>
-        <w:t xml:space="preserve"> </w:t>
-      </w:r>
-      <w:r>
-        <w:rPr>
-          <w:i/>
-          <w:iCs/>
-        </w:rPr>
-        <w:t xml:space="preserve">Detecting Multicollinearity Using Variance Inflation Factors</w:t>
-      </w:r>
-      <w:r>
-        <w:t xml:space="preserve">. 2025.</w:t>
-      </w:r>
-      <w:r>
-        <w:t xml:space="preserve"> </w:t>
-      </w:r>
-      <w:hyperlink r:id="rId119">
-        <w:r>
-          <w:rPr>
-            <w:rStyle w:val="Hyperlink"/>
-          </w:rPr>
-          <w:t xml:space="preserve">https://online.stat.psu.edu/stat462/node/180</w:t>
-        </w:r>
-      </w:hyperlink>
-      <w:r>
-        <w:t xml:space="preserve">.</w:t>
-      </w:r>
-    </w:p>
-    <w:bookmarkEnd w:id="120"/>
-    <w:bookmarkStart w:id="122" w:name="ref-saarela2021"/>
-    <w:p>
-      <w:pPr>
-        <w:pStyle w:val="Bibliography"/>
-      </w:pPr>
-      <w:r>
-        <w:t xml:space="preserve">Saarela, Mirka, and Susanne Jauhiainen.</w:t>
-      </w:r>
-      <w:r>
-        <w:t xml:space="preserve"> </w:t>
-      </w:r>
-      <w:r>
-        <w:t xml:space="preserve">“Comparison of Feature Importance Measures as Explanations for Classification Models.”</w:t>
-      </w:r>
-      <w:r>
-        <w:t xml:space="preserve"> </w:t>
-      </w:r>
-      <w:r>
-        <w:rPr>
-          <w:i/>
-          <w:iCs/>
-        </w:rPr>
-        <w:t xml:space="preserve">SN Applied Sciences</w:t>
-      </w:r>
-      <w:r>
-        <w:t xml:space="preserve"> </w:t>
-      </w:r>
-      <w:r>
-        <w:t xml:space="preserve">3, no. 272 (2021).</w:t>
-      </w:r>
-      <w:r>
-        <w:t xml:space="preserve"> </w:t>
-      </w:r>
-      <w:hyperlink r:id="rId121">
-        <w:r>
-          <w:rPr>
-            <w:rStyle w:val="Hyperlink"/>
-          </w:rPr>
-          <w:t xml:space="preserve">https://doi.org/10.1007/s42452-021-04148-9</w:t>
-        </w:r>
-      </w:hyperlink>
-      <w:r>
-        <w:t xml:space="preserve">.</w:t>
-      </w:r>
-    </w:p>
-    <w:bookmarkEnd w:id="122"/>
-    <w:bookmarkStart w:id="124" w:name="ref-amb2025"/>
-    <w:p>
-      <w:pPr>
-        <w:pStyle w:val="Bibliography"/>
-      </w:pPr>
-      <w:r>
-        <w:t xml:space="preserve">Samborska, Veronika.</w:t>
-      </w:r>
-      <w:r>
-        <w:t xml:space="preserve"> </w:t>
-      </w:r>
-      <w:r>
-        <w:t xml:space="preserve">“Scaling up: How Increasing Inputs Has Made Artificial Intelligence More Capable.”</w:t>
-      </w:r>
-      <w:r>
-        <w:t xml:space="preserve"> </w:t>
-      </w:r>
-      <w:r>
-        <w:rPr>
-          <w:i/>
-          <w:iCs/>
-        </w:rPr>
-        <w:t xml:space="preserve">Our World in Data</w:t>
-      </w:r>
-      <w:r>
-        <w:t xml:space="preserve">, 2025.</w:t>
-      </w:r>
-      <w:r>
-        <w:t xml:space="preserve"> </w:t>
-      </w:r>
-      <w:hyperlink r:id="rId123">
-        <w:r>
-          <w:rPr>
-            <w:rStyle w:val="Hyperlink"/>
-          </w:rPr>
-          <w:t xml:space="preserve">https://ourworldindata.org/scaling-up-ai</w:t>
-        </w:r>
-      </w:hyperlink>
-      <w:r>
-        <w:t xml:space="preserve">.</w:t>
-      </w:r>
-    </w:p>
-    <w:bookmarkEnd w:id="124"/>
-    <w:bookmarkStart w:id="126" w:name="ref-neurond2024"/>
-    <w:p>
-      <w:pPr>
-        <w:pStyle w:val="Bibliography"/>
-      </w:pPr>
-      <w:r>
-        <w:t xml:space="preserve">Trinh Nguyen.</w:t>
-      </w:r>
-      <w:r>
-        <w:t xml:space="preserve"> </w:t>
-      </w:r>
-      <w:r>
-        <w:rPr>
-          <w:i/>
-          <w:iCs/>
-        </w:rPr>
-        <w:t xml:space="preserve">Top 10 No Code Machine Learning Platforms to Use in 2024</w:t>
-      </w:r>
-      <w:r>
-        <w:t xml:space="preserve">. 2024.</w:t>
-      </w:r>
-      <w:r>
-        <w:t xml:space="preserve"> </w:t>
-      </w:r>
-      <w:hyperlink r:id="rId125">
-        <w:r>
-          <w:rPr>
-            <w:rStyle w:val="Hyperlink"/>
-          </w:rPr>
-          <w:t xml:space="preserve">https://www.neurond.com/blog/no-code-machine-learning-platforms</w:t>
-        </w:r>
-      </w:hyperlink>
-      <w:r>
-        <w:t xml:space="preserve">.</w:t>
-      </w:r>
-    </w:p>
-    <w:bookmarkEnd w:id="126"/>
-    <w:bookmarkStart w:id="128" w:name="ref-unesco2014"/>
-    <w:p>
-      <w:pPr>
-        <w:pStyle w:val="Bibliography"/>
-      </w:pPr>
-      <w:r>
-        <w:t xml:space="preserve">Veillon, Richard.</w:t>
-      </w:r>
-      <w:r>
-        <w:t xml:space="preserve"> </w:t>
-      </w:r>
-      <w:r>
-        <w:rPr>
-          <w:i/>
-          <w:iCs/>
-        </w:rPr>
-        <w:t xml:space="preserve">State of Conservation of World Heritage Properties – a Statistical Analysis (1979–2013)</w:t>
-      </w:r>
-      <w:r>
-        <w:t xml:space="preserve">. UNESCO World Heritage Centre, 2014.</w:t>
-      </w:r>
-      <w:r>
-        <w:t xml:space="preserve"> </w:t>
-      </w:r>
-      <w:hyperlink r:id="rId127">
-        <w:r>
-          <w:rPr>
-            <w:rStyle w:val="Hyperlink"/>
-          </w:rPr>
-          <w:t xml:space="preserve">https://whc.unesco.org/en/documents/134872</w:t>
-        </w:r>
-      </w:hyperlink>
-      <w:r>
-        <w:t xml:space="preserve">.</w:t>
-      </w:r>
-    </w:p>
-    <w:bookmarkEnd w:id="128"/>
-    <w:bookmarkStart w:id="130" w:name="ref-wang2016"/>
-    <w:p>
-      <w:pPr>
-        <w:pStyle w:val="Bibliography"/>
-      </w:pPr>
-      <w:r>
-        <w:t xml:space="preserve">Wang, Huazhen, Fan Yang, and Zhiyuan Luo.</w:t>
-      </w:r>
-      <w:r>
-        <w:t xml:space="preserve"> </w:t>
-      </w:r>
-      <w:r>
-        <w:t xml:space="preserve">“An Experimental Study of the Intrinsic Stability of Random Forest Variable Importance Measures.”</w:t>
-      </w:r>
-      <w:r>
-        <w:t xml:space="preserve"> </w:t>
-      </w:r>
-      <w:r>
-        <w:rPr>
-          <w:i/>
-          <w:iCs/>
-        </w:rPr>
-        <w:t xml:space="preserve">BMC Bioinformatics</w:t>
-      </w:r>
-      <w:r>
-        <w:t xml:space="preserve"> </w:t>
-      </w:r>
-      <w:r>
-        <w:t xml:space="preserve">17 (2016): 60.</w:t>
-      </w:r>
-      <w:r>
-        <w:t xml:space="preserve"> </w:t>
-      </w:r>
-      <w:hyperlink r:id="rId129">
-        <w:r>
-          <w:rPr>
-            <w:rStyle w:val="Hyperlink"/>
-          </w:rPr>
-          <w:t xml:space="preserve">https://doi.org/10.1186/s12859-016-0900-5</w:t>
-        </w:r>
-      </w:hyperlink>
-      <w:r>
-        <w:t xml:space="preserve">.</w:t>
-      </w:r>
-    </w:p>
-    <w:bookmarkEnd w:id="130"/>
-    <w:bookmarkStart w:id="132" w:name="ref-wani2025"/>
-    <w:p>
-      <w:pPr>
-        <w:pStyle w:val="Bibliography"/>
-      </w:pPr>
-      <w:r>
-        <w:t xml:space="preserve">Wani, Aasim Ayaz.</w:t>
-      </w:r>
-      <w:r>
-        <w:t xml:space="preserve"> </w:t>
-      </w:r>
-      <w:r>
-        <w:t xml:space="preserve">“Comprehensive Review of Dimensionality Reduction Algorithms: Challenges, Limitations, and Innovative Solutions.”</w:t>
-      </w:r>
-      <w:r>
-        <w:t xml:space="preserve"> </w:t>
-      </w:r>
-      <w:r>
-        <w:rPr>
-          <w:i/>
-          <w:iCs/>
-        </w:rPr>
-        <w:t xml:space="preserve">PeerJ Computer Science</w:t>
-      </w:r>
-      <w:r>
-        <w:t xml:space="preserve"> </w:t>
-      </w:r>
-      <w:r>
-        <w:t xml:space="preserve">11 (2025).</w:t>
-      </w:r>
-      <w:r>
-        <w:t xml:space="preserve"> </w:t>
-      </w:r>
-      <w:hyperlink r:id="rId131">
-        <w:r>
-          <w:rPr>
-            <w:rStyle w:val="Hyperlink"/>
-          </w:rPr>
-          <w:t xml:space="preserve">https://doi.org/10.7717/peerj-cs.3025</w:t>
-        </w:r>
-      </w:hyperlink>
-      <w:r>
-        <w:t xml:space="preserve">.</w:t>
-      </w:r>
-    </w:p>
-    <w:bookmarkEnd w:id="132"/>
-    <w:bookmarkStart w:id="134" w:name="ref-williams2010"/>
-    <w:p>
-      <w:pPr>
-        <w:pStyle w:val="Bibliography"/>
-      </w:pPr>
-      <w:r>
-        <w:t xml:space="preserve">Williams, Brett, Andrys Onsman, and Ted Brown.</w:t>
-      </w:r>
-      <w:r>
-        <w:t xml:space="preserve"> </w:t>
-      </w:r>
-      <w:r>
-        <w:t xml:space="preserve">“Exploratory Factor Analysis: A Five-Step Guide for Novices.”</w:t>
-      </w:r>
-      <w:r>
-        <w:t xml:space="preserve"> </w:t>
-      </w:r>
-      <w:r>
-        <w:rPr>
-          <w:i/>
-          <w:iCs/>
-        </w:rPr>
-        <w:t xml:space="preserve">Journal of Emergency Primary Health Care (JEPHC)</w:t>
-      </w:r>
-      <w:r>
-        <w:t xml:space="preserve"> </w:t>
-      </w:r>
-      <w:r>
-        <w:t xml:space="preserve">8, no. 3 (2010): 1447–4999.</w:t>
-      </w:r>
-      <w:r>
-        <w:t xml:space="preserve"> </w:t>
-      </w:r>
-      <w:hyperlink r:id="rId133">
-        <w:r>
-          <w:rPr>
-            <w:rStyle w:val="Hyperlink"/>
-          </w:rPr>
-          <w:t xml:space="preserve">https://journals.sagepub.com/doi/pdf/10.33151/ajp.8.3.93</w:t>
-        </w:r>
-      </w:hyperlink>
-      <w:r>
-        <w:t xml:space="preserve">.</w:t>
-      </w:r>
-    </w:p>
-    <w:bookmarkEnd w:id="134"/>
-    <w:bookmarkStart w:id="136" w:name="ref-zhou2021"/>
-    <w:p>
-      <w:pPr>
-        <w:pStyle w:val="Bibliography"/>
-      </w:pPr>
-      <w:r>
-        <w:t xml:space="preserve">Zhou, Zhengze, and Giles Hooker.</w:t>
-      </w:r>
-      <w:r>
-        <w:t xml:space="preserve"> </w:t>
-      </w:r>
-      <w:r>
-        <w:t xml:space="preserve">“Unbiased Measurement of Feature Importance in Tree-Based Methods.”</w:t>
-      </w:r>
-      <w:r>
-        <w:t xml:space="preserve"> </w:t>
-      </w:r>
-      <w:r>
-        <w:rPr>
-          <w:i/>
-          <w:iCs/>
-        </w:rPr>
-        <w:t xml:space="preserve">ACM Transactions on Knowledge Discovery from Data (TKDD)</w:t>
-      </w:r>
-      <w:r>
-        <w:t xml:space="preserve"> </w:t>
-      </w:r>
-      <w:r>
-        <w:t xml:space="preserve">15, no. 2 (2021): 1–21.</w:t>
-      </w:r>
-      <w:r>
-        <w:t xml:space="preserve"> </w:t>
-      </w:r>
-      <w:hyperlink r:id="rId135">
-        <w:r>
-          <w:rPr>
-            <w:rStyle w:val="Hyperlink"/>
-          </w:rPr>
-          <w:t xml:space="preserve">https://doi.org/10.1145/3429445</w:t>
-        </w:r>
-      </w:hyperlink>
-      <w:r>
-        <w:t xml:space="preserve">.</w:t>
-      </w:r>
-    </w:p>
-    <w:bookmarkEnd w:id="136"/>
-    <w:bookmarkEnd w:id="137"/>
-    <w:bookmarkEnd w:id="138"/>
+    <w:bookmarkEnd w:id="85"/>
     <w:p>
       <w:pPr>
         <w:pStyle w:val="Heading1"/>

</xml_diff>

<commit_message>
Add clickable Colab links to tutorials
</commit_message>
<xml_diff>
--- a/main.docx
+++ b/main.docx
@@ -3267,7 +3267,7 @@
       </w:r>
     </w:p>
     <w:bookmarkEnd w:id="84"/>
-    <w:bookmarkStart w:id="85" w:name="interactive-tutorials"/>
+    <w:bookmarkStart w:id="90" w:name="interactive-tutorials"/>
     <w:p>
       <w:pPr>
         <w:pStyle w:val="Heading1"/>
@@ -3301,12 +3301,14 @@
       <w:r>
         <w:t xml:space="preserve">(</w:t>
       </w:r>
-      <w:r>
-        <w:rPr>
-          <w:rStyle w:val="VerbatimChar"/>
-        </w:rPr>
-        <w:t xml:space="preserve">00_data_preparation.ipynb</w:t>
-      </w:r>
+      <w:hyperlink r:id="rId85">
+        <w:r>
+          <w:rPr>
+            <w:rStyle w:val="VerbatimChar"/>
+          </w:rPr>
+          <w:t xml:space="preserve">00_data_preparation.ipynb</w:t>
+        </w:r>
+      </w:hyperlink>
       <w:r>
         <w:t xml:space="preserve">): File upload, data dictionary, handling missing values, one-hot encoding, standardization; includes optional multicollinearity check (VIF); outputs</w:t>
       </w:r>
@@ -3340,12 +3342,14 @@
       <w:r>
         <w:t xml:space="preserve">(</w:t>
       </w:r>
-      <w:r>
-        <w:rPr>
-          <w:rStyle w:val="VerbatimChar"/>
-        </w:rPr>
-        <w:t xml:space="preserve">01_simple_statistics.ipynb</w:t>
-      </w:r>
+      <w:hyperlink r:id="rId86">
+        <w:r>
+          <w:rPr>
+            <w:rStyle w:val="VerbatimChar"/>
+          </w:rPr>
+          <w:t xml:space="preserve">01_simple_statistics.ipynb</w:t>
+        </w:r>
+      </w:hyperlink>
       <w:r>
         <w:t xml:space="preserve">): Correlation analysis, simple and multiple regression, group comparisons, VIF calculation with solutions for multicollinearity. Use this when you have fewer than 50 observations, 2–5 variables, or need transparent methods for stakeholder communication.</w:t>
       </w:r>
@@ -3367,12 +3371,14 @@
       <w:r>
         <w:t xml:space="preserve">(</w:t>
       </w:r>
-      <w:r>
-        <w:rPr>
-          <w:rStyle w:val="VerbatimChar"/>
-        </w:rPr>
-        <w:t xml:space="preserve">02_factor_analysis.ipynb</w:t>
-      </w:r>
+      <w:hyperlink r:id="rId87">
+        <w:r>
+          <w:rPr>
+            <w:rStyle w:val="VerbatimChar"/>
+          </w:rPr>
+          <w:t xml:space="preserve">02_factor_analysis.ipynb</w:t>
+        </w:r>
+      </w:hyperlink>
       <w:r>
         <w:t xml:space="preserve">): Bartlett’s and KMO tests, scree plot, Varimax rotation, factor loadings; includes discussion of Factor Analysis vs. PCA and rotation choice guidance (Varimax vs. Promax); outputs</w:t>
       </w:r>
@@ -3421,12 +3427,14 @@
       <w:r>
         <w:t xml:space="preserve">(</w:t>
       </w:r>
-      <w:r>
-        <w:rPr>
-          <w:rStyle w:val="VerbatimChar"/>
-        </w:rPr>
-        <w:t xml:space="preserve">03_feature_importance.ipynb</w:t>
-      </w:r>
+      <w:hyperlink r:id="rId88">
+        <w:r>
+          <w:rPr>
+            <w:rStyle w:val="VerbatimChar"/>
+          </w:rPr>
+          <w:t xml:space="preserve">03_feature_importance.ipynb</w:t>
+        </w:r>
+      </w:hyperlink>
       <w:r>
         <w:t xml:space="preserve">): Train-test split with temporal/spatial considerations, Random Forest and Gradient Boosting training, performance evaluation, model comparison; includes guidance on alternative models (Ridge, Lasso, Elastic Net, SVM, Neural Networks, KNN) with decision guide and learning resources; outputs</w:t>
       </w:r>
@@ -3475,12 +3483,14 @@
       <w:r>
         <w:t xml:space="preserve">(</w:t>
       </w:r>
-      <w:r>
-        <w:rPr>
-          <w:rStyle w:val="VerbatimChar"/>
-        </w:rPr>
-        <w:t xml:space="preserve">04_visualization.ipynb</w:t>
-      </w:r>
+      <w:hyperlink r:id="rId89">
+        <w:r>
+          <w:rPr>
+            <w:rStyle w:val="VerbatimChar"/>
+          </w:rPr>
+          <w:t xml:space="preserve">04_visualization.ipynb</w:t>
+        </w:r>
+      </w:hyperlink>
       <w:r>
         <w:t xml:space="preserve">): Correlation heatmaps, distribution plots, boxplots, pairplots, summary statistics; saves all plots as 300 DPI PNG files for publication.</w:t>
       </w:r>
@@ -3499,7 +3509,7 @@
         <w:t xml:space="preserve">The synthetic dataset includes 200 heritage buildings with 15 variables (construction year, district, material type, foundation type, temperature, rainfall, humidity, freeze-thaw cycles, soil moisture, crack width, salt deposition, condition rating, intervention urgency).</w:t>
       </w:r>
     </w:p>
-    <w:bookmarkEnd w:id="85"/>
+    <w:bookmarkEnd w:id="90"/>
     <w:p>
       <w:pPr>
         <w:pStyle w:val="Heading1"/>

</xml_diff>

<commit_message>
Add GitHub repository link to paper
</commit_message>
<xml_diff>
--- a/main.docx
+++ b/main.docx
@@ -3267,7 +3267,7 @@
       </w:r>
     </w:p>
     <w:bookmarkEnd w:id="84"/>
-    <w:bookmarkStart w:id="90" w:name="interactive-tutorials"/>
+    <w:bookmarkStart w:id="91" w:name="interactive-tutorials"/>
     <w:p>
       <w:pPr>
         <w:pStyle w:val="Heading1"/>
@@ -3281,7 +3281,21 @@
         <w:pStyle w:val="FirstParagraph"/>
       </w:pPr>
       <w:r>
-        <w:t xml:space="preserve">Five Google Colab notebooks provide hands-on training for practitioners with no programming experience; start with Notebook 00 and work through sequentially.</w:t>
+        <w:t xml:space="preserve">Five Google Colab notebooks provide hands-on training for practitioners with no programming experience. All code and data are available in the project repository:</w:t>
+      </w:r>
+      <w:r>
+        <w:t xml:space="preserve"> </w:t>
+      </w:r>
+      <w:hyperlink r:id="rId85">
+        <w:r>
+          <w:rPr>
+            <w:rStyle w:val="Hyperlink"/>
+          </w:rPr>
+          <w:t xml:space="preserve">https://github.com/rkn2/practicePointFeatureImp</w:t>
+        </w:r>
+      </w:hyperlink>
+      <w:r>
+        <w:t xml:space="preserve">. Start with Notebook 00 and work through sequentially.</w:t>
       </w:r>
     </w:p>
     <w:p>
@@ -3301,7 +3315,7 @@
       <w:r>
         <w:t xml:space="preserve">(</w:t>
       </w:r>
-      <w:hyperlink r:id="rId85">
+      <w:hyperlink r:id="rId86">
         <w:r>
           <w:rPr>
             <w:rStyle w:val="VerbatimChar"/>
@@ -3342,7 +3356,7 @@
       <w:r>
         <w:t xml:space="preserve">(</w:t>
       </w:r>
-      <w:hyperlink r:id="rId86">
+      <w:hyperlink r:id="rId87">
         <w:r>
           <w:rPr>
             <w:rStyle w:val="VerbatimChar"/>
@@ -3371,7 +3385,7 @@
       <w:r>
         <w:t xml:space="preserve">(</w:t>
       </w:r>
-      <w:hyperlink r:id="rId87">
+      <w:hyperlink r:id="rId88">
         <w:r>
           <w:rPr>
             <w:rStyle w:val="VerbatimChar"/>
@@ -3427,7 +3441,7 @@
       <w:r>
         <w:t xml:space="preserve">(</w:t>
       </w:r>
-      <w:hyperlink r:id="rId88">
+      <w:hyperlink r:id="rId89">
         <w:r>
           <w:rPr>
             <w:rStyle w:val="VerbatimChar"/>
@@ -3483,7 +3497,7 @@
       <w:r>
         <w:t xml:space="preserve">(</w:t>
       </w:r>
-      <w:hyperlink r:id="rId89">
+      <w:hyperlink r:id="rId90">
         <w:r>
           <w:rPr>
             <w:rStyle w:val="VerbatimChar"/>
@@ -3509,7 +3523,7 @@
         <w:t xml:space="preserve">The synthetic dataset includes 200 heritage buildings with 15 variables (construction year, district, material type, foundation type, temperature, rainfall, humidity, freeze-thaw cycles, soil moisture, crack width, salt deposition, condition rating, intervention urgency).</w:t>
       </w:r>
     </w:p>
-    <w:bookmarkEnd w:id="90"/>
+    <w:bookmarkEnd w:id="91"/>
     <w:p>
       <w:pPr>
         <w:pStyle w:val="Heading1"/>

</xml_diff>

<commit_message>
Update citation style to full note and clean DOIs
</commit_message>
<xml_diff>
--- a/main.docx
+++ b/main.docx
@@ -3540,16 +3540,43 @@
         </w:numPr>
       </w:pPr>
       <w:r>
-        <w:t xml:space="preserve">Mikesell,</w:t>
-      </w:r>
-      <w:r>
-        <w:t xml:space="preserve"> </w:t>
-      </w:r>
-      <w:r>
-        <w:t xml:space="preserve">“Historic Preservation That Counts”</w:t>
-      </w:r>
-      <w:r>
-        <w:t xml:space="preserve">; Veillon,</w:t>
+        <w:t xml:space="preserve">Stephen D. Mikesell,</w:t>
+      </w:r>
+      <w:r>
+        <w:t xml:space="preserve"> </w:t>
+      </w:r>
+      <w:r>
+        <w:t xml:space="preserve">“Historic Preservation That Counts: Quantitative Methods for Evaluating Historic Resources,”</w:t>
+      </w:r>
+      <w:r>
+        <w:t xml:space="preserve"> </w:t>
+      </w:r>
+      <w:r>
+        <w:rPr>
+          <w:i/>
+          <w:iCs/>
+        </w:rPr>
+        <w:t xml:space="preserve">The Public Historian</w:t>
+      </w:r>
+      <w:r>
+        <w:t xml:space="preserve"> </w:t>
+      </w:r>
+      <w:r>
+        <w:t xml:space="preserve">8, no. 4 (1986): 61–74,</w:t>
+      </w:r>
+      <w:r>
+        <w:t xml:space="preserve"> </w:t>
+      </w:r>
+      <w:hyperlink r:id="rId92">
+        <w:r>
+          <w:rPr>
+            <w:rStyle w:val="Hyperlink"/>
+          </w:rPr>
+          <w:t xml:space="preserve">https://doi.org/10.2307/3377500</w:t>
+        </w:r>
+      </w:hyperlink>
+      <w:r>
+        <w:t xml:space="preserve">; Richard Veillon,</w:t>
       </w:r>
       <w:r>
         <w:t xml:space="preserve"> </w:t>
@@ -3562,6 +3589,23 @@
         <w:t xml:space="preserve">State of Conservation of World Heritage Properties – a Statistical Analysis (1979–2013)</w:t>
       </w:r>
       <w:r>
+        <w:t xml:space="preserve"> </w:t>
+      </w:r>
+      <w:r>
+        <w:t xml:space="preserve">(UNESCO World Heritage Centre, 2014),</w:t>
+      </w:r>
+      <w:r>
+        <w:t xml:space="preserve"> </w:t>
+      </w:r>
+      <w:hyperlink r:id="rId93">
+        <w:r>
+          <w:rPr>
+            <w:rStyle w:val="Hyperlink"/>
+          </w:rPr>
+          <w:t xml:space="preserve">https://whc.unesco.org/en/documents/134872</w:t>
+        </w:r>
+      </w:hyperlink>
+      <w:r>
         <w:t xml:space="preserve">.</w:t>
       </w:r>
     </w:p>
@@ -3573,13 +3617,40 @@
         </w:numPr>
       </w:pPr>
       <w:r>
-        <w:t xml:space="preserve">Samborska,</w:t>
-      </w:r>
-      <w:r>
-        <w:t xml:space="preserve"> </w:t>
-      </w:r>
-      <w:r>
-        <w:t xml:space="preserve">“Scaling Up.”</w:t>
+        <w:t xml:space="preserve">Veronika Samborska,</w:t>
+      </w:r>
+      <w:r>
+        <w:t xml:space="preserve"> </w:t>
+      </w:r>
+      <w:r>
+        <w:t xml:space="preserve">“Scaling up: How Increasing Inputs Has Made Artificial Intelligence More Capable,”</w:t>
+      </w:r>
+      <w:r>
+        <w:t xml:space="preserve"> </w:t>
+      </w:r>
+      <w:r>
+        <w:rPr>
+          <w:i/>
+          <w:iCs/>
+        </w:rPr>
+        <w:t xml:space="preserve">Our World in Data</w:t>
+      </w:r>
+      <w:r>
+        <w:t xml:space="preserve">, 2025,</w:t>
+      </w:r>
+      <w:r>
+        <w:t xml:space="preserve"> </w:t>
+      </w:r>
+      <w:hyperlink r:id="rId94">
+        <w:r>
+          <w:rPr>
+            <w:rStyle w:val="Hyperlink"/>
+          </w:rPr>
+          <w:t xml:space="preserve">https://ourworldindata.org/scaling-up-ai</w:t>
+        </w:r>
+      </w:hyperlink>
+      <w:r>
+        <w:t xml:space="preserve">.</w:t>
       </w:r>
     </w:p>
     <w:p>
@@ -3603,6 +3674,20 @@
         <w:t xml:space="preserve">Google Colaboratory</w:t>
       </w:r>
       <w:r>
+        <w:t xml:space="preserve">, 2025,</w:t>
+      </w:r>
+      <w:r>
+        <w:t xml:space="preserve"> </w:t>
+      </w:r>
+      <w:hyperlink r:id="rId95">
+        <w:r>
+          <w:rPr>
+            <w:rStyle w:val="Hyperlink"/>
+          </w:rPr>
+          <w:t xml:space="preserve">https://colab.research.google.com</w:t>
+        </w:r>
+      </w:hyperlink>
+      <w:r>
         <w:t xml:space="preserve">.</w:t>
       </w:r>
     </w:p>
@@ -3627,6 +3712,20 @@
         <w:t xml:space="preserve">Top 10 No Code Machine Learning Platforms to Use in 2024</w:t>
       </w:r>
       <w:r>
+        <w:t xml:space="preserve">, 2024,</w:t>
+      </w:r>
+      <w:r>
+        <w:t xml:space="preserve"> </w:t>
+      </w:r>
+      <w:hyperlink r:id="rId96">
+        <w:r>
+          <w:rPr>
+            <w:rStyle w:val="Hyperlink"/>
+          </w:rPr>
+          <w:t xml:space="preserve">https://www.neurond.com/blog/no-code-machine-learning-platforms</w:t>
+        </w:r>
+      </w:hyperlink>
+      <w:r>
         <w:t xml:space="preserve">.</w:t>
       </w:r>
     </w:p>
@@ -3638,16 +3737,43 @@
         </w:numPr>
       </w:pPr>
       <w:r>
-        <w:t xml:space="preserve">Wani,</w:t>
-      </w:r>
-      <w:r>
-        <w:t xml:space="preserve"> </w:t>
-      </w:r>
-      <w:r>
-        <w:t xml:space="preserve">“Comprehensive Review of Dimensionality Reduction Algorithms”</w:t>
-      </w:r>
-      <w:r>
-        <w:t xml:space="preserve">; Fodor,</w:t>
+        <w:t xml:space="preserve">Aasim Ayaz Wani,</w:t>
+      </w:r>
+      <w:r>
+        <w:t xml:space="preserve"> </w:t>
+      </w:r>
+      <w:r>
+        <w:t xml:space="preserve">“Comprehensive Review of Dimensionality Reduction Algorithms: Challenges, Limitations, and Innovative Solutions,”</w:t>
+      </w:r>
+      <w:r>
+        <w:t xml:space="preserve"> </w:t>
+      </w:r>
+      <w:r>
+        <w:rPr>
+          <w:i/>
+          <w:iCs/>
+        </w:rPr>
+        <w:t xml:space="preserve">PeerJ Computer Science</w:t>
+      </w:r>
+      <w:r>
+        <w:t xml:space="preserve"> </w:t>
+      </w:r>
+      <w:r>
+        <w:t xml:space="preserve">11 (2025),</w:t>
+      </w:r>
+      <w:r>
+        <w:t xml:space="preserve"> </w:t>
+      </w:r>
+      <w:hyperlink r:id="rId97">
+        <w:r>
+          <w:rPr>
+            <w:rStyle w:val="Hyperlink"/>
+          </w:rPr>
+          <w:t xml:space="preserve">https://doi.org/10.7717/peerj-cs.3025</w:t>
+        </w:r>
+      </w:hyperlink>
+      <w:r>
+        <w:t xml:space="preserve">; Imola K. Fodor,</w:t>
       </w:r>
       <w:r>
         <w:t xml:space="preserve"> </w:t>
@@ -3660,6 +3786,23 @@
         <w:t xml:space="preserve">A Survey of Dimension Reduction Techniques</w:t>
       </w:r>
       <w:r>
+        <w:t xml:space="preserve"> </w:t>
+      </w:r>
+      <w:r>
+        <w:t xml:space="preserve">(Lawrence Livermore National Laboratory, 2002),</w:t>
+      </w:r>
+      <w:r>
+        <w:t xml:space="preserve"> </w:t>
+      </w:r>
+      <w:hyperlink r:id="rId98">
+        <w:r>
+          <w:rPr>
+            <w:rStyle w:val="Hyperlink"/>
+          </w:rPr>
+          <w:t xml:space="preserve">https://computing.llnl.gov/sites/default/files/148494.pdf</w:t>
+        </w:r>
+      </w:hyperlink>
+      <w:r>
         <w:t xml:space="preserve">.</w:t>
       </w:r>
     </w:p>
@@ -3671,7 +3814,7 @@
         </w:numPr>
       </w:pPr>
       <w:r>
-        <w:t xml:space="preserve">Grace‐Martin,</w:t>
+        <w:t xml:space="preserve">Karen Grace‐Martin,</w:t>
       </w:r>
       <w:r>
         <w:t xml:space="preserve"> </w:t>
@@ -3683,6 +3826,23 @@
         </w:rPr>
         <w:t xml:space="preserve">How Big of a Sample Size Do You Need for Factor Analysis?</w:t>
       </w:r>
+      <w:r>
+        <w:t xml:space="preserve">, 2021,</w:t>
+      </w:r>
+      <w:r>
+        <w:t xml:space="preserve"> </w:t>
+      </w:r>
+      <w:hyperlink r:id="rId99">
+        <w:r>
+          <w:rPr>
+            <w:rStyle w:val="Hyperlink"/>
+          </w:rPr>
+          <w:t xml:space="preserve">https://www.theanalysisfactor.com/sample-size-needed-for-factor-analysis</w:t>
+        </w:r>
+      </w:hyperlink>
+      <w:r>
+        <w:t xml:space="preserve">.</w:t>
+      </w:r>
     </w:p>
     <w:p>
       <w:pPr>
@@ -3692,13 +3852,43 @@
         </w:numPr>
       </w:pPr>
       <w:r>
-        <w:t xml:space="preserve">Wang et al.,</w:t>
-      </w:r>
-      <w:r>
-        <w:t xml:space="preserve"> </w:t>
-      </w:r>
-      <w:r>
-        <w:t xml:space="preserve">“An Experimental Study of the Intrinsic Stability of Random Forest Variable Importance Measures.”</w:t>
+        <w:t xml:space="preserve">Huazhen Wang et al.,</w:t>
+      </w:r>
+      <w:r>
+        <w:t xml:space="preserve"> </w:t>
+      </w:r>
+      <w:r>
+        <w:t xml:space="preserve">“An Experimental Study of the Intrinsic Stability of Random Forest Variable Importance Measures,”</w:t>
+      </w:r>
+      <w:r>
+        <w:t xml:space="preserve"> </w:t>
+      </w:r>
+      <w:r>
+        <w:rPr>
+          <w:i/>
+          <w:iCs/>
+        </w:rPr>
+        <w:t xml:space="preserve">BMC Bioinformatics</w:t>
+      </w:r>
+      <w:r>
+        <w:t xml:space="preserve"> </w:t>
+      </w:r>
+      <w:r>
+        <w:t xml:space="preserve">17 (2016): 60,</w:t>
+      </w:r>
+      <w:r>
+        <w:t xml:space="preserve"> </w:t>
+      </w:r>
+      <w:hyperlink r:id="rId100">
+        <w:r>
+          <w:rPr>
+            <w:rStyle w:val="Hyperlink"/>
+          </w:rPr>
+          <w:t xml:space="preserve">https://doi.org/10.1186/s12859-016-0900-5</w:t>
+        </w:r>
+      </w:hyperlink>
+      <w:r>
+        <w:t xml:space="preserve">.</w:t>
       </w:r>
     </w:p>
     <w:p>
@@ -3709,13 +3899,43 @@
         </w:numPr>
       </w:pPr>
       <w:r>
-        <w:t xml:space="preserve">Calle and Urrea,</w:t>
-      </w:r>
-      <w:r>
-        <w:t xml:space="preserve"> </w:t>
-      </w:r>
-      <w:r>
-        <w:t xml:space="preserve">“Letter to the Editor.”</w:t>
+        <w:t xml:space="preserve">M. Luz Calle and Víctor Urrea,</w:t>
+      </w:r>
+      <w:r>
+        <w:t xml:space="preserve"> </w:t>
+      </w:r>
+      <w:r>
+        <w:t xml:space="preserve">“Letter to the Editor: Stability of Random Forest Importance Measures,”</w:t>
+      </w:r>
+      <w:r>
+        <w:t xml:space="preserve"> </w:t>
+      </w:r>
+      <w:r>
+        <w:rPr>
+          <w:i/>
+          <w:iCs/>
+        </w:rPr>
+        <w:t xml:space="preserve">Briefings in Bioinformatics</w:t>
+      </w:r>
+      <w:r>
+        <w:t xml:space="preserve"> </w:t>
+      </w:r>
+      <w:r>
+        <w:t xml:space="preserve">12, no. 1 (2011): 86–89,</w:t>
+      </w:r>
+      <w:r>
+        <w:t xml:space="preserve"> </w:t>
+      </w:r>
+      <w:hyperlink r:id="rId101">
+        <w:r>
+          <w:rPr>
+            <w:rStyle w:val="Hyperlink"/>
+          </w:rPr>
+          <w:t xml:space="preserve">https://doi.org/10.1093/bib/bbq011</w:t>
+        </w:r>
+      </w:hyperlink>
+      <w:r>
+        <w:t xml:space="preserve">.</w:t>
       </w:r>
     </w:p>
     <w:p>
@@ -3726,7 +3946,7 @@
         </w:numPr>
       </w:pPr>
       <w:r>
-        <w:t xml:space="preserve">Palomares Carrascosa,</w:t>
+        <w:t xml:space="preserve">Iván Palomares Carrascosa,</w:t>
       </w:r>
       <w:r>
         <w:t xml:space="preserve"> </w:t>
@@ -3739,7 +3959,21 @@
         <w:t xml:space="preserve">Understanding Correlation and Causation</w:t>
       </w:r>
       <w:r>
-        <w:t xml:space="preserve">; Frost,</w:t>
+        <w:t xml:space="preserve">, 2024,</w:t>
+      </w:r>
+      <w:r>
+        <w:t xml:space="preserve"> </w:t>
+      </w:r>
+      <w:hyperlink r:id="rId102">
+        <w:r>
+          <w:rPr>
+            <w:rStyle w:val="Hyperlink"/>
+          </w:rPr>
+          <w:t xml:space="preserve">https://www.statology.org/understanding-correlation-and-causation</w:t>
+        </w:r>
+      </w:hyperlink>
+      <w:r>
+        <w:t xml:space="preserve">; Jim Frost,</w:t>
       </w:r>
       <w:r>
         <w:t xml:space="preserve"> </w:t>
@@ -3749,8 +3983,22 @@
           <w:i/>
           <w:iCs/>
         </w:rPr>
-        <w:t xml:space="preserve">Correlation Vs Causation</w:t>
-      </w:r>
+        <w:t xml:space="preserve">Correlation Vs Causation: Understanding the Differences</w:t>
+      </w:r>
+      <w:r>
+        <w:t xml:space="preserve">, 2023,</w:t>
+      </w:r>
+      <w:r>
+        <w:t xml:space="preserve"> </w:t>
+      </w:r>
+      <w:hyperlink r:id="rId103">
+        <w:r>
+          <w:rPr>
+            <w:rStyle w:val="Hyperlink"/>
+          </w:rPr>
+          <w:t xml:space="preserve">https://statisticsbyjim.com/basics/correlation-vs-causation</w:t>
+        </w:r>
+      </w:hyperlink>
       <w:r>
         <w:t xml:space="preserve">.</w:t>
       </w:r>
@@ -3763,13 +4011,43 @@
         </w:numPr>
       </w:pPr>
       <w:r>
-        <w:t xml:space="preserve">Goretzko et al.,</w:t>
-      </w:r>
-      <w:r>
-        <w:t xml:space="preserve"> </w:t>
-      </w:r>
-      <w:r>
-        <w:t xml:space="preserve">“Exploratory Factor Analysis.”</w:t>
+        <w:t xml:space="preserve">David Goretzko et al.,</w:t>
+      </w:r>
+      <w:r>
+        <w:t xml:space="preserve"> </w:t>
+      </w:r>
+      <w:r>
+        <w:t xml:space="preserve">“Exploratory Factor Analysis: Current Use, Methodological Developments and Recommendations for Good Practice,”</w:t>
+      </w:r>
+      <w:r>
+        <w:t xml:space="preserve"> </w:t>
+      </w:r>
+      <w:r>
+        <w:rPr>
+          <w:i/>
+          <w:iCs/>
+        </w:rPr>
+        <w:t xml:space="preserve">Current Psychology</w:t>
+      </w:r>
+      <w:r>
+        <w:t xml:space="preserve"> </w:t>
+      </w:r>
+      <w:r>
+        <w:t xml:space="preserve">40, no. 6 (2021): 3510--3521,</w:t>
+      </w:r>
+      <w:r>
+        <w:t xml:space="preserve"> </w:t>
+      </w:r>
+      <w:hyperlink r:id="rId104">
+        <w:r>
+          <w:rPr>
+            <w:rStyle w:val="Hyperlink"/>
+          </w:rPr>
+          <w:t xml:space="preserve">https://doi.org/10.1007/s12144-019-00300-2</w:t>
+        </w:r>
+      </w:hyperlink>
+      <w:r>
+        <w:t xml:space="preserve">.</w:t>
       </w:r>
     </w:p>
     <w:p>
@@ -3780,13 +4058,43 @@
         </w:numPr>
       </w:pPr>
       <w:r>
-        <w:t xml:space="preserve">Williams et al.,</w:t>
-      </w:r>
-      <w:r>
-        <w:t xml:space="preserve"> </w:t>
-      </w:r>
-      <w:r>
-        <w:t xml:space="preserve">“Exploratory Factor Analysis.”</w:t>
+        <w:t xml:space="preserve">Brett Williams et al.,</w:t>
+      </w:r>
+      <w:r>
+        <w:t xml:space="preserve"> </w:t>
+      </w:r>
+      <w:r>
+        <w:t xml:space="preserve">“Exploratory Factor Analysis: A Five-Step Guide for Novices,”</w:t>
+      </w:r>
+      <w:r>
+        <w:t xml:space="preserve"> </w:t>
+      </w:r>
+      <w:r>
+        <w:rPr>
+          <w:i/>
+          <w:iCs/>
+        </w:rPr>
+        <w:t xml:space="preserve">Journal of Emergency Primary Health Care (JEPHC)</w:t>
+      </w:r>
+      <w:r>
+        <w:t xml:space="preserve"> </w:t>
+      </w:r>
+      <w:r>
+        <w:t xml:space="preserve">8, no. 3 (2010): 1447–4999,</w:t>
+      </w:r>
+      <w:r>
+        <w:t xml:space="preserve"> </w:t>
+      </w:r>
+      <w:hyperlink r:id="rId105">
+        <w:r>
+          <w:rPr>
+            <w:rStyle w:val="Hyperlink"/>
+          </w:rPr>
+          <w:t xml:space="preserve">https://journals.sagepub.com/doi/pdf/10.33151/ajp.8.3.93</w:t>
+        </w:r>
+      </w:hyperlink>
+      <w:r>
+        <w:t xml:space="preserve">.</w:t>
       </w:r>
     </w:p>
     <w:p>
@@ -3797,13 +4105,43 @@
         </w:numPr>
       </w:pPr>
       <w:r>
-        <w:t xml:space="preserve">Saarela and Jauhiainen,</w:t>
-      </w:r>
-      <w:r>
-        <w:t xml:space="preserve"> </w:t>
-      </w:r>
-      <w:r>
-        <w:t xml:space="preserve">“Comparison of Feature Importance Measures as Explanations for Classification Models.”</w:t>
+        <w:t xml:space="preserve">Mirka Saarela and Susanne Jauhiainen,</w:t>
+      </w:r>
+      <w:r>
+        <w:t xml:space="preserve"> </w:t>
+      </w:r>
+      <w:r>
+        <w:t xml:space="preserve">“Comparison of Feature Importance Measures as Explanations for Classification Models,”</w:t>
+      </w:r>
+      <w:r>
+        <w:t xml:space="preserve"> </w:t>
+      </w:r>
+      <w:r>
+        <w:rPr>
+          <w:i/>
+          <w:iCs/>
+        </w:rPr>
+        <w:t xml:space="preserve">SN Applied Sciences</w:t>
+      </w:r>
+      <w:r>
+        <w:t xml:space="preserve"> </w:t>
+      </w:r>
+      <w:r>
+        <w:t xml:space="preserve">3, no. 272 (2021),</w:t>
+      </w:r>
+      <w:r>
+        <w:t xml:space="preserve"> </w:t>
+      </w:r>
+      <w:hyperlink r:id="rId106">
+        <w:r>
+          <w:rPr>
+            <w:rStyle w:val="Hyperlink"/>
+          </w:rPr>
+          <w:t xml:space="preserve">https://doi.org/10.1007/s42452-021-04148-9</w:t>
+        </w:r>
+      </w:hyperlink>
+      <w:r>
+        <w:t xml:space="preserve">.</w:t>
       </w:r>
     </w:p>
     <w:p>
@@ -3814,13 +4152,43 @@
         </w:numPr>
       </w:pPr>
       <w:r>
-        <w:t xml:space="preserve">Breiman,</w:t>
-      </w:r>
-      <w:r>
-        <w:t xml:space="preserve"> </w:t>
-      </w:r>
-      <w:r>
-        <w:t xml:space="preserve">“Random Forests.”</w:t>
+        <w:t xml:space="preserve">Leo Breiman,</w:t>
+      </w:r>
+      <w:r>
+        <w:t xml:space="preserve"> </w:t>
+      </w:r>
+      <w:r>
+        <w:t xml:space="preserve">“Random Forests,”</w:t>
+      </w:r>
+      <w:r>
+        <w:t xml:space="preserve"> </w:t>
+      </w:r>
+      <w:r>
+        <w:rPr>
+          <w:i/>
+          <w:iCs/>
+        </w:rPr>
+        <w:t xml:space="preserve">Machine Learning</w:t>
+      </w:r>
+      <w:r>
+        <w:t xml:space="preserve"> </w:t>
+      </w:r>
+      <w:r>
+        <w:t xml:space="preserve">45, no. 1 (2001): 5–32,</w:t>
+      </w:r>
+      <w:r>
+        <w:t xml:space="preserve"> </w:t>
+      </w:r>
+      <w:hyperlink r:id="rId107">
+        <w:r>
+          <w:rPr>
+            <w:rStyle w:val="Hyperlink"/>
+          </w:rPr>
+          <w:t xml:space="preserve">https://doi.org/10.1023/A:1010933404324</w:t>
+        </w:r>
+      </w:hyperlink>
+      <w:r>
+        <w:t xml:space="preserve">.</w:t>
       </w:r>
     </w:p>
     <w:p>
@@ -3831,13 +4199,43 @@
         </w:numPr>
       </w:pPr>
       <w:r>
-        <w:t xml:space="preserve">Friedman,</w:t>
-      </w:r>
-      <w:r>
-        <w:t xml:space="preserve"> </w:t>
-      </w:r>
-      <w:r>
-        <w:t xml:space="preserve">“Greedy Function Approximation.”</w:t>
+        <w:t xml:space="preserve">Jerome H Friedman,</w:t>
+      </w:r>
+      <w:r>
+        <w:t xml:space="preserve"> </w:t>
+      </w:r>
+      <w:r>
+        <w:t xml:space="preserve">“Greedy Function Approximation: A Gradient Boosting Machine,”</w:t>
+      </w:r>
+      <w:r>
+        <w:t xml:space="preserve"> </w:t>
+      </w:r>
+      <w:r>
+        <w:rPr>
+          <w:i/>
+          <w:iCs/>
+        </w:rPr>
+        <w:t xml:space="preserve">Annals of Statistics</w:t>
+      </w:r>
+      <w:r>
+        <w:t xml:space="preserve"> </w:t>
+      </w:r>
+      <w:r>
+        <w:t xml:space="preserve">29, no. 5 (2001): 1189–232,</w:t>
+      </w:r>
+      <w:r>
+        <w:t xml:space="preserve"> </w:t>
+      </w:r>
+      <w:hyperlink r:id="rId108">
+        <w:r>
+          <w:rPr>
+            <w:rStyle w:val="Hyperlink"/>
+          </w:rPr>
+          <w:t xml:space="preserve">https://doi.org/10.1214/aos/1013203451</w:t>
+        </w:r>
+      </w:hyperlink>
+      <w:r>
+        <w:t xml:space="preserve">.</w:t>
       </w:r>
     </w:p>
     <w:p>
@@ -3848,13 +4246,43 @@
         </w:numPr>
       </w:pPr>
       <w:r>
-        <w:t xml:space="preserve">Zhou and Hooker,</w:t>
-      </w:r>
-      <w:r>
-        <w:t xml:space="preserve"> </w:t>
-      </w:r>
-      <w:r>
-        <w:t xml:space="preserve">“Unbiased Measurement of Feature Importance in Tree-Based Methods.”</w:t>
+        <w:t xml:space="preserve">Zhengze Zhou and Giles Hooker,</w:t>
+      </w:r>
+      <w:r>
+        <w:t xml:space="preserve"> </w:t>
+      </w:r>
+      <w:r>
+        <w:t xml:space="preserve">“Unbiased Measurement of Feature Importance in Tree-Based Methods,”</w:t>
+      </w:r>
+      <w:r>
+        <w:t xml:space="preserve"> </w:t>
+      </w:r>
+      <w:r>
+        <w:rPr>
+          <w:i/>
+          <w:iCs/>
+        </w:rPr>
+        <w:t xml:space="preserve">ACM Transactions on Knowledge Discovery from Data (TKDD)</w:t>
+      </w:r>
+      <w:r>
+        <w:t xml:space="preserve"> </w:t>
+      </w:r>
+      <w:r>
+        <w:t xml:space="preserve">15, no. 2 (2021): 1–21,</w:t>
+      </w:r>
+      <w:r>
+        <w:t xml:space="preserve"> </w:t>
+      </w:r>
+      <w:hyperlink r:id="rId109">
+        <w:r>
+          <w:rPr>
+            <w:rStyle w:val="Hyperlink"/>
+          </w:rPr>
+          <w:t xml:space="preserve">https://doi.org/10.1145/3429445</w:t>
+        </w:r>
+      </w:hyperlink>
+      <w:r>
+        <w:t xml:space="preserve">.</w:t>
       </w:r>
     </w:p>
     <w:p>
@@ -3865,13 +4293,43 @@
         </w:numPr>
       </w:pPr>
       <w:r>
-        <w:t xml:space="preserve">Basu et al.,</w:t>
-      </w:r>
-      <w:r>
-        <w:t xml:space="preserve"> </w:t>
-      </w:r>
-      <w:r>
-        <w:t xml:space="preserve">“Iterative Random Forests to Discover Predictive and Stable High-Order Interactions.”</w:t>
+        <w:t xml:space="preserve">Sumanta Basu et al.,</w:t>
+      </w:r>
+      <w:r>
+        <w:t xml:space="preserve"> </w:t>
+      </w:r>
+      <w:r>
+        <w:t xml:space="preserve">“Iterative Random Forests to Discover Predictive and Stable High-Order Interactions,”</w:t>
+      </w:r>
+      <w:r>
+        <w:t xml:space="preserve"> </w:t>
+      </w:r>
+      <w:r>
+        <w:rPr>
+          <w:i/>
+          <w:iCs/>
+        </w:rPr>
+        <w:t xml:space="preserve">Proceedings of the National Academy of Sciences of the United States of America</w:t>
+      </w:r>
+      <w:r>
+        <w:t xml:space="preserve"> </w:t>
+      </w:r>
+      <w:r>
+        <w:t xml:space="preserve">115, no. 8 (2018): 1943–48,</w:t>
+      </w:r>
+      <w:r>
+        <w:t xml:space="preserve"> </w:t>
+      </w:r>
+      <w:hyperlink r:id="rId110">
+        <w:r>
+          <w:rPr>
+            <w:rStyle w:val="Hyperlink"/>
+          </w:rPr>
+          <w:t xml:space="preserve">https://doi.org/10.1073/pnas.1711236115</w:t>
+        </w:r>
+      </w:hyperlink>
+      <w:r>
+        <w:t xml:space="preserve">.</w:t>
       </w:r>
     </w:p>
     <w:p>
@@ -3882,31 +4340,115 @@
         </w:numPr>
       </w:pPr>
       <w:r>
-        <w:t xml:space="preserve">Kallas and Napolitano,</w:t>
-      </w:r>
-      <w:r>
-        <w:t xml:space="preserve"> </w:t>
-      </w:r>
-      <w:r>
-        <w:t xml:space="preserve">“Understanding Critical Masonry Building Attributes Shaping Vulnerability to Blast Loads”</w:t>
-      </w:r>
-      <w:r>
-        <w:t xml:space="preserve">; Kallas and Napolitano,</w:t>
-      </w:r>
-      <w:r>
-        <w:t xml:space="preserve"> </w:t>
-      </w:r>
-      <w:r>
-        <w:t xml:space="preserve">“Understanding Key Building Attributes Influencing Flood Vulnerability in Masonry Structures After the 2023 Kakhovka Dam Breach in Ukraine”</w:t>
-      </w:r>
-      <w:r>
-        <w:t xml:space="preserve">; Kallas and Napolitano,</w:t>
-      </w:r>
-      <w:r>
-        <w:t xml:space="preserve"> </w:t>
-      </w:r>
-      <w:r>
-        <w:t xml:space="preserve">“Beyond Field Surveys.”</w:t>
+        <w:t xml:space="preserve">Joe Kallas and Rebecca Napolitano,</w:t>
+      </w:r>
+      <w:r>
+        <w:t xml:space="preserve"> </w:t>
+      </w:r>
+      <w:r>
+        <w:t xml:space="preserve">“Understanding Critical Masonry Building Attributes Shaping Vulnerability to Blast Loads: Data-Driven Insights from the 2020 Beirut Explosion,”</w:t>
+      </w:r>
+      <w:r>
+        <w:t xml:space="preserve"> </w:t>
+      </w:r>
+      <w:r>
+        <w:rPr>
+          <w:i/>
+          <w:iCs/>
+        </w:rPr>
+        <w:t xml:space="preserve">International Journal of Disaster Risk Reduction</w:t>
+      </w:r>
+      <w:r>
+        <w:t xml:space="preserve"> </w:t>
+      </w:r>
+      <w:r>
+        <w:t xml:space="preserve">110 (2024): 104640,</w:t>
+      </w:r>
+      <w:r>
+        <w:t xml:space="preserve"> </w:t>
+      </w:r>
+      <w:hyperlink r:id="rId111">
+        <w:r>
+          <w:rPr>
+            <w:rStyle w:val="Hyperlink"/>
+          </w:rPr>
+          <w:t xml:space="preserve">https://doi.org/10.1016/j.ijdrr.2024.104640</w:t>
+        </w:r>
+      </w:hyperlink>
+      <w:r>
+        <w:t xml:space="preserve">; Joe Kallas and Rebecca Napolitano,</w:t>
+      </w:r>
+      <w:r>
+        <w:t xml:space="preserve"> </w:t>
+      </w:r>
+      <w:r>
+        <w:t xml:space="preserve">“Understanding Key Building Attributes Influencing Flood Vulnerability in Masonry Structures After the 2023 Kakhovka Dam Breach in Ukraine,”</w:t>
+      </w:r>
+      <w:r>
+        <w:t xml:space="preserve"> </w:t>
+      </w:r>
+      <w:r>
+        <w:rPr>
+          <w:i/>
+          <w:iCs/>
+        </w:rPr>
+        <w:t xml:space="preserve">J. Comput. Cult. Herit.</w:t>
+      </w:r>
+      <w:r>
+        <w:t xml:space="preserve"> </w:t>
+      </w:r>
+      <w:r>
+        <w:t xml:space="preserve">(New York, NY, USA) 18, no. 3 (2025),</w:t>
+      </w:r>
+      <w:r>
+        <w:t xml:space="preserve"> </w:t>
+      </w:r>
+      <w:hyperlink r:id="rId112">
+        <w:r>
+          <w:rPr>
+            <w:rStyle w:val="Hyperlink"/>
+          </w:rPr>
+          <w:t xml:space="preserve">https://doi.org/10.1145/3744743</w:t>
+        </w:r>
+      </w:hyperlink>
+      <w:r>
+        <w:t xml:space="preserve">; Joe Kallas and Rebecca Napolitano,</w:t>
+      </w:r>
+      <w:r>
+        <w:t xml:space="preserve"> </w:t>
+      </w:r>
+      <w:r>
+        <w:t xml:space="preserve">“Beyond Field Surveys: Understanding the Role of 3D Spatial Attributes for Data-Driven Blast Vulnerability Assessment of Masonry Buildings,”</w:t>
+      </w:r>
+      <w:r>
+        <w:t xml:space="preserve"> </w:t>
+      </w:r>
+      <w:r>
+        <w:rPr>
+          <w:i/>
+          <w:iCs/>
+        </w:rPr>
+        <w:t xml:space="preserve">International Journal of Disaster Risk Reduction</w:t>
+      </w:r>
+      <w:r>
+        <w:t xml:space="preserve"> </w:t>
+      </w:r>
+      <w:r>
+        <w:t xml:space="preserve">128 (2025): 105672,</w:t>
+      </w:r>
+      <w:r>
+        <w:t xml:space="preserve"> </w:t>
+      </w:r>
+      <w:hyperlink r:id="rId113">
+        <w:r>
+          <w:rPr>
+            <w:rStyle w:val="Hyperlink"/>
+          </w:rPr>
+          <w:t xml:space="preserve">https://doi.org/10.1016/j.ijdrr.2025.105672</w:t>
+        </w:r>
+      </w:hyperlink>
+      <w:r>
+        <w:t xml:space="preserve">.</w:t>
       </w:r>
     </w:p>
     <w:p>
@@ -3917,7 +4459,7 @@
         </w:numPr>
       </w:pPr>
       <w:r>
-        <w:t xml:space="preserve">Gulati,</w:t>
+        <w:t xml:space="preserve">Jayita Gulati,</w:t>
       </w:r>
       <w:r>
         <w:t xml:space="preserve"> </w:t>
@@ -3927,10 +4469,24 @@
           <w:i/>
           <w:iCs/>
         </w:rPr>
-        <w:t xml:space="preserve">Logistic Vs SVM Vs Random Forest</w:t>
-      </w:r>
-      <w:r>
-        <w:t xml:space="preserve">; Ewald et al.,</w:t>
+        <w:t xml:space="preserve">Logistic Vs SVM Vs Random Forest: Which One Wins for Small Datasets?</w:t>
+      </w:r>
+      <w:r>
+        <w:t xml:space="preserve">, 2025,</w:t>
+      </w:r>
+      <w:r>
+        <w:t xml:space="preserve"> </w:t>
+      </w:r>
+      <w:hyperlink r:id="rId114">
+        <w:r>
+          <w:rPr>
+            <w:rStyle w:val="Hyperlink"/>
+          </w:rPr>
+          <w:t xml:space="preserve">https://machinelearningmastery.com/logistic-vs-svm-vs-random-forest-which-one-wins-for-small-datasets/</w:t>
+        </w:r>
+      </w:hyperlink>
+      <w:r>
+        <w:t xml:space="preserve">; Fiona K. Ewald et al.,</w:t>
       </w:r>
       <w:r>
         <w:t xml:space="preserve"> </w:t>
@@ -3943,6 +4499,20 @@
         <w:t xml:space="preserve">A Guide to Feature Importance Methods for Scientific Inference</w:t>
       </w:r>
       <w:r>
+        <w:t xml:space="preserve">, arXiv preprint arXiv:2404.12862, 2024,</w:t>
+      </w:r>
+      <w:r>
+        <w:t xml:space="preserve"> </w:t>
+      </w:r>
+      <w:hyperlink r:id="rId115">
+        <w:r>
+          <w:rPr>
+            <w:rStyle w:val="Hyperlink"/>
+          </w:rPr>
+          <w:t xml:space="preserve">https://arxiv.org/abs/2404.12862</w:t>
+        </w:r>
+      </w:hyperlink>
+      <w:r>
         <w:t xml:space="preserve">.</w:t>
       </w:r>
     </w:p>
@@ -3967,6 +4537,20 @@
         <w:t xml:space="preserve">Detecting Multicollinearity Using Variance Inflation Factors</w:t>
       </w:r>
       <w:r>
+        <w:t xml:space="preserve">, 2025,</w:t>
+      </w:r>
+      <w:r>
+        <w:t xml:space="preserve"> </w:t>
+      </w:r>
+      <w:hyperlink r:id="rId116">
+        <w:r>
+          <w:rPr>
+            <w:rStyle w:val="Hyperlink"/>
+          </w:rPr>
+          <w:t xml:space="preserve">https://online.stat.psu.edu/stat462/node/180</w:t>
+        </w:r>
+      </w:hyperlink>
+      <w:r>
         <w:t xml:space="preserve">.</w:t>
       </w:r>
     </w:p>
@@ -3978,13 +4562,43 @@
         </w:numPr>
       </w:pPr>
       <w:r>
-        <w:t xml:space="preserve">Bhagat and Bakariya,</w:t>
-      </w:r>
-      <w:r>
-        <w:t xml:space="preserve"> </w:t>
-      </w:r>
-      <w:r>
-        <w:t xml:space="preserve">“A Comprehensive Review of Cross-Validation Techniques in Machine Learning.”</w:t>
+        <w:t xml:space="preserve">Meenu Bhagat and Brijesh Bakariya,</w:t>
+      </w:r>
+      <w:r>
+        <w:t xml:space="preserve"> </w:t>
+      </w:r>
+      <w:r>
+        <w:t xml:space="preserve">“A Comprehensive Review of Cross-Validation Techniques in Machine Learning,”</w:t>
+      </w:r>
+      <w:r>
+        <w:t xml:space="preserve"> </w:t>
+      </w:r>
+      <w:r>
+        <w:rPr>
+          <w:i/>
+          <w:iCs/>
+        </w:rPr>
+        <w:t xml:space="preserve">International Journal of Smart and Archived Technology</w:t>
+      </w:r>
+      <w:r>
+        <w:t xml:space="preserve"> </w:t>
+      </w:r>
+      <w:r>
+        <w:t xml:space="preserve">16 (2025): 2229–7677,</w:t>
+      </w:r>
+      <w:r>
+        <w:t xml:space="preserve"> </w:t>
+      </w:r>
+      <w:hyperlink r:id="rId117">
+        <w:r>
+          <w:rPr>
+            <w:rStyle w:val="Hyperlink"/>
+          </w:rPr>
+          <w:t xml:space="preserve">https://doi.org/10.1234/ijsat.2025.01.1305</w:t>
+        </w:r>
+      </w:hyperlink>
+      <w:r>
+        <w:t xml:space="preserve">.</w:t>
       </w:r>
     </w:p>
     <w:p>

</xml_diff>

<commit_message>
Split grouped citations into separate endnotes
</commit_message>
<xml_diff>
--- a/main.docx
+++ b/main.docx
@@ -1766,6 +1766,30 @@
         </w:r>
       </w:hyperlink>
       <w:r>
+        <w:t xml:space="preserve">.</w:t>
+      </w:r>
+      <w:hyperlink w:anchor="endnote-18">
+        <w:r>
+          <w:rPr>
+            <w:rStyle w:val="Hyperlink"/>
+            <w:vertAlign w:val="superscript"/>
+          </w:rPr>
+          <w:t xml:space="preserve">18</w:t>
+        </w:r>
+      </w:hyperlink>
+      <w:r>
+        <w:t xml:space="preserve">.</w:t>
+      </w:r>
+      <w:hyperlink w:anchor="endnote-19">
+        <w:r>
+          <w:rPr>
+            <w:rStyle w:val="Hyperlink"/>
+            <w:vertAlign w:val="superscript"/>
+          </w:rPr>
+          <w:t xml:space="preserve">19</w:t>
+        </w:r>
+      </w:hyperlink>
+      <w:r>
         <w:t xml:space="preserve"> If the analysis reveals that groundwater level is the strongest predictor of foundation deterioration, monitoring and managing groundwater can become the top priority.</w:t>
       </w:r>
     </w:p>
@@ -1886,13 +1910,13 @@
       <w:r>
         <w:t xml:space="preserve">Feature importance is less appropriate when you lack outcome data, when you have very few observations (fewer than 30), or when relationships are simple enough that traditional statistical methods suffice.</w:t>
       </w:r>
-      <w:hyperlink w:anchor="endnote-18">
+      <w:hyperlink w:anchor="endnote-20">
         <w:r>
           <w:rPr>
             <w:rStyle w:val="Hyperlink"/>
             <w:vertAlign w:val="superscript"/>
           </w:rPr>
-          <w:t xml:space="preserve">18</w:t>
+          <w:t xml:space="preserve">20</w:t>
         </w:r>
       </w:hyperlink>
       <w:r>
@@ -1910,13 +1934,13 @@
       <w:r>
         <w:t xml:space="preserve">You can check for multicollinearity by calculating Variance Inflation Factor (VIF) for each variable. Values above 10 indicate severe collinearity.</w:t>
       </w:r>
-      <w:hyperlink w:anchor="endnote-19">
+      <w:hyperlink w:anchor="endnote-21">
         <w:r>
           <w:rPr>
             <w:rStyle w:val="Hyperlink"/>
             <w:vertAlign w:val="superscript"/>
           </w:rPr>
-          <w:t xml:space="preserve">19</w:t>
+          <w:t xml:space="preserve">21</w:t>
         </w:r>
       </w:hyperlink>
       <w:r>
@@ -2309,25 +2333,25 @@
       <w:r>
         <w:t xml:space="preserve">-fold cross-validation is recommended.</w:t>
       </w:r>
-      <w:hyperlink w:anchor="endnote-20">
+      <w:hyperlink w:anchor="endnote-22">
         <w:r>
           <w:rPr>
             <w:rStyle w:val="Hyperlink"/>
             <w:vertAlign w:val="superscript"/>
           </w:rPr>
-          <w:t xml:space="preserve">20</w:t>
+          <w:t xml:space="preserve">22</w:t>
         </w:r>
       </w:hyperlink>
       <w:r>
         <w:t xml:space="preserve"> Finally, feature importance is computed by measuring the performance loss occurred when a specific variable is removed (permutation importance).</w:t>
       </w:r>
-      <w:hyperlink w:anchor="endnote-21">
+      <w:hyperlink w:anchor="endnote-23">
         <w:r>
           <w:rPr>
             <w:rStyle w:val="Hyperlink"/>
             <w:vertAlign w:val="superscript"/>
           </w:rPr>
-          <w:t xml:space="preserve">21</w:t>
+          <w:t xml:space="preserve">23</w:t>
         </w:r>
       </w:hyperlink>
       <w:r>
@@ -4376,7 +4400,18 @@
         </w:r>
       </w:hyperlink>
       <w:r>
-        <w:t xml:space="preserve">; Joe Kallas and Rebecca Napolitano,</w:t>
+        <w:t xml:space="preserve">.</w:t>
+      </w:r>
+    </w:p>
+    <w:p>
+      <w:pPr>
+        <w:numPr>
+          <w:ilvl w:val="0"/>
+          <w:numId w:val="1001"/>
+        </w:numPr>
+      </w:pPr>
+      <w:r>
+        <w:t xml:space="preserve">Joe Kallas and Rebecca Napolitano,</w:t>
       </w:r>
       <w:r>
         <w:t xml:space="preserve"> </w:t>
@@ -4412,7 +4447,18 @@
         </w:r>
       </w:hyperlink>
       <w:r>
-        <w:t xml:space="preserve">; Joe Kallas and Rebecca Napolitano,</w:t>
+        <w:t xml:space="preserve">.</w:t>
+      </w:r>
+    </w:p>
+    <w:p>
+      <w:pPr>
+        <w:numPr>
+          <w:ilvl w:val="0"/>
+          <w:numId w:val="1001"/>
+        </w:numPr>
+      </w:pPr>
+      <w:r>
+        <w:t xml:space="preserve">Joe Kallas and Rebecca Napolitano,</w:t>
       </w:r>
       <w:r>
         <w:t xml:space="preserve"> </w:t>

</xml_diff>

<commit_message>
Add commas between citations in source
</commit_message>
<xml_diff>
--- a/main.docx
+++ b/main.docx
@@ -1754,7 +1754,7 @@
         <w:t xml:space="preserve"> </w:t>
       </w:r>
       <w:r>
-        <w:t xml:space="preserve">Parameters identified as highly significant could be given priority attention in subsequent preservation and intervention strategies.</w:t>
+        <w:t xml:space="preserve">Parameters identified as highly significant could be given priority attention in subsequent preservation and intervention strategies,,.</w:t>
       </w:r>
       <w:hyperlink w:anchor="endnote-17">
         <w:r>
@@ -1766,7 +1766,7 @@
         </w:r>
       </w:hyperlink>
       <w:r>
-        <w:t xml:space="preserve">.</w:t>
+        <w:t xml:space="preserve">,.</w:t>
       </w:r>
       <w:hyperlink w:anchor="endnote-18">
         <w:r>

</xml_diff>